<commit_message>
Esqueleto Curso de HTML5 y CSS3 parte 4: Avanzando en CSS
</commit_message>
<xml_diff>
--- a/PRIMERA ETAPA/Principiante en Programación G5 - ONE/Crea tus primeras páginas web/4. Curso de HTML5 y CSS3 parte 4 Avanzando en CSS/Notas.docx
+++ b/PRIMERA ETAPA/Principiante en Programación G5 - ONE/Crea tus primeras páginas web/4. Curso de HTML5 y CSS3 parte 4 Avanzando en CSS/Notas.docx
@@ -1,25 +1,22 @@
 
 <file path=word/document.xml><?xml version="1.0" encoding="utf-8"?>
-<w:document xmlns:wpc="http://schemas.microsoft.com/office/word/2010/wordprocessingCanvas" xmlns:cx="http://schemas.microsoft.com/office/drawing/2014/chartex" xmlns:cx1="http://schemas.microsoft.com/office/drawing/2015/9/8/chartex" xmlns:cx2="http://schemas.microsoft.com/office/drawing/2015/10/21/chartex" xmlns:cx3="http://schemas.microsoft.com/office/drawing/2016/5/9/chartex" xmlns:cx4="http://schemas.microsoft.com/office/drawing/2016/5/10/chartex" xmlns:cx5="http://schemas.microsoft.com/office/drawing/2016/5/11/chartex" xmlns:cx6="http://schemas.microsoft.com/office/drawing/2016/5/12/chartex" xmlns:cx7="http://schemas.microsoft.com/office/drawing/2016/5/13/chartex" xmlns:cx8="http://schemas.microsoft.com/office/drawing/2016/5/14/chartex" xmlns:mc="http://schemas.openxmlformats.org/markup-compatibility/2006" xmlns:aink="http://schemas.microsoft.com/office/drawing/2016/ink" xmlns:am3d="http://schemas.microsoft.com/office/drawing/2017/model3d" xmlns:o="urn:schemas-microsoft-com:office:office" xmlns:oel="http://schemas.microsoft.com/office/2019/extlst" xmlns:r="http://schemas.openxmlformats.org/officeDocument/2006/relationships" xmlns:m="http://schemas.openxmlformats.org/officeDocument/2006/math" xmlns:v="urn:schemas-microsoft-com:vml" xmlns:wp14="http://schemas.microsoft.com/office/word/2010/wordprocessingDrawing" xmlns:wp="http://schemas.openxmlformats.org/drawingml/2006/wordprocessingDrawing" xmlns:w10="urn:schemas-microsoft-com:office:word" xmlns:w="http://schemas.openxmlformats.org/wordprocessingml/2006/main" xmlns:w14="http://schemas.microsoft.com/office/word/2010/wordml" xmlns:w15="http://schemas.microsoft.com/office/word/2012/wordml" xmlns:w16cex="http://schemas.microsoft.com/office/word/2018/wordml/cex" xmlns:w16cid="http://schemas.microsoft.com/office/word/2016/wordml/cid" xmlns:w16="http://schemas.microsoft.com/office/word/2018/wordml" xmlns:w16sdtdh="http://schemas.microsoft.com/office/word/2020/wordml/sdtdatahash" xmlns:w16se="http://schemas.microsoft.com/office/word/2015/wordml/symex" xmlns:wpg="http://schemas.microsoft.com/office/word/2010/wordprocessingGroup" xmlns:wpi="http://schemas.microsoft.com/office/word/2010/wordprocessingInk" xmlns:wne="http://schemas.microsoft.com/office/word/2006/wordml" xmlns:wps="http://schemas.microsoft.com/office/word/2010/wordprocessingShape" mc:Ignorable="w14 w15 w16se w16cid w16 w16cex w16sdtdh wp14">
+<w:document xmlns:wpc="http://schemas.microsoft.com/office/word/2010/wordprocessingCanvas" xmlns:cx="http://schemas.microsoft.com/office/drawing/2014/chartex" xmlns:cx1="http://schemas.microsoft.com/office/drawing/2015/9/8/chartex" xmlns:cx2="http://schemas.microsoft.com/office/drawing/2015/10/21/chartex" xmlns:cx3="http://schemas.microsoft.com/office/drawing/2016/5/9/chartex" xmlns:cx4="http://schemas.microsoft.com/office/drawing/2016/5/10/chartex" xmlns:cx5="http://schemas.microsoft.com/office/drawing/2016/5/11/chartex" xmlns:cx6="http://schemas.microsoft.com/office/drawing/2016/5/12/chartex" xmlns:cx7="http://schemas.microsoft.com/office/drawing/2016/5/13/chartex" xmlns:cx8="http://schemas.microsoft.com/office/drawing/2016/5/14/chartex" xmlns:mc="http://schemas.openxmlformats.org/markup-compatibility/2006" xmlns:aink="http://schemas.microsoft.com/office/drawing/2016/ink" xmlns:am3d="http://schemas.microsoft.com/office/drawing/2017/model3d" xmlns:o="urn:schemas-microsoft-com:office:office" xmlns:oel="http://schemas.microsoft.com/office/2019/extlst" xmlns:r="http://schemas.openxmlformats.org/officeDocument/2006/relationships" xmlns:m="http://schemas.openxmlformats.org/officeDocument/2006/math" xmlns:v="urn:schemas-microsoft-com:vml" xmlns:wp14="http://schemas.microsoft.com/office/word/2010/wordprocessingDrawing" xmlns:wp="http://schemas.openxmlformats.org/drawingml/2006/wordprocessingDrawing" xmlns:w10="urn:schemas-microsoft-com:office:word" xmlns:w="http://schemas.openxmlformats.org/wordprocessingml/2006/main" xmlns:w14="http://schemas.microsoft.com/office/word/2010/wordml" xmlns:w15="http://schemas.microsoft.com/office/word/2012/wordml" xmlns:w16cex="http://schemas.microsoft.com/office/word/2018/wordml/cex" xmlns:w16cid="http://schemas.microsoft.com/office/word/2016/wordml/cid" xmlns:w16="http://schemas.microsoft.com/office/word/2018/wordml" xmlns:w16du="http://schemas.microsoft.com/office/word/2023/wordml/word16du" xmlns:w16sdtdh="http://schemas.microsoft.com/office/word/2020/wordml/sdtdatahash" xmlns:w16se="http://schemas.microsoft.com/office/word/2015/wordml/symex" xmlns:wpg="http://schemas.microsoft.com/office/word/2010/wordprocessingGroup" xmlns:wpi="http://schemas.microsoft.com/office/word/2010/wordprocessingInk" xmlns:wne="http://schemas.microsoft.com/office/word/2006/wordml" xmlns:wps="http://schemas.microsoft.com/office/word/2010/wordprocessingShape" mc:Ignorable="w14 w15 w16se w16cid w16 w16cex w16sdtdh wp14">
   <w:body>
     <w:p>
       <w:pPr>
         <w:pStyle w:val="Ttulo1"/>
-        <w:rPr>
-          <w:rFonts w:eastAsiaTheme="majorEastAsia"/>
-        </w:rPr>
       </w:pPr>
       <w:r>
         <w:t>Curso de</w:t>
       </w:r>
       <w:r>
-        <w:t xml:space="preserve"> </w:t>
+        <w:br/>
       </w:r>
       <w:r>
         <w:rPr>
           <w:rFonts w:eastAsiaTheme="majorEastAsia"/>
         </w:rPr>
-        <w:t>LinkedIn: Como hacer que tu perfil trabaje por ti</w:t>
+        <w:t>HTML5 y CSS3 parte 4: Avanzando en CSS</w:t>
       </w:r>
     </w:p>
     <w:p>
@@ -33,13 +30,18 @@
         <w:rPr>
           <w:rFonts w:eastAsiaTheme="majorEastAsia"/>
         </w:rPr>
-        <w:t>Clase 1: Conociendo a LinkedIn</w:t>
+        <w:t xml:space="preserve">Clase 1: </w:t>
+      </w:r>
+      <w:r>
+        <w:rPr>
+          <w:rFonts w:eastAsiaTheme="majorEastAsia"/>
+        </w:rPr>
+        <w:t>Mejorando CSS</w:t>
       </w:r>
     </w:p>
     <w:p>
       <w:pPr>
         <w:pStyle w:val="Ttulo1"/>
-        <w:jc w:val="center"/>
         <w:rPr>
           <w:rFonts w:eastAsiaTheme="majorEastAsia"/>
         </w:rPr>
@@ -48,47 +50,12 @@
         <w:rPr>
           <w:rFonts w:eastAsiaTheme="majorEastAsia"/>
         </w:rPr>
-        <w:drawing>
-          <wp:inline distT="0" distB="0" distL="0" distR="0" wp14:anchorId="41D46A7E" wp14:editId="0522720B">
-            <wp:extent cx="2565070" cy="1758177"/>
-            <wp:effectExtent l="0" t="0" r="6985" b="0"/>
-            <wp:docPr id="1" name="Imagen 1"/>
-            <wp:cNvGraphicFramePr>
-              <a:graphicFrameLocks xmlns:a="http://schemas.openxmlformats.org/drawingml/2006/main" noChangeAspect="1"/>
-            </wp:cNvGraphicFramePr>
-            <a:graphic xmlns:a="http://schemas.openxmlformats.org/drawingml/2006/main">
-              <a:graphicData uri="http://schemas.openxmlformats.org/drawingml/2006/picture">
-                <pic:pic xmlns:pic="http://schemas.openxmlformats.org/drawingml/2006/picture">
-                  <pic:nvPicPr>
-                    <pic:cNvPr id="1" name=""/>
-                    <pic:cNvPicPr/>
-                  </pic:nvPicPr>
-                  <pic:blipFill>
-                    <a:blip r:embed="rId5"/>
-                    <a:stretch>
-                      <a:fillRect/>
-                    </a:stretch>
-                  </pic:blipFill>
-                  <pic:spPr>
-                    <a:xfrm>
-                      <a:off x="0" y="0"/>
-                      <a:ext cx="2566637" cy="1759251"/>
-                    </a:xfrm>
-                    <a:prstGeom prst="rect">
-                      <a:avLst/>
-                    </a:prstGeom>
-                  </pic:spPr>
-                </pic:pic>
-              </a:graphicData>
-            </a:graphic>
-          </wp:inline>
-        </w:drawing>
+        <w:t>Rehaciendo la página inicial:</w:t>
       </w:r>
     </w:p>
     <w:p>
       <w:pPr>
         <w:pStyle w:val="Ttulo1"/>
-        <w:jc w:val="center"/>
         <w:rPr>
           <w:rFonts w:eastAsiaTheme="majorEastAsia"/>
         </w:rPr>
@@ -97,47 +64,12 @@
         <w:rPr>
           <w:rFonts w:eastAsiaTheme="majorEastAsia"/>
         </w:rPr>
-        <w:drawing>
-          <wp:inline distT="0" distB="0" distL="0" distR="0" wp14:anchorId="14627926" wp14:editId="68530686">
-            <wp:extent cx="3605348" cy="2185060"/>
-            <wp:effectExtent l="0" t="0" r="0" b="5715"/>
-            <wp:docPr id="3" name="Imagen 3"/>
-            <wp:cNvGraphicFramePr>
-              <a:graphicFrameLocks xmlns:a="http://schemas.openxmlformats.org/drawingml/2006/main" noChangeAspect="1"/>
-            </wp:cNvGraphicFramePr>
-            <a:graphic xmlns:a="http://schemas.openxmlformats.org/drawingml/2006/main">
-              <a:graphicData uri="http://schemas.openxmlformats.org/drawingml/2006/picture">
-                <pic:pic xmlns:pic="http://schemas.openxmlformats.org/drawingml/2006/picture">
-                  <pic:nvPicPr>
-                    <pic:cNvPr id="1" name=""/>
-                    <pic:cNvPicPr/>
-                  </pic:nvPicPr>
-                  <pic:blipFill>
-                    <a:blip r:embed="rId6"/>
-                    <a:stretch>
-                      <a:fillRect/>
-                    </a:stretch>
-                  </pic:blipFill>
-                  <pic:spPr>
-                    <a:xfrm>
-                      <a:off x="0" y="0"/>
-                      <a:ext cx="3610700" cy="2188303"/>
-                    </a:xfrm>
-                    <a:prstGeom prst="rect">
-                      <a:avLst/>
-                    </a:prstGeom>
-                  </pic:spPr>
-                </pic:pic>
-              </a:graphicData>
-            </a:graphic>
-          </wp:inline>
-        </w:drawing>
+        <w:t>Adaptando el CSS:</w:t>
       </w:r>
     </w:p>
     <w:p>
       <w:pPr>
         <w:pStyle w:val="Ttulo1"/>
-        <w:jc w:val="center"/>
         <w:rPr>
           <w:rFonts w:eastAsiaTheme="majorEastAsia"/>
         </w:rPr>
@@ -146,1074 +78,188 @@
         <w:rPr>
           <w:rFonts w:eastAsiaTheme="majorEastAsia"/>
         </w:rPr>
-        <w:drawing>
-          <wp:inline distT="0" distB="0" distL="0" distR="0" wp14:anchorId="1A66E6EE" wp14:editId="3A03BAD3">
-            <wp:extent cx="3557945" cy="2082511"/>
-            <wp:effectExtent l="0" t="0" r="4445" b="0"/>
-            <wp:docPr id="4" name="Imagen 4"/>
-            <wp:cNvGraphicFramePr>
-              <a:graphicFrameLocks xmlns:a="http://schemas.openxmlformats.org/drawingml/2006/main" noChangeAspect="1"/>
-            </wp:cNvGraphicFramePr>
-            <a:graphic xmlns:a="http://schemas.openxmlformats.org/drawingml/2006/main">
-              <a:graphicData uri="http://schemas.openxmlformats.org/drawingml/2006/picture">
-                <pic:pic xmlns:pic="http://schemas.openxmlformats.org/drawingml/2006/picture">
-                  <pic:nvPicPr>
-                    <pic:cNvPr id="1" name=""/>
-                    <pic:cNvPicPr/>
-                  </pic:nvPicPr>
-                  <pic:blipFill>
-                    <a:blip r:embed="rId7"/>
-                    <a:stretch>
-                      <a:fillRect/>
-                    </a:stretch>
-                  </pic:blipFill>
-                  <pic:spPr>
-                    <a:xfrm>
-                      <a:off x="0" y="0"/>
-                      <a:ext cx="3562055" cy="2084916"/>
-                    </a:xfrm>
-                    <a:prstGeom prst="rect">
-                      <a:avLst/>
-                    </a:prstGeom>
-                  </pic:spPr>
-                </pic:pic>
-              </a:graphicData>
-            </a:graphic>
-          </wp:inline>
-        </w:drawing>
-      </w:r>
-    </w:p>
-    <w:p>
-      <w:pPr>
-        <w:rPr>
-          <w:lang w:eastAsia="es-CO"/>
-        </w:rPr>
-      </w:pPr>
-    </w:p>
-    <w:p>
-      <w:pPr>
-        <w:rPr>
-          <w:lang w:eastAsia="es-CO"/>
-        </w:rPr>
-      </w:pPr>
-      <w:r>
-        <w:rPr>
-          <w:lang w:eastAsia="es-CO"/>
-        </w:rPr>
-        <w:lastRenderedPageBreak/>
-        <w:t>Lo que aprendimos en esta aula:</w:t>
-      </w:r>
-    </w:p>
-    <w:p>
-      <w:pPr>
-        <w:pStyle w:val="Prrafodelista"/>
-        <w:numPr>
-          <w:ilvl w:val="0"/>
-          <w:numId w:val="2"/>
-        </w:numPr>
-        <w:rPr>
-          <w:lang w:eastAsia="es-CO"/>
-        </w:rPr>
-      </w:pPr>
-      <w:r>
-        <w:rPr>
-          <w:lang w:eastAsia="es-CO"/>
-        </w:rPr>
-        <w:t>Qué es y para qué sirve LinkedIn</w:t>
-      </w:r>
-    </w:p>
-    <w:p>
-      <w:pPr>
-        <w:pStyle w:val="Prrafodelista"/>
-        <w:numPr>
-          <w:ilvl w:val="0"/>
-          <w:numId w:val="2"/>
-        </w:numPr>
-        <w:rPr>
-          <w:lang w:eastAsia="es-CO"/>
-        </w:rPr>
-      </w:pPr>
-      <w:r>
-        <w:rPr>
-          <w:lang w:eastAsia="es-CO"/>
-        </w:rPr>
-        <w:t>La importancia de utilizarlo</w:t>
-      </w:r>
-    </w:p>
-    <w:p>
-      <w:pPr>
-        <w:pStyle w:val="Prrafodelista"/>
-        <w:numPr>
-          <w:ilvl w:val="0"/>
-          <w:numId w:val="2"/>
-        </w:numPr>
-        <w:tabs>
-          <w:tab w:val="left" w:pos="2674"/>
-        </w:tabs>
-        <w:rPr>
-          <w:lang w:eastAsia="es-CO"/>
-        </w:rPr>
-      </w:pPr>
-      <w:r>
-        <w:rPr>
-          <w:lang w:eastAsia="es-CO"/>
-        </w:rPr>
-        <w:t xml:space="preserve">Número de usuarios en </w:t>
+        <w:t xml:space="preserve">Usando el </w:t>
       </w:r>
       <w:proofErr w:type="spellStart"/>
       <w:r>
         <w:rPr>
-          <w:lang w:eastAsia="es-CO"/>
-        </w:rPr>
-        <w:t>America</w:t>
+          <w:rFonts w:eastAsiaTheme="majorEastAsia"/>
+        </w:rPr>
+        <w:t>float</w:t>
       </w:r>
       <w:proofErr w:type="spellEnd"/>
       <w:r>
         <w:rPr>
-          <w:lang w:eastAsia="es-CO"/>
-        </w:rPr>
-        <w:t xml:space="preserve"> Latina</w:t>
-      </w:r>
-    </w:p>
-    <w:p>
-      <w:pPr>
-        <w:pStyle w:val="Ttulo1"/>
-        <w:rPr>
-          <w:rFonts w:eastAsiaTheme="majorEastAsia"/>
-        </w:rPr>
-      </w:pPr>
-      <w:r>
-        <w:rPr>
-          <w:rFonts w:eastAsiaTheme="majorEastAsia"/>
-        </w:rPr>
-        <w:t>Clase 2: Tipos de perfiles</w:t>
-      </w:r>
-    </w:p>
-    <w:p/>
-    <w:p>
-      <w:pPr>
-        <w:rPr>
-          <w:lang w:eastAsia="es-CO"/>
-        </w:rPr>
-      </w:pPr>
-      <w:r>
-        <w:rPr>
-          <w:lang w:eastAsia="es-CO"/>
-        </w:rPr>
-        <w:t>Vamos a ver los puntos importantes que hemos aprendido en esta clase.</w:t>
-      </w:r>
-    </w:p>
-    <w:p>
-      <w:pPr>
-        <w:rPr>
-          <w:lang w:eastAsia="es-CO"/>
-        </w:rPr>
-      </w:pPr>
-      <w:r>
-        <w:rPr>
-          <w:b/>
-          <w:bCs/>
-          <w:lang w:eastAsia="es-CO"/>
-        </w:rPr>
-        <w:t>Título:</w:t>
-      </w:r>
-      <w:r>
-        <w:rPr>
-          <w:lang w:eastAsia="es-CO"/>
-        </w:rPr>
-        <w:t xml:space="preserve"> Independientemente si ya tienes tu perfil o si lo creaste ahora, revisa el título de tu perfil y verifica si realmente representa tu principal interés en </w:t>
-      </w:r>
-      <w:proofErr w:type="spellStart"/>
-      <w:r>
-        <w:rPr>
-          <w:lang w:eastAsia="es-CO"/>
-        </w:rPr>
-        <w:t>Linkedin</w:t>
-      </w:r>
-      <w:proofErr w:type="spellEnd"/>
-      <w:r>
-        <w:rPr>
-          <w:lang w:eastAsia="es-CO"/>
-        </w:rPr>
-        <w:t>.</w:t>
-      </w:r>
-    </w:p>
-    <w:p>
-      <w:pPr>
-        <w:rPr>
-          <w:lang w:eastAsia="es-CO"/>
-        </w:rPr>
-      </w:pPr>
-      <w:r>
-        <w:rPr>
-          <w:lang w:eastAsia="es-CO"/>
-        </w:rPr>
-        <w:t>Por ejemplo, si eres desarrollador, coloca “Desarrollador + Lenguaje + Junior/</w:t>
-      </w:r>
-      <w:proofErr w:type="spellStart"/>
-      <w:r>
-        <w:rPr>
-          <w:lang w:eastAsia="es-CO"/>
-        </w:rPr>
-        <w:t>Mid</w:t>
-      </w:r>
-      <w:proofErr w:type="spellEnd"/>
-      <w:r>
-        <w:rPr>
-          <w:lang w:eastAsia="es-CO"/>
-        </w:rPr>
-        <w:t>/Senior”, ya que puede incrementar tu chance de aparecer en las búsquedas.</w:t>
-      </w:r>
-    </w:p>
-    <w:p>
-      <w:pPr>
-        <w:rPr>
-          <w:lang w:eastAsia="es-CO"/>
-        </w:rPr>
-      </w:pPr>
-      <w:r>
-        <w:rPr>
-          <w:b/>
-          <w:bCs/>
-          <w:lang w:eastAsia="es-CO"/>
-        </w:rPr>
-        <w:t>Acerca de:</w:t>
-      </w:r>
-      <w:r>
-        <w:rPr>
-          <w:lang w:eastAsia="es-CO"/>
-        </w:rPr>
-        <w:t> Vimos que en la parte </w:t>
-      </w:r>
-      <w:r>
-        <w:rPr>
-          <w:b/>
-          <w:bCs/>
-          <w:lang w:eastAsia="es-CO"/>
-        </w:rPr>
-        <w:t>"Acerca de"</w:t>
-      </w:r>
-      <w:r>
-        <w:rPr>
-          <w:lang w:eastAsia="es-CO"/>
-        </w:rPr>
-        <w:t xml:space="preserve"> es considerado como el punto principal de tu perfil, o sea, es el momento donde podemos atraer la atención de las personas al decir </w:t>
-      </w:r>
-      <w:proofErr w:type="spellStart"/>
-      <w:r>
-        <w:rPr>
-          <w:lang w:eastAsia="es-CO"/>
-        </w:rPr>
-        <w:t>quienes</w:t>
-      </w:r>
-      <w:proofErr w:type="spellEnd"/>
-      <w:r>
-        <w:rPr>
-          <w:lang w:eastAsia="es-CO"/>
-        </w:rPr>
-        <w:t xml:space="preserve"> somos, lo que sabemos, lo que buscamos y lo que podemos ofrecer.</w:t>
-      </w:r>
-    </w:p>
-    <w:p>
-      <w:pPr>
-        <w:rPr>
-          <w:lang w:eastAsia="es-CO"/>
-        </w:rPr>
-      </w:pPr>
-      <w:r>
-        <w:rPr>
-          <w:lang w:eastAsia="es-CO"/>
-        </w:rPr>
-        <w:t>Pensando en eso, puedes actualizar tu perfil ahora.</w:t>
-      </w:r>
-    </w:p>
-    <w:p>
-      <w:pPr>
-        <w:rPr>
-          <w:lang w:eastAsia="es-CO"/>
-        </w:rPr>
-      </w:pPr>
-      <w:r>
-        <w:rPr>
-          <w:lang w:eastAsia="es-CO"/>
-        </w:rPr>
-        <w:t>Si estás empezando en tu jornada laboral y necesitas inspiración, completa los espacios con tu información. Recuerda cambiar el texto de acuerdo con tus conocimientos. Esto apenas es el primer paso. Después puedes actualizar tu </w:t>
-      </w:r>
-      <w:r>
-        <w:rPr>
-          <w:b/>
-          <w:bCs/>
-          <w:lang w:eastAsia="es-CO"/>
-        </w:rPr>
-        <w:t>Acerca de</w:t>
-      </w:r>
-      <w:r>
-        <w:rPr>
-          <w:lang w:eastAsia="es-CO"/>
-        </w:rPr>
-        <w:t> siempre que te parezca importante.</w:t>
-      </w:r>
-    </w:p>
-    <w:p>
-      <w:pPr>
-        <w:rPr>
-          <w:lang w:eastAsia="es-CO"/>
-        </w:rPr>
-      </w:pPr>
-      <w:r>
-        <w:rPr>
-          <w:i/>
-          <w:iCs/>
-          <w:lang w:eastAsia="es-CO"/>
-        </w:rPr>
-        <w:t>Estudiante de </w:t>
-      </w:r>
-      <w:r>
-        <w:rPr>
-          <w:rFonts w:ascii="Courier New" w:hAnsi="Courier New" w:cs="Courier New"/>
-          <w:i/>
-          <w:iCs/>
-          <w:color w:val="FFFFFF"/>
-          <w:sz w:val="23"/>
-          <w:szCs w:val="23"/>
-          <w:shd w:val="clear" w:color="auto" w:fill="272822"/>
-          <w:lang w:eastAsia="es-CO"/>
-        </w:rPr>
-        <w:t>__</w:t>
-      </w:r>
-      <w:r>
-        <w:rPr>
-          <w:i/>
-          <w:iCs/>
-          <w:lang w:eastAsia="es-CO"/>
-        </w:rPr>
-        <w:t>, busco oportunidad para adquirir experiencia en (con)</w:t>
-      </w:r>
-      <w:r>
-        <w:rPr>
-          <w:rFonts w:ascii="Courier New" w:hAnsi="Courier New" w:cs="Courier New"/>
-          <w:i/>
-          <w:iCs/>
-          <w:color w:val="FFFFFF"/>
-          <w:sz w:val="23"/>
-          <w:szCs w:val="23"/>
-          <w:shd w:val="clear" w:color="auto" w:fill="272822"/>
-          <w:lang w:eastAsia="es-CO"/>
-        </w:rPr>
-        <w:t>____</w:t>
-      </w:r>
-      <w:r>
-        <w:rPr>
-          <w:i/>
-          <w:iCs/>
-          <w:lang w:eastAsia="es-CO"/>
-        </w:rPr>
-        <w:t>, </w:t>
-      </w:r>
-      <w:r>
-        <w:rPr>
-          <w:rFonts w:ascii="Courier New" w:hAnsi="Courier New" w:cs="Courier New"/>
-          <w:i/>
-          <w:iCs/>
-          <w:color w:val="FFFFFF"/>
-          <w:sz w:val="23"/>
-          <w:szCs w:val="23"/>
-          <w:shd w:val="clear" w:color="auto" w:fill="272822"/>
-          <w:lang w:eastAsia="es-CO"/>
-        </w:rPr>
-        <w:t>___</w:t>
-      </w:r>
-      <w:r>
-        <w:rPr>
-          <w:i/>
-          <w:iCs/>
-          <w:lang w:eastAsia="es-CO"/>
-        </w:rPr>
-        <w:t>, </w:t>
-      </w:r>
-      <w:r>
-        <w:rPr>
-          <w:rFonts w:ascii="Courier New" w:hAnsi="Courier New" w:cs="Courier New"/>
-          <w:i/>
-          <w:iCs/>
-          <w:color w:val="FFFFFF"/>
-          <w:sz w:val="23"/>
-          <w:szCs w:val="23"/>
-          <w:shd w:val="clear" w:color="auto" w:fill="272822"/>
-          <w:lang w:eastAsia="es-CO"/>
-        </w:rPr>
-        <w:t>___</w:t>
-      </w:r>
-      <w:r>
-        <w:rPr>
-          <w:i/>
-          <w:iCs/>
-          <w:lang w:eastAsia="es-CO"/>
-        </w:rPr>
-        <w:t>, </w:t>
-      </w:r>
-      <w:r>
-        <w:rPr>
-          <w:rFonts w:ascii="Courier New" w:hAnsi="Courier New" w:cs="Courier New"/>
-          <w:i/>
-          <w:iCs/>
-          <w:color w:val="FFFFFF"/>
-          <w:sz w:val="23"/>
-          <w:szCs w:val="23"/>
-          <w:shd w:val="clear" w:color="auto" w:fill="272822"/>
-          <w:lang w:eastAsia="es-CO"/>
-        </w:rPr>
-        <w:t>___</w:t>
-      </w:r>
-      <w:r>
-        <w:rPr>
-          <w:i/>
-          <w:iCs/>
-          <w:lang w:eastAsia="es-CO"/>
-        </w:rPr>
-        <w:t> y </w:t>
-      </w:r>
-      <w:r>
-        <w:rPr>
-          <w:rFonts w:ascii="Courier New" w:hAnsi="Courier New" w:cs="Courier New"/>
-          <w:i/>
-          <w:iCs/>
-          <w:color w:val="FFFFFF"/>
-          <w:sz w:val="23"/>
-          <w:szCs w:val="23"/>
-          <w:shd w:val="clear" w:color="auto" w:fill="272822"/>
-          <w:lang w:eastAsia="es-CO"/>
-        </w:rPr>
-        <w:t>___</w:t>
-      </w:r>
-      <w:r>
-        <w:rPr>
-          <w:i/>
-          <w:iCs/>
-          <w:lang w:eastAsia="es-CO"/>
-        </w:rPr>
-        <w:t>.</w:t>
-      </w:r>
-    </w:p>
-    <w:p>
-      <w:pPr>
-        <w:rPr>
-          <w:lang w:eastAsia="es-CO"/>
-        </w:rPr>
-      </w:pPr>
-      <w:r>
-        <w:rPr>
-          <w:i/>
-          <w:iCs/>
-          <w:lang w:eastAsia="es-CO"/>
-        </w:rPr>
-        <w:t>Me agrada trabajar en equipo, cooperando con todos y ayudando de la mejor manera posible, con gran satisfacción en enseñar y aprender.</w:t>
-      </w:r>
-    </w:p>
-    <w:p>
-      <w:pPr>
-        <w:rPr>
-          <w:lang w:eastAsia="es-CO"/>
-        </w:rPr>
-      </w:pPr>
-      <w:r>
-        <w:rPr>
-          <w:i/>
-          <w:iCs/>
-          <w:lang w:eastAsia="es-CO"/>
-        </w:rPr>
-        <w:t>Busco oportunidades para hacer prácticas en el área de </w:t>
-      </w:r>
-      <w:r>
-        <w:rPr>
-          <w:rFonts w:ascii="Courier New" w:hAnsi="Courier New" w:cs="Courier New"/>
-          <w:i/>
-          <w:iCs/>
-          <w:color w:val="FFFFFF"/>
-          <w:sz w:val="23"/>
-          <w:szCs w:val="23"/>
-          <w:shd w:val="clear" w:color="auto" w:fill="272822"/>
-          <w:lang w:eastAsia="es-CO"/>
-        </w:rPr>
-        <w:t>_________</w:t>
-      </w:r>
-      <w:r>
-        <w:rPr>
-          <w:i/>
-          <w:iCs/>
-          <w:lang w:eastAsia="es-CO"/>
-        </w:rPr>
-        <w:t>, que permita mi crecimiento intelectual y a desarrollar mis conocimientos técnicos, para crecer junto a la empresa y a mis compañeros de trabajo.</w:t>
-      </w:r>
-    </w:p>
-    <w:p>
-      <w:pPr>
-        <w:rPr>
-          <w:lang w:eastAsia="es-CO"/>
-        </w:rPr>
-      </w:pPr>
-      <w:r>
-        <w:rPr>
-          <w:b/>
-          <w:bCs/>
-          <w:lang w:eastAsia="es-CO"/>
-        </w:rPr>
-        <w:t>Foto de perfil:</w:t>
-      </w:r>
-      <w:r>
-        <w:rPr>
-          <w:lang w:eastAsia="es-CO"/>
-        </w:rPr>
-        <w:t> ¿Tu foto de perfil transmite el profesionalismo que buscas?</w:t>
-      </w:r>
-    </w:p>
-    <w:p>
-      <w:pPr>
-        <w:rPr>
-          <w:lang w:eastAsia="es-CO"/>
-        </w:rPr>
-      </w:pPr>
-      <w:r>
-        <w:rPr>
-          <w:lang w:eastAsia="es-CO"/>
-        </w:rPr>
-        <w:t>Utiliza este momento para pensar en tu foto. Si no puedes tomar una nueva foto ahora, puedes organizarte, pide ayuda a un amigo o amiga para tomar una buena foto tuya siguiendo las buenas prácticas que hemos visto :)</w:t>
-      </w:r>
-    </w:p>
-    <w:p>
-      <w:pPr>
-        <w:rPr>
-          <w:lang w:eastAsia="es-CO"/>
-        </w:rPr>
-      </w:pPr>
-      <w:r>
-        <w:rPr>
-          <w:b/>
-          <w:bCs/>
-          <w:lang w:eastAsia="es-CO"/>
-        </w:rPr>
-        <w:t>Foto de capa:</w:t>
-      </w:r>
-      <w:r>
-        <w:rPr>
-          <w:lang w:eastAsia="es-CO"/>
-        </w:rPr>
-        <w:t> Si necesitas referencias de páginas para buscar imágenes gratuitas y de buena calidad puedes revisar las siguientes opciones:</w:t>
-      </w:r>
-    </w:p>
-    <w:p>
-      <w:pPr>
-        <w:pStyle w:val="Prrafodelista"/>
-        <w:numPr>
-          <w:ilvl w:val="0"/>
-          <w:numId w:val="8"/>
-        </w:numPr>
-        <w:rPr>
-          <w:lang w:eastAsia="es-CO"/>
-        </w:rPr>
-      </w:pPr>
-      <w:r>
-        <w:rPr>
-          <w:lang w:eastAsia="es-CO"/>
-        </w:rPr>
-        <w:t xml:space="preserve">Free </w:t>
-      </w:r>
-      <w:proofErr w:type="spellStart"/>
-      <w:r>
-        <w:rPr>
-          <w:lang w:eastAsia="es-CO"/>
-        </w:rPr>
-        <w:t>images</w:t>
-      </w:r>
-      <w:proofErr w:type="spellEnd"/>
-      <w:r>
-        <w:rPr>
-          <w:lang w:eastAsia="es-CO"/>
-        </w:rPr>
-        <w:t>;</w:t>
-      </w:r>
-    </w:p>
-    <w:p>
-      <w:pPr>
-        <w:pStyle w:val="Prrafodelista"/>
-        <w:numPr>
-          <w:ilvl w:val="0"/>
-          <w:numId w:val="8"/>
-        </w:numPr>
-        <w:rPr>
-          <w:lang w:eastAsia="es-CO"/>
-        </w:rPr>
-      </w:pPr>
-      <w:proofErr w:type="spellStart"/>
-      <w:r>
-        <w:rPr>
-          <w:lang w:eastAsia="es-CO"/>
-        </w:rPr>
-        <w:t>Pixabay</w:t>
-      </w:r>
-      <w:proofErr w:type="spellEnd"/>
-      <w:r>
-        <w:rPr>
-          <w:lang w:eastAsia="es-CO"/>
-        </w:rPr>
-        <w:t>;</w:t>
-      </w:r>
-    </w:p>
-    <w:p>
-      <w:pPr>
-        <w:pStyle w:val="Prrafodelista"/>
-        <w:numPr>
-          <w:ilvl w:val="0"/>
-          <w:numId w:val="8"/>
-        </w:numPr>
-        <w:rPr>
-          <w:lang w:eastAsia="es-CO"/>
-        </w:rPr>
-      </w:pPr>
-      <w:proofErr w:type="spellStart"/>
-      <w:r>
-        <w:rPr>
-          <w:lang w:eastAsia="es-CO"/>
-        </w:rPr>
-        <w:t>FreePik</w:t>
-      </w:r>
-      <w:proofErr w:type="spellEnd"/>
-      <w:r>
-        <w:rPr>
-          <w:lang w:eastAsia="es-CO"/>
-        </w:rPr>
-        <w:t>;</w:t>
-      </w:r>
-    </w:p>
-    <w:p>
-      <w:pPr>
-        <w:pStyle w:val="Prrafodelista"/>
-        <w:numPr>
-          <w:ilvl w:val="0"/>
-          <w:numId w:val="8"/>
-        </w:numPr>
-        <w:rPr>
-          <w:lang w:eastAsia="es-CO"/>
-        </w:rPr>
-      </w:pPr>
-      <w:proofErr w:type="spellStart"/>
-      <w:r>
-        <w:rPr>
-          <w:lang w:eastAsia="es-CO"/>
-        </w:rPr>
-        <w:lastRenderedPageBreak/>
-        <w:t>Morguefile</w:t>
-      </w:r>
-      <w:proofErr w:type="spellEnd"/>
-      <w:r>
-        <w:rPr>
-          <w:lang w:eastAsia="es-CO"/>
-        </w:rPr>
-        <w:t>;</w:t>
-      </w:r>
-    </w:p>
-    <w:p>
-      <w:pPr>
-        <w:rPr>
-          <w:lang w:eastAsia="es-CO"/>
-        </w:rPr>
-      </w:pPr>
-      <w:r>
-        <w:rPr>
-          <w:b/>
-          <w:bCs/>
-          <w:lang w:eastAsia="es-CO"/>
-        </w:rPr>
-        <w:t>Informaciones Profesionales:</w:t>
-      </w:r>
-      <w:r>
-        <w:rPr>
-          <w:lang w:eastAsia="es-CO"/>
-        </w:rPr>
-        <w:t> Ahora puedes insertar tus experiencias profesionales en tu perfil de LinkedIn.</w:t>
-      </w:r>
-    </w:p>
-    <w:p>
-      <w:pPr>
-        <w:rPr>
-          <w:lang w:eastAsia="es-CO"/>
-        </w:rPr>
-      </w:pPr>
-      <w:r>
-        <w:rPr>
-          <w:lang w:eastAsia="es-CO"/>
-        </w:rPr>
-        <w:t>Recuerda agregar puntos que expliquen las tareas diarias en tu puesto. Si tienes links o archivos que destaquen en tu trabajo puedes insertarlos ahora mismo.</w:t>
-      </w:r>
-    </w:p>
-    <w:p>
-      <w:pPr>
-        <w:rPr>
-          <w:lang w:eastAsia="es-CO"/>
-        </w:rPr>
-      </w:pPr>
-      <w:r>
-        <w:rPr>
-          <w:lang w:eastAsia="es-CO"/>
-        </w:rPr>
-        <w:t>Lo que aprendimos en esta aula:</w:t>
-      </w:r>
-    </w:p>
-    <w:p>
-      <w:pPr>
-        <w:pStyle w:val="Prrafodelista"/>
-        <w:numPr>
-          <w:ilvl w:val="0"/>
-          <w:numId w:val="7"/>
-        </w:numPr>
-        <w:rPr>
-          <w:lang w:eastAsia="es-CO"/>
-        </w:rPr>
-      </w:pPr>
-      <w:r>
-        <w:rPr>
-          <w:lang w:eastAsia="es-CO"/>
-        </w:rPr>
-        <w:t>Cómo crear un perfil en LinkedIn</w:t>
-      </w:r>
-    </w:p>
-    <w:p>
-      <w:pPr>
-        <w:pStyle w:val="Prrafodelista"/>
-        <w:numPr>
-          <w:ilvl w:val="0"/>
-          <w:numId w:val="7"/>
-        </w:numPr>
-        <w:rPr>
-          <w:lang w:eastAsia="es-CO"/>
-        </w:rPr>
-      </w:pPr>
-      <w:r>
-        <w:rPr>
-          <w:lang w:eastAsia="es-CO"/>
-        </w:rPr>
-        <w:t>Cómo agregar nuestras experiencias estudiantiles y laborales</w:t>
-      </w:r>
-    </w:p>
-    <w:p>
-      <w:pPr>
-        <w:pStyle w:val="Prrafodelista"/>
-        <w:numPr>
-          <w:ilvl w:val="0"/>
-          <w:numId w:val="7"/>
-        </w:numPr>
-        <w:rPr>
-          <w:lang w:eastAsia="es-CO"/>
-        </w:rPr>
-      </w:pPr>
-      <w:r>
-        <w:rPr>
-          <w:lang w:eastAsia="es-CO"/>
-        </w:rPr>
-        <w:t>Cómo crear nuestro “Acerca de”</w:t>
-      </w:r>
-    </w:p>
-    <w:p>
-      <w:pPr>
-        <w:pStyle w:val="Prrafodelista"/>
-        <w:numPr>
-          <w:ilvl w:val="0"/>
-          <w:numId w:val="7"/>
-        </w:numPr>
-        <w:rPr>
-          <w:lang w:eastAsia="es-CO"/>
-        </w:rPr>
-      </w:pPr>
-      <w:r>
-        <w:rPr>
-          <w:lang w:eastAsia="es-CO"/>
-        </w:rPr>
-        <w:t>Cómo transformar nuestro perfil en un perfil avanzado</w:t>
-      </w:r>
-    </w:p>
-    <w:p>
-      <w:pPr>
-        <w:pStyle w:val="Ttulo1"/>
-        <w:rPr>
-          <w:rFonts w:eastAsiaTheme="majorEastAsia"/>
-        </w:rPr>
-      </w:pPr>
-      <w:r>
-        <w:rPr>
-          <w:rFonts w:eastAsiaTheme="majorEastAsia"/>
-        </w:rPr>
-        <w:t>Clase 3: Conexiones</w:t>
-      </w:r>
-    </w:p>
-    <w:p>
-      <w:pPr>
-        <w:pStyle w:val="Ttulo1"/>
-      </w:pPr>
-      <w:r>
-        <w:t>Contactos</w:t>
-      </w:r>
-      <w:r>
+          <w:rFonts w:eastAsiaTheme="majorEastAsia"/>
+        </w:rPr>
         <w:t>:</w:t>
       </w:r>
     </w:p>
     <w:p>
       <w:pPr>
         <w:pStyle w:val="Ttulo1"/>
-        <w:jc w:val="center"/>
+        <w:rPr>
+          <w:rFonts w:eastAsiaTheme="majorEastAsia"/>
+        </w:rPr>
       </w:pPr>
       <w:r>
-        <w:drawing>
-          <wp:inline distT="0" distB="0" distL="0" distR="0" wp14:anchorId="2788C9B4" wp14:editId="63F4B6DA">
-            <wp:extent cx="5612130" cy="3898900"/>
-            <wp:effectExtent l="0" t="0" r="7620" b="6350"/>
-            <wp:docPr id="7" name="Imagen 7"/>
-            <wp:cNvGraphicFramePr>
-              <a:graphicFrameLocks xmlns:a="http://schemas.openxmlformats.org/drawingml/2006/main" noChangeAspect="1"/>
-            </wp:cNvGraphicFramePr>
-            <a:graphic xmlns:a="http://schemas.openxmlformats.org/drawingml/2006/main">
-              <a:graphicData uri="http://schemas.openxmlformats.org/drawingml/2006/picture">
-                <pic:pic xmlns:pic="http://schemas.openxmlformats.org/drawingml/2006/picture">
-                  <pic:nvPicPr>
-                    <pic:cNvPr id="1" name=""/>
-                    <pic:cNvPicPr/>
-                  </pic:nvPicPr>
-                  <pic:blipFill>
-                    <a:blip r:embed="rId8"/>
-                    <a:stretch>
-                      <a:fillRect/>
-                    </a:stretch>
-                  </pic:blipFill>
-                  <pic:spPr>
-                    <a:xfrm>
-                      <a:off x="0" y="0"/>
-                      <a:ext cx="5612130" cy="3898900"/>
-                    </a:xfrm>
-                    <a:prstGeom prst="rect">
-                      <a:avLst/>
-                    </a:prstGeom>
-                  </pic:spPr>
-                </pic:pic>
-              </a:graphicData>
-            </a:graphic>
-          </wp:inline>
-        </w:drawing>
+        <w:rPr>
+          <w:rFonts w:eastAsiaTheme="majorEastAsia"/>
+        </w:rPr>
+        <w:t>Lo que aprendimos:</w:t>
       </w:r>
     </w:p>
     <w:p>
       <w:pPr>
         <w:pStyle w:val="Ttulo1"/>
+        <w:rPr>
+          <w:rFonts w:eastAsiaTheme="majorEastAsia"/>
+        </w:rPr>
       </w:pPr>
       <w:r>
-        <w:lastRenderedPageBreak/>
-        <w:drawing>
-          <wp:inline distT="0" distB="0" distL="0" distR="0" wp14:anchorId="61391F9E" wp14:editId="1346374B">
-            <wp:extent cx="5612130" cy="3672840"/>
-            <wp:effectExtent l="0" t="0" r="7620" b="3810"/>
-            <wp:docPr id="8" name="Imagen 8"/>
-            <wp:cNvGraphicFramePr>
-              <a:graphicFrameLocks xmlns:a="http://schemas.openxmlformats.org/drawingml/2006/main" noChangeAspect="1"/>
-            </wp:cNvGraphicFramePr>
-            <a:graphic xmlns:a="http://schemas.openxmlformats.org/drawingml/2006/main">
-              <a:graphicData uri="http://schemas.openxmlformats.org/drawingml/2006/picture">
-                <pic:pic xmlns:pic="http://schemas.openxmlformats.org/drawingml/2006/picture">
-                  <pic:nvPicPr>
-                    <pic:cNvPr id="1" name=""/>
-                    <pic:cNvPicPr/>
-                  </pic:nvPicPr>
-                  <pic:blipFill>
-                    <a:blip r:embed="rId9"/>
-                    <a:stretch>
-                      <a:fillRect/>
-                    </a:stretch>
-                  </pic:blipFill>
-                  <pic:spPr>
-                    <a:xfrm>
-                      <a:off x="0" y="0"/>
-                      <a:ext cx="5612130" cy="3672840"/>
-                    </a:xfrm>
-                    <a:prstGeom prst="rect">
-                      <a:avLst/>
-                    </a:prstGeom>
-                  </pic:spPr>
-                </pic:pic>
-              </a:graphicData>
-            </a:graphic>
-          </wp:inline>
-        </w:drawing>
+        <w:rPr>
+          <w:rFonts w:eastAsiaTheme="majorEastAsia"/>
+        </w:rPr>
+        <w:t xml:space="preserve">Clase 2: </w:t>
+      </w:r>
+      <w:r>
+        <w:rPr>
+          <w:rFonts w:eastAsiaTheme="majorEastAsia"/>
+        </w:rPr>
+        <w:t xml:space="preserve"> Contenido externo</w:t>
       </w:r>
     </w:p>
     <w:p>
       <w:pPr>
         <w:pStyle w:val="Ttulo1"/>
+        <w:rPr>
+          <w:rFonts w:eastAsiaTheme="majorEastAsia"/>
+        </w:rPr>
       </w:pPr>
       <w:r>
-        <w:t>Grupos:</w:t>
+        <w:rPr>
+          <w:rFonts w:eastAsiaTheme="majorEastAsia"/>
+        </w:rPr>
+        <w:t>Fuentes externas:</w:t>
       </w:r>
     </w:p>
     <w:p>
+      <w:pPr>
+        <w:pStyle w:val="Ttulo1"/>
+        <w:rPr>
+          <w:rFonts w:eastAsiaTheme="majorEastAsia"/>
+        </w:rPr>
+      </w:pPr>
       <w:r>
-        <w:t>Son para unir personas que tienen interés en un mismo tema:</w:t>
+        <w:rPr>
+          <w:rFonts w:eastAsiaTheme="majorEastAsia"/>
+        </w:rPr>
+        <w:t>Trabajando con mapas:</w:t>
       </w:r>
     </w:p>
     <w:p>
       <w:pPr>
-        <w:jc w:val="center"/>
+        <w:pStyle w:val="Ttulo1"/>
+        <w:rPr>
+          <w:rFonts w:eastAsiaTheme="majorEastAsia"/>
+        </w:rPr>
       </w:pPr>
       <w:r>
-        <w:drawing>
-          <wp:inline distT="0" distB="0" distL="0" distR="0" wp14:anchorId="0B3078AE" wp14:editId="5D926581">
-            <wp:extent cx="4620270" cy="2610214"/>
-            <wp:effectExtent l="0" t="0" r="8890" b="0"/>
-            <wp:docPr id="9" name="Imagen 9"/>
-            <wp:cNvGraphicFramePr>
-              <a:graphicFrameLocks xmlns:a="http://schemas.openxmlformats.org/drawingml/2006/main" noChangeAspect="1"/>
-            </wp:cNvGraphicFramePr>
-            <a:graphic xmlns:a="http://schemas.openxmlformats.org/drawingml/2006/main">
-              <a:graphicData uri="http://schemas.openxmlformats.org/drawingml/2006/picture">
-                <pic:pic xmlns:pic="http://schemas.openxmlformats.org/drawingml/2006/picture">
-                  <pic:nvPicPr>
-                    <pic:cNvPr id="1" name=""/>
-                    <pic:cNvPicPr/>
-                  </pic:nvPicPr>
-                  <pic:blipFill>
-                    <a:blip r:embed="rId10"/>
-                    <a:stretch>
-                      <a:fillRect/>
-                    </a:stretch>
-                  </pic:blipFill>
-                  <pic:spPr>
-                    <a:xfrm>
-                      <a:off x="0" y="0"/>
-                      <a:ext cx="4620270" cy="2610214"/>
-                    </a:xfrm>
-                    <a:prstGeom prst="rect">
-                      <a:avLst/>
-                    </a:prstGeom>
-                  </pic:spPr>
-                </pic:pic>
-              </a:graphicData>
-            </a:graphic>
-          </wp:inline>
-        </w:drawing>
+        <w:rPr>
+          <w:rFonts w:eastAsiaTheme="majorEastAsia"/>
+        </w:rPr>
+        <w:t>Importando un video:</w:t>
       </w:r>
     </w:p>
     <w:p>
       <w:pPr>
-        <w:jc w:val="center"/>
-      </w:pPr>
-    </w:p>
-    <w:p>
-      <w:pPr>
-        <w:jc w:val="center"/>
-      </w:pPr>
-    </w:p>
-    <w:p>
-      <w:pPr>
-        <w:jc w:val="center"/>
-      </w:pPr>
-    </w:p>
-    <w:p>
-      <w:pPr>
-        <w:rPr>
-          <w:lang w:eastAsia="es-CO"/>
+        <w:pStyle w:val="Ttulo1"/>
+        <w:rPr>
+          <w:rFonts w:eastAsiaTheme="majorEastAsia"/>
         </w:rPr>
       </w:pPr>
       <w:r>
         <w:rPr>
-          <w:lang w:eastAsia="es-CO"/>
-        </w:rPr>
-        <w:lastRenderedPageBreak/>
-        <w:t>Lo que aprendimos en esta aula:</w:t>
+          <w:rFonts w:eastAsiaTheme="majorEastAsia"/>
+        </w:rPr>
+        <w:t>Lo que aprendimos:</w:t>
       </w:r>
     </w:p>
     <w:p>
       <w:pPr>
-        <w:pStyle w:val="Prrafodelista"/>
-        <w:numPr>
-          <w:ilvl w:val="0"/>
-          <w:numId w:val="10"/>
-        </w:numPr>
-        <w:rPr>
-          <w:lang w:eastAsia="es-CO"/>
+        <w:pStyle w:val="Ttulo1"/>
+        <w:rPr>
+          <w:rFonts w:eastAsiaTheme="majorEastAsia"/>
         </w:rPr>
       </w:pPr>
       <w:r>
         <w:rPr>
-          <w:lang w:eastAsia="es-CO"/>
-        </w:rPr>
-        <w:t>Qué son las conexiones</w:t>
+          <w:rFonts w:eastAsiaTheme="majorEastAsia"/>
+        </w:rPr>
+        <w:t xml:space="preserve">Clase 3: </w:t>
+      </w:r>
+      <w:r>
+        <w:rPr>
+          <w:rFonts w:eastAsiaTheme="majorEastAsia"/>
+        </w:rPr>
+        <w:t xml:space="preserve"> Mejorando CSS</w:t>
       </w:r>
     </w:p>
     <w:p>
       <w:pPr>
-        <w:pStyle w:val="Prrafodelista"/>
-        <w:numPr>
-          <w:ilvl w:val="0"/>
-          <w:numId w:val="10"/>
-        </w:numPr>
-        <w:rPr>
-          <w:lang w:eastAsia="es-CO"/>
+        <w:pStyle w:val="Ttulo1"/>
+        <w:rPr>
+          <w:rFonts w:eastAsiaTheme="majorEastAsia"/>
         </w:rPr>
       </w:pPr>
       <w:r>
         <w:rPr>
-          <w:lang w:eastAsia="es-CO"/>
-        </w:rPr>
-        <w:t>A buscar y encontrar personas para agregar a nuestra red</w:t>
+          <w:rFonts w:eastAsiaTheme="majorEastAsia"/>
+        </w:rPr>
+        <w:t>Ajustando las diferencias:</w:t>
       </w:r>
     </w:p>
     <w:p>
       <w:pPr>
-        <w:pStyle w:val="Prrafodelista"/>
-        <w:numPr>
-          <w:ilvl w:val="0"/>
-          <w:numId w:val="10"/>
-        </w:numPr>
-        <w:rPr>
-          <w:lang w:eastAsia="es-CO"/>
+        <w:pStyle w:val="Ttulo1"/>
+        <w:rPr>
+          <w:rFonts w:eastAsiaTheme="majorEastAsia"/>
         </w:rPr>
       </w:pPr>
       <w:r>
         <w:rPr>
-          <w:lang w:eastAsia="es-CO"/>
-        </w:rPr>
-        <w:t>A quien debemos agregar</w:t>
+          <w:rFonts w:eastAsiaTheme="majorEastAsia"/>
+        </w:rPr>
+        <w:t>Pseudo-clases:</w:t>
       </w:r>
     </w:p>
     <w:p>
       <w:pPr>
-        <w:pStyle w:val="Prrafodelista"/>
-        <w:numPr>
-          <w:ilvl w:val="0"/>
-          <w:numId w:val="10"/>
-        </w:numPr>
-        <w:rPr>
-          <w:lang w:eastAsia="es-CO"/>
+        <w:pStyle w:val="Ttulo1"/>
+        <w:rPr>
+          <w:rFonts w:eastAsiaTheme="majorEastAsia"/>
         </w:rPr>
       </w:pPr>
       <w:r>
         <w:rPr>
-          <w:lang w:eastAsia="es-CO"/>
-        </w:rPr>
-        <w:t>Qué son y qué hacer en los grupos</w:t>
+          <w:rFonts w:eastAsiaTheme="majorEastAsia"/>
+        </w:rPr>
+        <w:lastRenderedPageBreak/>
+        <w:t>Aplicando gradientes:</w:t>
       </w:r>
     </w:p>
     <w:p>
       <w:pPr>
-        <w:pStyle w:val="Prrafodelista"/>
-        <w:numPr>
-          <w:ilvl w:val="0"/>
-          <w:numId w:val="10"/>
-        </w:numPr>
-        <w:rPr>
-          <w:lang w:eastAsia="es-CO"/>
+        <w:pStyle w:val="Ttulo1"/>
+        <w:rPr>
+          <w:rFonts w:eastAsiaTheme="majorEastAsia"/>
         </w:rPr>
       </w:pPr>
       <w:r>
         <w:rPr>
-          <w:lang w:eastAsia="es-CO"/>
-        </w:rPr>
-        <w:t>A seguir perfiles de empresas</w:t>
+          <w:rFonts w:eastAsiaTheme="majorEastAsia"/>
+        </w:rPr>
+        <w:t>Pseudo-elementos:</w:t>
       </w:r>
     </w:p>
     <w:p>
@@ -1227,7 +273,7 @@
         <w:rPr>
           <w:rFonts w:eastAsiaTheme="majorEastAsia"/>
         </w:rPr>
-        <w:t>Clase 4: Otras herramientas de LinkedIn</w:t>
+        <w:t>Lo que aprendimos:</w:t>
       </w:r>
     </w:p>
     <w:p>
@@ -1241,33 +287,18 @@
         <w:rPr>
           <w:rFonts w:eastAsiaTheme="majorEastAsia"/>
         </w:rPr>
-        <w:t>Pulse:</w:t>
+        <w:t xml:space="preserve">Clase 4: </w:t>
       </w:r>
       <w:r>
         <w:rPr>
           <w:rFonts w:eastAsiaTheme="majorEastAsia"/>
         </w:rPr>
-        <w:t xml:space="preserve"> (</w:t>
-      </w:r>
-      <w:proofErr w:type="spellStart"/>
-      <w:r>
-        <w:rPr>
-          <w:rFonts w:eastAsiaTheme="majorEastAsia"/>
-        </w:rPr>
-        <w:t>Articulos</w:t>
-      </w:r>
-      <w:proofErr w:type="spellEnd"/>
-      <w:r>
-        <w:rPr>
-          <w:rFonts w:eastAsiaTheme="majorEastAsia"/>
-        </w:rPr>
-        <w:t>)</w:t>
+        <w:t xml:space="preserve"> Seleccionando cualquier cosa</w:t>
       </w:r>
     </w:p>
     <w:p>
       <w:pPr>
         <w:pStyle w:val="Ttulo1"/>
-        <w:jc w:val="center"/>
         <w:rPr>
           <w:rFonts w:eastAsiaTheme="majorEastAsia"/>
         </w:rPr>
@@ -1276,54 +307,12 @@
         <w:rPr>
           <w:rFonts w:eastAsiaTheme="majorEastAsia"/>
         </w:rPr>
-        <w:drawing>
-          <wp:inline distT="0" distB="0" distL="0" distR="0" wp14:anchorId="34C60A0B" wp14:editId="77052FBF">
-            <wp:extent cx="4275117" cy="3212237"/>
-            <wp:effectExtent l="0" t="0" r="0" b="7620"/>
-            <wp:docPr id="11" name="Imagen 11"/>
-            <wp:cNvGraphicFramePr>
-              <a:graphicFrameLocks xmlns:a="http://schemas.openxmlformats.org/drawingml/2006/main" noChangeAspect="1"/>
-            </wp:cNvGraphicFramePr>
-            <a:graphic xmlns:a="http://schemas.openxmlformats.org/drawingml/2006/main">
-              <a:graphicData uri="http://schemas.openxmlformats.org/drawingml/2006/picture">
-                <pic:pic xmlns:pic="http://schemas.openxmlformats.org/drawingml/2006/picture">
-                  <pic:nvPicPr>
-                    <pic:cNvPr id="1" name=""/>
-                    <pic:cNvPicPr/>
-                  </pic:nvPicPr>
-                  <pic:blipFill rotWithShape="1">
-                    <a:blip r:embed="rId11"/>
-                    <a:srcRect t="14737" r="1840"/>
-                    <a:stretch/>
-                  </pic:blipFill>
-                  <pic:spPr bwMode="auto">
-                    <a:xfrm>
-                      <a:off x="0" y="0"/>
-                      <a:ext cx="4297681" cy="3229191"/>
-                    </a:xfrm>
-                    <a:prstGeom prst="rect">
-                      <a:avLst/>
-                    </a:prstGeom>
-                    <a:ln>
-                      <a:noFill/>
-                    </a:ln>
-                    <a:extLst>
-                      <a:ext uri="{53640926-AAD7-44D8-BBD7-CCE9431645EC}">
-                        <a14:shadowObscured xmlns:a14="http://schemas.microsoft.com/office/drawing/2010/main"/>
-                      </a:ext>
-                    </a:extLst>
-                  </pic:spPr>
-                </pic:pic>
-              </a:graphicData>
-            </a:graphic>
-          </wp:inline>
-        </w:drawing>
+        <w:t>Selectores Avanzados:</w:t>
       </w:r>
     </w:p>
     <w:p>
       <w:pPr>
         <w:pStyle w:val="Ttulo1"/>
-        <w:jc w:val="center"/>
         <w:rPr>
           <w:rFonts w:eastAsiaTheme="majorEastAsia"/>
         </w:rPr>
@@ -1332,54 +321,12 @@
         <w:rPr>
           <w:rFonts w:eastAsiaTheme="majorEastAsia"/>
         </w:rPr>
-        <w:drawing>
-          <wp:inline distT="0" distB="0" distL="0" distR="0" wp14:anchorId="0D1D7FC5" wp14:editId="43CDC362">
-            <wp:extent cx="4255584" cy="2287163"/>
-            <wp:effectExtent l="0" t="0" r="0" b="0"/>
-            <wp:docPr id="12" name="Imagen 12"/>
-            <wp:cNvGraphicFramePr>
-              <a:graphicFrameLocks xmlns:a="http://schemas.openxmlformats.org/drawingml/2006/main" noChangeAspect="1"/>
-            </wp:cNvGraphicFramePr>
-            <a:graphic xmlns:a="http://schemas.openxmlformats.org/drawingml/2006/main">
-              <a:graphicData uri="http://schemas.openxmlformats.org/drawingml/2006/picture">
-                <pic:pic xmlns:pic="http://schemas.openxmlformats.org/drawingml/2006/picture">
-                  <pic:nvPicPr>
-                    <pic:cNvPr id="1" name=""/>
-                    <pic:cNvPicPr/>
-                  </pic:nvPicPr>
-                  <pic:blipFill rotWithShape="1">
-                    <a:blip r:embed="rId12"/>
-                    <a:srcRect t="21683" r="1254"/>
-                    <a:stretch/>
-                  </pic:blipFill>
-                  <pic:spPr bwMode="auto">
-                    <a:xfrm>
-                      <a:off x="0" y="0"/>
-                      <a:ext cx="4268907" cy="2294324"/>
-                    </a:xfrm>
-                    <a:prstGeom prst="rect">
-                      <a:avLst/>
-                    </a:prstGeom>
-                    <a:ln>
-                      <a:noFill/>
-                    </a:ln>
-                    <a:extLst>
-                      <a:ext uri="{53640926-AAD7-44D8-BBD7-CCE9431645EC}">
-                        <a14:shadowObscured xmlns:a14="http://schemas.microsoft.com/office/drawing/2010/main"/>
-                      </a:ext>
-                    </a:extLst>
-                  </pic:spPr>
-                </pic:pic>
-              </a:graphicData>
-            </a:graphic>
-          </wp:inline>
-        </w:drawing>
+        <w:t>Calculo con CSS:</w:t>
       </w:r>
     </w:p>
     <w:p>
       <w:pPr>
         <w:pStyle w:val="Ttulo1"/>
-        <w:jc w:val="center"/>
         <w:rPr>
           <w:rFonts w:eastAsiaTheme="majorEastAsia"/>
         </w:rPr>
@@ -1388,48 +335,12 @@
         <w:rPr>
           <w:rFonts w:eastAsiaTheme="majorEastAsia"/>
         </w:rPr>
-        <w:lastRenderedPageBreak/>
-        <w:drawing>
-          <wp:inline distT="0" distB="0" distL="0" distR="0" wp14:anchorId="5C211276" wp14:editId="7BCE1673">
-            <wp:extent cx="5296639" cy="2772162"/>
-            <wp:effectExtent l="0" t="0" r="0" b="9525"/>
-            <wp:docPr id="13" name="Imagen 13"/>
-            <wp:cNvGraphicFramePr>
-              <a:graphicFrameLocks xmlns:a="http://schemas.openxmlformats.org/drawingml/2006/main" noChangeAspect="1"/>
-            </wp:cNvGraphicFramePr>
-            <a:graphic xmlns:a="http://schemas.openxmlformats.org/drawingml/2006/main">
-              <a:graphicData uri="http://schemas.openxmlformats.org/drawingml/2006/picture">
-                <pic:pic xmlns:pic="http://schemas.openxmlformats.org/drawingml/2006/picture">
-                  <pic:nvPicPr>
-                    <pic:cNvPr id="1" name=""/>
-                    <pic:cNvPicPr/>
-                  </pic:nvPicPr>
-                  <pic:blipFill>
-                    <a:blip r:embed="rId13"/>
-                    <a:stretch>
-                      <a:fillRect/>
-                    </a:stretch>
-                  </pic:blipFill>
-                  <pic:spPr>
-                    <a:xfrm>
-                      <a:off x="0" y="0"/>
-                      <a:ext cx="5296639" cy="2772162"/>
-                    </a:xfrm>
-                    <a:prstGeom prst="rect">
-                      <a:avLst/>
-                    </a:prstGeom>
-                  </pic:spPr>
-                </pic:pic>
-              </a:graphicData>
-            </a:graphic>
-          </wp:inline>
-        </w:drawing>
+        <w:t>Lo que aprendimos:</w:t>
       </w:r>
     </w:p>
     <w:p>
       <w:pPr>
         <w:pStyle w:val="Ttulo1"/>
-        <w:jc w:val="center"/>
         <w:rPr>
           <w:rFonts w:eastAsiaTheme="majorEastAsia"/>
         </w:rPr>
@@ -1438,41 +349,13 @@
         <w:rPr>
           <w:rFonts w:eastAsiaTheme="majorEastAsia"/>
         </w:rPr>
-        <w:drawing>
-          <wp:inline distT="0" distB="0" distL="0" distR="0" wp14:anchorId="119C0861" wp14:editId="29FA1D5F">
-            <wp:extent cx="5191850" cy="3181794"/>
-            <wp:effectExtent l="0" t="0" r="8890" b="0"/>
-            <wp:docPr id="14" name="Imagen 14"/>
-            <wp:cNvGraphicFramePr>
-              <a:graphicFrameLocks xmlns:a="http://schemas.openxmlformats.org/drawingml/2006/main" noChangeAspect="1"/>
-            </wp:cNvGraphicFramePr>
-            <a:graphic xmlns:a="http://schemas.openxmlformats.org/drawingml/2006/main">
-              <a:graphicData uri="http://schemas.openxmlformats.org/drawingml/2006/picture">
-                <pic:pic xmlns:pic="http://schemas.openxmlformats.org/drawingml/2006/picture">
-                  <pic:nvPicPr>
-                    <pic:cNvPr id="1" name=""/>
-                    <pic:cNvPicPr/>
-                  </pic:nvPicPr>
-                  <pic:blipFill>
-                    <a:blip r:embed="rId14"/>
-                    <a:stretch>
-                      <a:fillRect/>
-                    </a:stretch>
-                  </pic:blipFill>
-                  <pic:spPr>
-                    <a:xfrm>
-                      <a:off x="0" y="0"/>
-                      <a:ext cx="5191850" cy="3181794"/>
-                    </a:xfrm>
-                    <a:prstGeom prst="rect">
-                      <a:avLst/>
-                    </a:prstGeom>
-                  </pic:spPr>
-                </pic:pic>
-              </a:graphicData>
-            </a:graphic>
-          </wp:inline>
-        </w:drawing>
+        <w:t xml:space="preserve">Clase 5: </w:t>
+      </w:r>
+      <w:r>
+        <w:rPr>
+          <w:rFonts w:eastAsiaTheme="majorEastAsia"/>
+        </w:rPr>
+        <w:t>Opacidad y sombra</w:t>
       </w:r>
     </w:p>
     <w:p>
@@ -1482,44 +365,11 @@
           <w:rFonts w:eastAsiaTheme="majorEastAsia"/>
         </w:rPr>
       </w:pPr>
-    </w:p>
-    <w:p>
-      <w:pPr>
-        <w:pStyle w:val="Ttulo1"/>
-        <w:rPr>
-          <w:rFonts w:eastAsiaTheme="majorEastAsia"/>
-        </w:rPr>
-      </w:pPr>
-    </w:p>
-    <w:p>
-      <w:pPr>
-        <w:pStyle w:val="Ttulo1"/>
-        <w:rPr>
-          <w:rFonts w:eastAsiaTheme="majorEastAsia"/>
-        </w:rPr>
-      </w:pPr>
-    </w:p>
-    <w:p>
-      <w:pPr>
-        <w:pStyle w:val="Ttulo1"/>
-        <w:rPr>
-          <w:rFonts w:eastAsiaTheme="majorEastAsia"/>
-        </w:rPr>
-      </w:pPr>
-    </w:p>
-    <w:p>
-      <w:pPr>
-        <w:pStyle w:val="Ttulo1"/>
-        <w:rPr>
-          <w:rFonts w:eastAsiaTheme="majorEastAsia"/>
-        </w:rPr>
-      </w:pPr>
       <w:r>
         <w:rPr>
           <w:rFonts w:eastAsiaTheme="majorEastAsia"/>
         </w:rPr>
-        <w:lastRenderedPageBreak/>
-        <w:t>Que es el SSI:</w:t>
+        <w:t>Opacidad en los elementos:</w:t>
       </w:r>
     </w:p>
     <w:p>
@@ -1529,60 +379,16 @@
           <w:rFonts w:eastAsiaTheme="majorEastAsia"/>
         </w:rPr>
       </w:pPr>
-    </w:p>
-    <w:p>
-      <w:pPr>
-        <w:pStyle w:val="Ttulo1"/>
-        <w:jc w:val="center"/>
-        <w:rPr>
-          <w:rFonts w:eastAsiaTheme="majorEastAsia"/>
-        </w:rPr>
-      </w:pPr>
       <w:r>
         <w:rPr>
           <w:rFonts w:eastAsiaTheme="majorEastAsia"/>
         </w:rPr>
-        <w:drawing>
-          <wp:inline distT="0" distB="0" distL="0" distR="0" wp14:anchorId="7FD4B991" wp14:editId="63E9B161">
-            <wp:extent cx="4667003" cy="1788014"/>
-            <wp:effectExtent l="0" t="0" r="635" b="3175"/>
-            <wp:docPr id="15" name="Imagen 15"/>
-            <wp:cNvGraphicFramePr>
-              <a:graphicFrameLocks xmlns:a="http://schemas.openxmlformats.org/drawingml/2006/main" noChangeAspect="1"/>
-            </wp:cNvGraphicFramePr>
-            <a:graphic xmlns:a="http://schemas.openxmlformats.org/drawingml/2006/main">
-              <a:graphicData uri="http://schemas.openxmlformats.org/drawingml/2006/picture">
-                <pic:pic xmlns:pic="http://schemas.openxmlformats.org/drawingml/2006/picture">
-                  <pic:nvPicPr>
-                    <pic:cNvPr id="1" name=""/>
-                    <pic:cNvPicPr/>
-                  </pic:nvPicPr>
-                  <pic:blipFill>
-                    <a:blip r:embed="rId15"/>
-                    <a:stretch>
-                      <a:fillRect/>
-                    </a:stretch>
-                  </pic:blipFill>
-                  <pic:spPr>
-                    <a:xfrm>
-                      <a:off x="0" y="0"/>
-                      <a:ext cx="4675956" cy="1791444"/>
-                    </a:xfrm>
-                    <a:prstGeom prst="rect">
-                      <a:avLst/>
-                    </a:prstGeom>
-                  </pic:spPr>
-                </pic:pic>
-              </a:graphicData>
-            </a:graphic>
-          </wp:inline>
-        </w:drawing>
+        <w:t>Sombra en los elementos:</w:t>
       </w:r>
     </w:p>
     <w:p>
       <w:pPr>
         <w:pStyle w:val="Ttulo1"/>
-        <w:jc w:val="center"/>
         <w:rPr>
           <w:rFonts w:eastAsiaTheme="majorEastAsia"/>
         </w:rPr>
@@ -1591,47 +397,12 @@
         <w:rPr>
           <w:rFonts w:eastAsiaTheme="majorEastAsia"/>
         </w:rPr>
-        <w:drawing>
-          <wp:inline distT="0" distB="0" distL="0" distR="0" wp14:anchorId="775A8310" wp14:editId="5B38CD84">
-            <wp:extent cx="4633170" cy="2565071"/>
-            <wp:effectExtent l="0" t="0" r="0" b="6985"/>
-            <wp:docPr id="16" name="Imagen 16"/>
-            <wp:cNvGraphicFramePr>
-              <a:graphicFrameLocks xmlns:a="http://schemas.openxmlformats.org/drawingml/2006/main" noChangeAspect="1"/>
-            </wp:cNvGraphicFramePr>
-            <a:graphic xmlns:a="http://schemas.openxmlformats.org/drawingml/2006/main">
-              <a:graphicData uri="http://schemas.openxmlformats.org/drawingml/2006/picture">
-                <pic:pic xmlns:pic="http://schemas.openxmlformats.org/drawingml/2006/picture">
-                  <pic:nvPicPr>
-                    <pic:cNvPr id="1" name=""/>
-                    <pic:cNvPicPr/>
-                  </pic:nvPicPr>
-                  <pic:blipFill>
-                    <a:blip r:embed="rId16"/>
-                    <a:stretch>
-                      <a:fillRect/>
-                    </a:stretch>
-                  </pic:blipFill>
-                  <pic:spPr>
-                    <a:xfrm>
-                      <a:off x="0" y="0"/>
-                      <a:ext cx="4656770" cy="2578137"/>
-                    </a:xfrm>
-                    <a:prstGeom prst="rect">
-                      <a:avLst/>
-                    </a:prstGeom>
-                  </pic:spPr>
-                </pic:pic>
-              </a:graphicData>
-            </a:graphic>
-          </wp:inline>
-        </w:drawing>
+        <w:t>Lo que aprendimos:</w:t>
       </w:r>
     </w:p>
     <w:p>
       <w:pPr>
         <w:pStyle w:val="Ttulo1"/>
-        <w:jc w:val="center"/>
         <w:rPr>
           <w:rFonts w:eastAsiaTheme="majorEastAsia"/>
         </w:rPr>
@@ -1640,47 +411,12 @@
         <w:rPr>
           <w:rFonts w:eastAsiaTheme="majorEastAsia"/>
         </w:rPr>
-        <w:drawing>
-          <wp:inline distT="0" distB="0" distL="0" distR="0" wp14:anchorId="2C6DD27E" wp14:editId="2FBBE286">
-            <wp:extent cx="4655127" cy="2359693"/>
-            <wp:effectExtent l="0" t="0" r="0" b="2540"/>
-            <wp:docPr id="17" name="Imagen 17"/>
-            <wp:cNvGraphicFramePr>
-              <a:graphicFrameLocks xmlns:a="http://schemas.openxmlformats.org/drawingml/2006/main" noChangeAspect="1"/>
-            </wp:cNvGraphicFramePr>
-            <a:graphic xmlns:a="http://schemas.openxmlformats.org/drawingml/2006/main">
-              <a:graphicData uri="http://schemas.openxmlformats.org/drawingml/2006/picture">
-                <pic:pic xmlns:pic="http://schemas.openxmlformats.org/drawingml/2006/picture">
-                  <pic:nvPicPr>
-                    <pic:cNvPr id="1" name=""/>
-                    <pic:cNvPicPr/>
-                  </pic:nvPicPr>
-                  <pic:blipFill>
-                    <a:blip r:embed="rId17"/>
-                    <a:stretch>
-                      <a:fillRect/>
-                    </a:stretch>
-                  </pic:blipFill>
-                  <pic:spPr>
-                    <a:xfrm>
-                      <a:off x="0" y="0"/>
-                      <a:ext cx="4677120" cy="2370841"/>
-                    </a:xfrm>
-                    <a:prstGeom prst="rect">
-                      <a:avLst/>
-                    </a:prstGeom>
-                  </pic:spPr>
-                </pic:pic>
-              </a:graphicData>
-            </a:graphic>
-          </wp:inline>
-        </w:drawing>
+        <w:t>Clase 6: Diseño responsivo</w:t>
       </w:r>
     </w:p>
     <w:p>
       <w:pPr>
         <w:pStyle w:val="Ttulo1"/>
-        <w:jc w:val="center"/>
         <w:rPr>
           <w:rFonts w:eastAsiaTheme="majorEastAsia"/>
         </w:rPr>
@@ -1689,48 +425,12 @@
         <w:rPr>
           <w:rFonts w:eastAsiaTheme="majorEastAsia"/>
         </w:rPr>
-        <w:lastRenderedPageBreak/>
-        <w:drawing>
-          <wp:inline distT="0" distB="0" distL="0" distR="0" wp14:anchorId="5EBB6DFE" wp14:editId="62096961">
-            <wp:extent cx="5899504" cy="2945080"/>
-            <wp:effectExtent l="0" t="0" r="6350" b="8255"/>
-            <wp:docPr id="18" name="Imagen 18"/>
-            <wp:cNvGraphicFramePr>
-              <a:graphicFrameLocks xmlns:a="http://schemas.openxmlformats.org/drawingml/2006/main" noChangeAspect="1"/>
-            </wp:cNvGraphicFramePr>
-            <a:graphic xmlns:a="http://schemas.openxmlformats.org/drawingml/2006/main">
-              <a:graphicData uri="http://schemas.openxmlformats.org/drawingml/2006/picture">
-                <pic:pic xmlns:pic="http://schemas.openxmlformats.org/drawingml/2006/picture">
-                  <pic:nvPicPr>
-                    <pic:cNvPr id="1" name=""/>
-                    <pic:cNvPicPr/>
-                  </pic:nvPicPr>
-                  <pic:blipFill>
-                    <a:blip r:embed="rId18"/>
-                    <a:stretch>
-                      <a:fillRect/>
-                    </a:stretch>
-                  </pic:blipFill>
-                  <pic:spPr>
-                    <a:xfrm>
-                      <a:off x="0" y="0"/>
-                      <a:ext cx="5926688" cy="2958651"/>
-                    </a:xfrm>
-                    <a:prstGeom prst="rect">
-                      <a:avLst/>
-                    </a:prstGeom>
-                  </pic:spPr>
-                </pic:pic>
-              </a:graphicData>
-            </a:graphic>
-          </wp:inline>
-        </w:drawing>
+        <w:t>Meta tag de viewport:</w:t>
       </w:r>
     </w:p>
     <w:p>
       <w:pPr>
         <w:pStyle w:val="Ttulo1"/>
-        <w:jc w:val="center"/>
         <w:rPr>
           <w:rFonts w:eastAsiaTheme="majorEastAsia"/>
         </w:rPr>
@@ -1739,475 +439,44 @@
         <w:rPr>
           <w:rFonts w:eastAsiaTheme="majorEastAsia"/>
         </w:rPr>
-        <w:drawing>
-          <wp:inline distT="0" distB="0" distL="0" distR="0" wp14:anchorId="348786EC" wp14:editId="5EB8DA7C">
-            <wp:extent cx="5949537" cy="3085170"/>
-            <wp:effectExtent l="0" t="0" r="0" b="1270"/>
-            <wp:docPr id="19" name="Imagen 19"/>
-            <wp:cNvGraphicFramePr>
-              <a:graphicFrameLocks xmlns:a="http://schemas.openxmlformats.org/drawingml/2006/main" noChangeAspect="1"/>
-            </wp:cNvGraphicFramePr>
-            <a:graphic xmlns:a="http://schemas.openxmlformats.org/drawingml/2006/main">
-              <a:graphicData uri="http://schemas.openxmlformats.org/drawingml/2006/picture">
-                <pic:pic xmlns:pic="http://schemas.openxmlformats.org/drawingml/2006/picture">
-                  <pic:nvPicPr>
-                    <pic:cNvPr id="1" name=""/>
-                    <pic:cNvPicPr/>
-                  </pic:nvPicPr>
-                  <pic:blipFill>
-                    <a:blip r:embed="rId19"/>
-                    <a:stretch>
-                      <a:fillRect/>
-                    </a:stretch>
-                  </pic:blipFill>
-                  <pic:spPr>
-                    <a:xfrm>
-                      <a:off x="0" y="0"/>
-                      <a:ext cx="5983269" cy="3102662"/>
-                    </a:xfrm>
-                    <a:prstGeom prst="rect">
-                      <a:avLst/>
-                    </a:prstGeom>
-                  </pic:spPr>
-                </pic:pic>
-              </a:graphicData>
-            </a:graphic>
-          </wp:inline>
-        </w:drawing>
+        <w:t>Adaptar una página al celular:</w:t>
       </w:r>
     </w:p>
     <w:p>
       <w:pPr>
         <w:pStyle w:val="Ttulo1"/>
-        <w:jc w:val="center"/>
-        <w:rPr>
-          <w:rFonts w:eastAsiaTheme="majorEastAsia"/>
-        </w:rPr>
-      </w:pPr>
-    </w:p>
-    <w:p>
-      <w:pPr>
-        <w:rPr>
-          <w:lang w:eastAsia="es-CO"/>
+        <w:rPr>
+          <w:rFonts w:eastAsiaTheme="majorEastAsia"/>
         </w:rPr>
       </w:pPr>
       <w:r>
         <w:rPr>
-          <w:lang w:eastAsia="es-CO"/>
-        </w:rPr>
-        <w:t>Lo que aprendimos en esta aula:</w:t>
+          <w:rFonts w:eastAsiaTheme="majorEastAsia"/>
+        </w:rPr>
+        <w:t>Lo que aprendimos:</w:t>
       </w:r>
     </w:p>
     <w:p>
       <w:pPr>
-        <w:pStyle w:val="Prrafodelista"/>
-        <w:numPr>
-          <w:ilvl w:val="0"/>
-          <w:numId w:val="12"/>
-        </w:numPr>
-        <w:rPr>
-          <w:lang w:eastAsia="es-CO"/>
-        </w:rPr>
-      </w:pPr>
-      <w:r>
-        <w:rPr>
-          <w:lang w:eastAsia="es-CO"/>
-        </w:rPr>
-        <w:t>Qué es el Pulse</w:t>
-      </w:r>
+        <w:pStyle w:val="Ttulo1"/>
+        <w:rPr>
+          <w:rFonts w:eastAsiaTheme="majorEastAsia"/>
+        </w:rPr>
+      </w:pPr>
     </w:p>
     <w:p>
       <w:pPr>
-        <w:pStyle w:val="Prrafodelista"/>
-        <w:numPr>
-          <w:ilvl w:val="0"/>
-          <w:numId w:val="12"/>
-        </w:numPr>
-        <w:rPr>
-          <w:lang w:eastAsia="es-CO"/>
-        </w:rPr>
-      </w:pPr>
-      <w:r>
-        <w:rPr>
-          <w:lang w:eastAsia="es-CO"/>
-        </w:rPr>
-        <w:t>Cómo crear artículos para publicar en LinkedIn</w:t>
-      </w:r>
+        <w:pStyle w:val="Ttulo1"/>
+        <w:rPr>
+          <w:rFonts w:eastAsiaTheme="majorEastAsia"/>
+        </w:rPr>
+      </w:pPr>
     </w:p>
     <w:p>
       <w:pPr>
-        <w:pStyle w:val="Prrafodelista"/>
-        <w:numPr>
-          <w:ilvl w:val="0"/>
-          <w:numId w:val="12"/>
-        </w:numPr>
-        <w:rPr>
-          <w:lang w:eastAsia="es-CO"/>
-        </w:rPr>
-      </w:pPr>
-      <w:r>
-        <w:rPr>
-          <w:lang w:eastAsia="es-CO"/>
-        </w:rPr>
-        <w:t>Cómo tener nuestro calendario editorial</w:t>
-      </w:r>
+        <w:pStyle w:val="Ttulo1"/>
+      </w:pPr>
     </w:p>
-    <w:p>
-      <w:pPr>
-        <w:pStyle w:val="Prrafodelista"/>
-        <w:numPr>
-          <w:ilvl w:val="0"/>
-          <w:numId w:val="12"/>
-        </w:numPr>
-        <w:rPr>
-          <w:lang w:eastAsia="es-CO"/>
-        </w:rPr>
-      </w:pPr>
-      <w:r>
-        <w:rPr>
-          <w:lang w:eastAsia="es-CO"/>
-        </w:rPr>
-        <w:t>Qué es el SSI</w:t>
-      </w:r>
-    </w:p>
-    <w:p>
-      <w:pPr>
-        <w:pStyle w:val="Prrafodelista"/>
-        <w:numPr>
-          <w:ilvl w:val="0"/>
-          <w:numId w:val="12"/>
-        </w:numPr>
-        <w:rPr>
-          <w:lang w:eastAsia="es-CO"/>
-        </w:rPr>
-      </w:pPr>
-      <w:r>
-        <w:rPr>
-          <w:lang w:eastAsia="es-CO"/>
-        </w:rPr>
-        <w:t>Cómo medir tu relevancia dentro de LinkedIn</w:t>
-      </w:r>
-    </w:p>
-    <w:p>
-      <w:pPr>
-        <w:pStyle w:val="Ttulo1"/>
-        <w:rPr>
-          <w:rFonts w:eastAsiaTheme="majorEastAsia"/>
-        </w:rPr>
-      </w:pPr>
-      <w:r>
-        <w:rPr>
-          <w:rFonts w:eastAsiaTheme="majorEastAsia"/>
-        </w:rPr>
-        <w:lastRenderedPageBreak/>
-        <w:t>Clase 5: Contenido de calidad</w:t>
-      </w:r>
-    </w:p>
-    <w:p>
-      <w:pPr>
-        <w:pStyle w:val="Ttulo1"/>
-        <w:rPr>
-          <w:rFonts w:eastAsiaTheme="majorEastAsia"/>
-        </w:rPr>
-      </w:pPr>
-      <w:r>
-        <w:rPr>
-          <w:rFonts w:eastAsiaTheme="majorEastAsia"/>
-        </w:rPr>
-        <w:t>Técnicas para crear publicaciones para destacar:</w:t>
-      </w:r>
-    </w:p>
-    <w:p>
-      <w:pPr>
-        <w:pStyle w:val="Ttulo1"/>
-        <w:jc w:val="center"/>
-        <w:rPr>
-          <w:rFonts w:eastAsiaTheme="majorEastAsia"/>
-        </w:rPr>
-      </w:pPr>
-      <w:r>
-        <w:rPr>
-          <w:rFonts w:eastAsiaTheme="majorEastAsia"/>
-        </w:rPr>
-        <w:drawing>
-          <wp:inline distT="0" distB="0" distL="0" distR="0" wp14:anchorId="6B879D11" wp14:editId="6836DD2D">
-            <wp:extent cx="5612130" cy="2239645"/>
-            <wp:effectExtent l="0" t="0" r="7620" b="8255"/>
-            <wp:docPr id="20" name="Imagen 20"/>
-            <wp:cNvGraphicFramePr>
-              <a:graphicFrameLocks xmlns:a="http://schemas.openxmlformats.org/drawingml/2006/main" noChangeAspect="1"/>
-            </wp:cNvGraphicFramePr>
-            <a:graphic xmlns:a="http://schemas.openxmlformats.org/drawingml/2006/main">
-              <a:graphicData uri="http://schemas.openxmlformats.org/drawingml/2006/picture">
-                <pic:pic xmlns:pic="http://schemas.openxmlformats.org/drawingml/2006/picture">
-                  <pic:nvPicPr>
-                    <pic:cNvPr id="1" name=""/>
-                    <pic:cNvPicPr/>
-                  </pic:nvPicPr>
-                  <pic:blipFill>
-                    <a:blip r:embed="rId20"/>
-                    <a:stretch>
-                      <a:fillRect/>
-                    </a:stretch>
-                  </pic:blipFill>
-                  <pic:spPr>
-                    <a:xfrm>
-                      <a:off x="0" y="0"/>
-                      <a:ext cx="5612130" cy="2239645"/>
-                    </a:xfrm>
-                    <a:prstGeom prst="rect">
-                      <a:avLst/>
-                    </a:prstGeom>
-                  </pic:spPr>
-                </pic:pic>
-              </a:graphicData>
-            </a:graphic>
-          </wp:inline>
-        </w:drawing>
-      </w:r>
-    </w:p>
-    <w:p>
-      <w:pPr>
-        <w:pStyle w:val="Ttulo1"/>
-        <w:jc w:val="center"/>
-        <w:rPr>
-          <w:rFonts w:eastAsiaTheme="majorEastAsia"/>
-        </w:rPr>
-      </w:pPr>
-      <w:r>
-        <w:rPr>
-          <w:rFonts w:eastAsiaTheme="majorEastAsia"/>
-        </w:rPr>
-        <w:drawing>
-          <wp:inline distT="0" distB="0" distL="0" distR="0" wp14:anchorId="0501B1FC" wp14:editId="25EFA02E">
-            <wp:extent cx="5612130" cy="2120265"/>
-            <wp:effectExtent l="0" t="0" r="7620" b="0"/>
-            <wp:docPr id="21" name="Imagen 21"/>
-            <wp:cNvGraphicFramePr>
-              <a:graphicFrameLocks xmlns:a="http://schemas.openxmlformats.org/drawingml/2006/main" noChangeAspect="1"/>
-            </wp:cNvGraphicFramePr>
-            <a:graphic xmlns:a="http://schemas.openxmlformats.org/drawingml/2006/main">
-              <a:graphicData uri="http://schemas.openxmlformats.org/drawingml/2006/picture">
-                <pic:pic xmlns:pic="http://schemas.openxmlformats.org/drawingml/2006/picture">
-                  <pic:nvPicPr>
-                    <pic:cNvPr id="1" name=""/>
-                    <pic:cNvPicPr/>
-                  </pic:nvPicPr>
-                  <pic:blipFill>
-                    <a:blip r:embed="rId21"/>
-                    <a:stretch>
-                      <a:fillRect/>
-                    </a:stretch>
-                  </pic:blipFill>
-                  <pic:spPr>
-                    <a:xfrm>
-                      <a:off x="0" y="0"/>
-                      <a:ext cx="5612130" cy="2120265"/>
-                    </a:xfrm>
-                    <a:prstGeom prst="rect">
-                      <a:avLst/>
-                    </a:prstGeom>
-                  </pic:spPr>
-                </pic:pic>
-              </a:graphicData>
-            </a:graphic>
-          </wp:inline>
-        </w:drawing>
-      </w:r>
-    </w:p>
-    <w:p>
-      <w:pPr>
-        <w:pStyle w:val="Ttulo1"/>
-        <w:jc w:val="center"/>
-        <w:rPr>
-          <w:rFonts w:eastAsiaTheme="majorEastAsia"/>
-        </w:rPr>
-      </w:pPr>
-      <w:r>
-        <w:rPr>
-          <w:rFonts w:eastAsiaTheme="majorEastAsia"/>
-        </w:rPr>
-        <w:drawing>
-          <wp:inline distT="0" distB="0" distL="0" distR="0" wp14:anchorId="3AFA1823" wp14:editId="22F1BD95">
-            <wp:extent cx="5612130" cy="476885"/>
-            <wp:effectExtent l="0" t="0" r="7620" b="0"/>
-            <wp:docPr id="22" name="Imagen 22"/>
-            <wp:cNvGraphicFramePr>
-              <a:graphicFrameLocks xmlns:a="http://schemas.openxmlformats.org/drawingml/2006/main" noChangeAspect="1"/>
-            </wp:cNvGraphicFramePr>
-            <a:graphic xmlns:a="http://schemas.openxmlformats.org/drawingml/2006/main">
-              <a:graphicData uri="http://schemas.openxmlformats.org/drawingml/2006/picture">
-                <pic:pic xmlns:pic="http://schemas.openxmlformats.org/drawingml/2006/picture">
-                  <pic:nvPicPr>
-                    <pic:cNvPr id="1" name=""/>
-                    <pic:cNvPicPr/>
-                  </pic:nvPicPr>
-                  <pic:blipFill>
-                    <a:blip r:embed="rId22"/>
-                    <a:stretch>
-                      <a:fillRect/>
-                    </a:stretch>
-                  </pic:blipFill>
-                  <pic:spPr>
-                    <a:xfrm>
-                      <a:off x="0" y="0"/>
-                      <a:ext cx="5612130" cy="476885"/>
-                    </a:xfrm>
-                    <a:prstGeom prst="rect">
-                      <a:avLst/>
-                    </a:prstGeom>
-                  </pic:spPr>
-                </pic:pic>
-              </a:graphicData>
-            </a:graphic>
-          </wp:inline>
-        </w:drawing>
-      </w:r>
-    </w:p>
-    <w:p>
-      <w:pPr>
-        <w:pStyle w:val="Ttulo1"/>
-        <w:jc w:val="center"/>
-        <w:rPr>
-          <w:rFonts w:eastAsiaTheme="majorEastAsia"/>
-        </w:rPr>
-      </w:pPr>
-      <w:r>
-        <w:rPr>
-          <w:rFonts w:eastAsiaTheme="majorEastAsia"/>
-        </w:rPr>
-        <w:lastRenderedPageBreak/>
-        <w:drawing>
-          <wp:inline distT="0" distB="0" distL="0" distR="0" wp14:anchorId="4156EC6E" wp14:editId="05277245">
-            <wp:extent cx="5546629" cy="3016819"/>
-            <wp:effectExtent l="0" t="0" r="0" b="0"/>
-            <wp:docPr id="23" name="Imagen 23"/>
-            <wp:cNvGraphicFramePr>
-              <a:graphicFrameLocks xmlns:a="http://schemas.openxmlformats.org/drawingml/2006/main" noChangeAspect="1"/>
-            </wp:cNvGraphicFramePr>
-            <a:graphic xmlns:a="http://schemas.openxmlformats.org/drawingml/2006/main">
-              <a:graphicData uri="http://schemas.openxmlformats.org/drawingml/2006/picture">
-                <pic:pic xmlns:pic="http://schemas.openxmlformats.org/drawingml/2006/picture">
-                  <pic:nvPicPr>
-                    <pic:cNvPr id="1" name=""/>
-                    <pic:cNvPicPr/>
-                  </pic:nvPicPr>
-                  <pic:blipFill>
-                    <a:blip r:embed="rId23"/>
-                    <a:stretch>
-                      <a:fillRect/>
-                    </a:stretch>
-                  </pic:blipFill>
-                  <pic:spPr>
-                    <a:xfrm>
-                      <a:off x="0" y="0"/>
-                      <a:ext cx="5577834" cy="3033791"/>
-                    </a:xfrm>
-                    <a:prstGeom prst="rect">
-                      <a:avLst/>
-                    </a:prstGeom>
-                  </pic:spPr>
-                </pic:pic>
-              </a:graphicData>
-            </a:graphic>
-          </wp:inline>
-        </w:drawing>
-      </w:r>
-    </w:p>
-    <w:p>
-      <w:pPr>
-        <w:rPr>
-          <w:lang w:eastAsia="es-CO"/>
-        </w:rPr>
-      </w:pPr>
-      <w:r>
-        <w:rPr>
-          <w:lang w:eastAsia="es-CO"/>
-        </w:rPr>
-        <w:t>Lo que aprendimos en esta aula:</w:t>
-      </w:r>
-    </w:p>
-    <w:p>
-      <w:pPr>
-        <w:pStyle w:val="Prrafodelista"/>
-        <w:numPr>
-          <w:ilvl w:val="0"/>
-          <w:numId w:val="14"/>
-        </w:numPr>
-        <w:rPr>
-          <w:lang w:eastAsia="es-CO"/>
-        </w:rPr>
-      </w:pPr>
-      <w:r>
-        <w:rPr>
-          <w:lang w:eastAsia="es-CO"/>
-        </w:rPr>
-        <w:t>Como atraer visualizaciones a nuestras publicaciones</w:t>
-      </w:r>
-    </w:p>
-    <w:p>
-      <w:pPr>
-        <w:pStyle w:val="Prrafodelista"/>
-        <w:numPr>
-          <w:ilvl w:val="0"/>
-          <w:numId w:val="14"/>
-        </w:numPr>
-        <w:rPr>
-          <w:lang w:eastAsia="es-CO"/>
-        </w:rPr>
-      </w:pPr>
-      <w:proofErr w:type="spellStart"/>
-      <w:r>
-        <w:rPr>
-          <w:lang w:eastAsia="es-CO"/>
-        </w:rPr>
-        <w:t>Tips</w:t>
-      </w:r>
-      <w:proofErr w:type="spellEnd"/>
-      <w:r>
-        <w:rPr>
-          <w:lang w:eastAsia="es-CO"/>
-        </w:rPr>
-        <w:t xml:space="preserve"> para dejar nuestros posts más atractivos</w:t>
-      </w:r>
-    </w:p>
-    <w:p>
-      <w:pPr>
-        <w:pStyle w:val="Prrafodelista"/>
-        <w:numPr>
-          <w:ilvl w:val="0"/>
-          <w:numId w:val="14"/>
-        </w:numPr>
-        <w:rPr>
-          <w:lang w:eastAsia="es-CO"/>
-        </w:rPr>
-      </w:pPr>
-      <w:r>
-        <w:rPr>
-          <w:lang w:eastAsia="es-CO"/>
-        </w:rPr>
-        <w:t>El contenido siempre será nuestro aliado en LinkedIn</w:t>
-      </w:r>
-    </w:p>
-    <w:p>
-      <w:pPr>
-        <w:pStyle w:val="Ttulo1"/>
-        <w:jc w:val="center"/>
-        <w:rPr>
-          <w:rFonts w:eastAsiaTheme="majorEastAsia"/>
-        </w:rPr>
-      </w:pPr>
-    </w:p>
-    <w:p>
-      <w:pPr>
-        <w:pStyle w:val="Ttulo1"/>
-        <w:rPr>
-          <w:rFonts w:eastAsiaTheme="majorEastAsia"/>
-        </w:rPr>
-      </w:pPr>
-    </w:p>
-    <w:p/>
-    <w:p/>
     <w:sectPr>
       <w:pgSz w:w="12240" w:h="15840"/>
       <w:pgMar w:top="1417" w:right="1701" w:bottom="1417" w:left="1701" w:header="708" w:footer="708" w:gutter="0"/>
@@ -2219,7 +488,7 @@
 </file>
 
 <file path=word/numbering.xml><?xml version="1.0" encoding="utf-8"?>
-<w:numbering xmlns:wpc="http://schemas.microsoft.com/office/word/2010/wordprocessingCanvas" xmlns:cx="http://schemas.microsoft.com/office/drawing/2014/chartex" xmlns:cx1="http://schemas.microsoft.com/office/drawing/2015/9/8/chartex" xmlns:cx2="http://schemas.microsoft.com/office/drawing/2015/10/21/chartex" xmlns:cx3="http://schemas.microsoft.com/office/drawing/2016/5/9/chartex" xmlns:cx4="http://schemas.microsoft.com/office/drawing/2016/5/10/chartex" xmlns:cx5="http://schemas.microsoft.com/office/drawing/2016/5/11/chartex" xmlns:cx6="http://schemas.microsoft.com/office/drawing/2016/5/12/chartex" xmlns:cx7="http://schemas.microsoft.com/office/drawing/2016/5/13/chartex" xmlns:cx8="http://schemas.microsoft.com/office/drawing/2016/5/14/chartex" xmlns:mc="http://schemas.openxmlformats.org/markup-compatibility/2006" xmlns:aink="http://schemas.microsoft.com/office/drawing/2016/ink" xmlns:am3d="http://schemas.microsoft.com/office/drawing/2017/model3d" xmlns:o="urn:schemas-microsoft-com:office:office" xmlns:oel="http://schemas.microsoft.com/office/2019/extlst" xmlns:r="http://schemas.openxmlformats.org/officeDocument/2006/relationships" xmlns:m="http://schemas.openxmlformats.org/officeDocument/2006/math" xmlns:v="urn:schemas-microsoft-com:vml" xmlns:wp14="http://schemas.microsoft.com/office/word/2010/wordprocessingDrawing" xmlns:wp="http://schemas.openxmlformats.org/drawingml/2006/wordprocessingDrawing" xmlns:w10="urn:schemas-microsoft-com:office:word" xmlns:w="http://schemas.openxmlformats.org/wordprocessingml/2006/main" xmlns:w14="http://schemas.microsoft.com/office/word/2010/wordml" xmlns:w15="http://schemas.microsoft.com/office/word/2012/wordml" xmlns:w16cex="http://schemas.microsoft.com/office/word/2018/wordml/cex" xmlns:w16cid="http://schemas.microsoft.com/office/word/2016/wordml/cid" xmlns:w16="http://schemas.microsoft.com/office/word/2018/wordml" xmlns:w16sdtdh="http://schemas.microsoft.com/office/word/2020/wordml/sdtdatahash" xmlns:w16se="http://schemas.microsoft.com/office/word/2015/wordml/symex" xmlns:wpg="http://schemas.microsoft.com/office/word/2010/wordprocessingGroup" xmlns:wpi="http://schemas.microsoft.com/office/word/2010/wordprocessingInk" xmlns:wne="http://schemas.microsoft.com/office/word/2006/wordml" xmlns:wps="http://schemas.microsoft.com/office/word/2010/wordprocessingShape" mc:Ignorable="w14 w15 w16se w16cid w16 w16cex w16sdtdh wp14">
+<w:numbering xmlns:wpc="http://schemas.microsoft.com/office/word/2010/wordprocessingCanvas" xmlns:cx="http://schemas.microsoft.com/office/drawing/2014/chartex" xmlns:cx1="http://schemas.microsoft.com/office/drawing/2015/9/8/chartex" xmlns:cx2="http://schemas.microsoft.com/office/drawing/2015/10/21/chartex" xmlns:cx3="http://schemas.microsoft.com/office/drawing/2016/5/9/chartex" xmlns:cx4="http://schemas.microsoft.com/office/drawing/2016/5/10/chartex" xmlns:cx5="http://schemas.microsoft.com/office/drawing/2016/5/11/chartex" xmlns:cx6="http://schemas.microsoft.com/office/drawing/2016/5/12/chartex" xmlns:cx7="http://schemas.microsoft.com/office/drawing/2016/5/13/chartex" xmlns:cx8="http://schemas.microsoft.com/office/drawing/2016/5/14/chartex" xmlns:mc="http://schemas.openxmlformats.org/markup-compatibility/2006" xmlns:aink="http://schemas.microsoft.com/office/drawing/2016/ink" xmlns:am3d="http://schemas.microsoft.com/office/drawing/2017/model3d" xmlns:o="urn:schemas-microsoft-com:office:office" xmlns:oel="http://schemas.microsoft.com/office/2019/extlst" xmlns:r="http://schemas.openxmlformats.org/officeDocument/2006/relationships" xmlns:m="http://schemas.openxmlformats.org/officeDocument/2006/math" xmlns:v="urn:schemas-microsoft-com:vml" xmlns:wp14="http://schemas.microsoft.com/office/word/2010/wordprocessingDrawing" xmlns:wp="http://schemas.openxmlformats.org/drawingml/2006/wordprocessingDrawing" xmlns:w10="urn:schemas-microsoft-com:office:word" xmlns:w="http://schemas.openxmlformats.org/wordprocessingml/2006/main" xmlns:w14="http://schemas.microsoft.com/office/word/2010/wordml" xmlns:w15="http://schemas.microsoft.com/office/word/2012/wordml" xmlns:w16cex="http://schemas.microsoft.com/office/word/2018/wordml/cex" xmlns:w16cid="http://schemas.microsoft.com/office/word/2016/wordml/cid" xmlns:w16="http://schemas.microsoft.com/office/word/2018/wordml" xmlns:w16du="http://schemas.microsoft.com/office/word/2023/wordml/word16du" xmlns:w16sdtdh="http://schemas.microsoft.com/office/word/2020/wordml/sdtdatahash" xmlns:w16se="http://schemas.microsoft.com/office/word/2015/wordml/symex" xmlns:wpg="http://schemas.microsoft.com/office/word/2010/wordprocessingGroup" xmlns:wpi="http://schemas.microsoft.com/office/word/2010/wordprocessingInk" xmlns:wne="http://schemas.microsoft.com/office/word/2006/wordml" xmlns:wps="http://schemas.microsoft.com/office/word/2010/wordprocessingShape" mc:Ignorable="w14 w15 w16se w16cid w16 w16cex w16sdtdh wp14">
   <w:abstractNum w:abstractNumId="0" w15:restartNumberingAfterBreak="0">
     <w:nsid w:val="0AB564A5"/>
     <w:multiLevelType w:val="hybridMultilevel"/>
@@ -2483,6 +752,155 @@
     </w:lvl>
   </w:abstractNum>
   <w:abstractNum w:abstractNumId="2" w15:restartNumberingAfterBreak="0">
+    <w:nsid w:val="17816BCE"/>
+    <w:multiLevelType w:val="multilevel"/>
+    <w:tmpl w:val="30EAE6D6"/>
+    <w:lvl w:ilvl="0">
+      <w:start w:val="1"/>
+      <w:numFmt w:val="bullet"/>
+      <w:lvlText w:val=""/>
+      <w:lvlJc w:val="left"/>
+      <w:pPr>
+        <w:tabs>
+          <w:tab w:val="num" w:pos="720"/>
+        </w:tabs>
+        <w:ind w:left="720" w:hanging="360"/>
+      </w:pPr>
+      <w:rPr>
+        <w:rFonts w:ascii="Symbol" w:hAnsi="Symbol" w:hint="default"/>
+        <w:sz w:val="20"/>
+      </w:rPr>
+    </w:lvl>
+    <w:lvl w:ilvl="1" w:tentative="1">
+      <w:start w:val="1"/>
+      <w:numFmt w:val="bullet"/>
+      <w:lvlText w:val="o"/>
+      <w:lvlJc w:val="left"/>
+      <w:pPr>
+        <w:tabs>
+          <w:tab w:val="num" w:pos="1440"/>
+        </w:tabs>
+        <w:ind w:left="1440" w:hanging="360"/>
+      </w:pPr>
+      <w:rPr>
+        <w:rFonts w:ascii="Courier New" w:hAnsi="Courier New" w:hint="default"/>
+        <w:sz w:val="20"/>
+      </w:rPr>
+    </w:lvl>
+    <w:lvl w:ilvl="2" w:tentative="1">
+      <w:start w:val="1"/>
+      <w:numFmt w:val="bullet"/>
+      <w:lvlText w:val=""/>
+      <w:lvlJc w:val="left"/>
+      <w:pPr>
+        <w:tabs>
+          <w:tab w:val="num" w:pos="2160"/>
+        </w:tabs>
+        <w:ind w:left="2160" w:hanging="360"/>
+      </w:pPr>
+      <w:rPr>
+        <w:rFonts w:ascii="Wingdings" w:hAnsi="Wingdings" w:hint="default"/>
+        <w:sz w:val="20"/>
+      </w:rPr>
+    </w:lvl>
+    <w:lvl w:ilvl="3" w:tentative="1">
+      <w:start w:val="1"/>
+      <w:numFmt w:val="bullet"/>
+      <w:lvlText w:val=""/>
+      <w:lvlJc w:val="left"/>
+      <w:pPr>
+        <w:tabs>
+          <w:tab w:val="num" w:pos="2880"/>
+        </w:tabs>
+        <w:ind w:left="2880" w:hanging="360"/>
+      </w:pPr>
+      <w:rPr>
+        <w:rFonts w:ascii="Wingdings" w:hAnsi="Wingdings" w:hint="default"/>
+        <w:sz w:val="20"/>
+      </w:rPr>
+    </w:lvl>
+    <w:lvl w:ilvl="4" w:tentative="1">
+      <w:start w:val="1"/>
+      <w:numFmt w:val="bullet"/>
+      <w:lvlText w:val=""/>
+      <w:lvlJc w:val="left"/>
+      <w:pPr>
+        <w:tabs>
+          <w:tab w:val="num" w:pos="3600"/>
+        </w:tabs>
+        <w:ind w:left="3600" w:hanging="360"/>
+      </w:pPr>
+      <w:rPr>
+        <w:rFonts w:ascii="Wingdings" w:hAnsi="Wingdings" w:hint="default"/>
+        <w:sz w:val="20"/>
+      </w:rPr>
+    </w:lvl>
+    <w:lvl w:ilvl="5" w:tentative="1">
+      <w:start w:val="1"/>
+      <w:numFmt w:val="bullet"/>
+      <w:lvlText w:val=""/>
+      <w:lvlJc w:val="left"/>
+      <w:pPr>
+        <w:tabs>
+          <w:tab w:val="num" w:pos="4320"/>
+        </w:tabs>
+        <w:ind w:left="4320" w:hanging="360"/>
+      </w:pPr>
+      <w:rPr>
+        <w:rFonts w:ascii="Wingdings" w:hAnsi="Wingdings" w:hint="default"/>
+        <w:sz w:val="20"/>
+      </w:rPr>
+    </w:lvl>
+    <w:lvl w:ilvl="6" w:tentative="1">
+      <w:start w:val="1"/>
+      <w:numFmt w:val="bullet"/>
+      <w:lvlText w:val=""/>
+      <w:lvlJc w:val="left"/>
+      <w:pPr>
+        <w:tabs>
+          <w:tab w:val="num" w:pos="5040"/>
+        </w:tabs>
+        <w:ind w:left="5040" w:hanging="360"/>
+      </w:pPr>
+      <w:rPr>
+        <w:rFonts w:ascii="Wingdings" w:hAnsi="Wingdings" w:hint="default"/>
+        <w:sz w:val="20"/>
+      </w:rPr>
+    </w:lvl>
+    <w:lvl w:ilvl="7" w:tentative="1">
+      <w:start w:val="1"/>
+      <w:numFmt w:val="bullet"/>
+      <w:lvlText w:val=""/>
+      <w:lvlJc w:val="left"/>
+      <w:pPr>
+        <w:tabs>
+          <w:tab w:val="num" w:pos="5760"/>
+        </w:tabs>
+        <w:ind w:left="5760" w:hanging="360"/>
+      </w:pPr>
+      <w:rPr>
+        <w:rFonts w:ascii="Wingdings" w:hAnsi="Wingdings" w:hint="default"/>
+        <w:sz w:val="20"/>
+      </w:rPr>
+    </w:lvl>
+    <w:lvl w:ilvl="8" w:tentative="1">
+      <w:start w:val="1"/>
+      <w:numFmt w:val="bullet"/>
+      <w:lvlText w:val=""/>
+      <w:lvlJc w:val="left"/>
+      <w:pPr>
+        <w:tabs>
+          <w:tab w:val="num" w:pos="6480"/>
+        </w:tabs>
+        <w:ind w:left="6480" w:hanging="360"/>
+      </w:pPr>
+      <w:rPr>
+        <w:rFonts w:ascii="Wingdings" w:hAnsi="Wingdings" w:hint="default"/>
+        <w:sz w:val="20"/>
+      </w:rPr>
+    </w:lvl>
+  </w:abstractNum>
+  <w:abstractNum w:abstractNumId="3" w15:restartNumberingAfterBreak="0">
     <w:nsid w:val="18E77E7C"/>
     <w:multiLevelType w:val="multilevel"/>
     <w:tmpl w:val="46DCCC50"/>
@@ -2631,7 +1049,305 @@
       </w:rPr>
     </w:lvl>
   </w:abstractNum>
-  <w:abstractNum w:abstractNumId="3" w15:restartNumberingAfterBreak="0">
+  <w:abstractNum w:abstractNumId="4" w15:restartNumberingAfterBreak="0">
+    <w:nsid w:val="19AC1902"/>
+    <w:multiLevelType w:val="multilevel"/>
+    <w:tmpl w:val="33D61CF2"/>
+    <w:lvl w:ilvl="0">
+      <w:start w:val="1"/>
+      <w:numFmt w:val="bullet"/>
+      <w:lvlText w:val=""/>
+      <w:lvlJc w:val="left"/>
+      <w:pPr>
+        <w:tabs>
+          <w:tab w:val="num" w:pos="720"/>
+        </w:tabs>
+        <w:ind w:left="720" w:hanging="360"/>
+      </w:pPr>
+      <w:rPr>
+        <w:rFonts w:ascii="Symbol" w:hAnsi="Symbol" w:hint="default"/>
+        <w:sz w:val="20"/>
+      </w:rPr>
+    </w:lvl>
+    <w:lvl w:ilvl="1">
+      <w:start w:val="1"/>
+      <w:numFmt w:val="bullet"/>
+      <w:lvlText w:val="o"/>
+      <w:lvlJc w:val="left"/>
+      <w:pPr>
+        <w:tabs>
+          <w:tab w:val="num" w:pos="1440"/>
+        </w:tabs>
+        <w:ind w:left="1440" w:hanging="360"/>
+      </w:pPr>
+      <w:rPr>
+        <w:rFonts w:ascii="Courier New" w:hAnsi="Courier New" w:hint="default"/>
+        <w:sz w:val="20"/>
+      </w:rPr>
+    </w:lvl>
+    <w:lvl w:ilvl="2" w:tentative="1">
+      <w:start w:val="1"/>
+      <w:numFmt w:val="bullet"/>
+      <w:lvlText w:val=""/>
+      <w:lvlJc w:val="left"/>
+      <w:pPr>
+        <w:tabs>
+          <w:tab w:val="num" w:pos="2160"/>
+        </w:tabs>
+        <w:ind w:left="2160" w:hanging="360"/>
+      </w:pPr>
+      <w:rPr>
+        <w:rFonts w:ascii="Wingdings" w:hAnsi="Wingdings" w:hint="default"/>
+        <w:sz w:val="20"/>
+      </w:rPr>
+    </w:lvl>
+    <w:lvl w:ilvl="3" w:tentative="1">
+      <w:start w:val="1"/>
+      <w:numFmt w:val="bullet"/>
+      <w:lvlText w:val=""/>
+      <w:lvlJc w:val="left"/>
+      <w:pPr>
+        <w:tabs>
+          <w:tab w:val="num" w:pos="2880"/>
+        </w:tabs>
+        <w:ind w:left="2880" w:hanging="360"/>
+      </w:pPr>
+      <w:rPr>
+        <w:rFonts w:ascii="Wingdings" w:hAnsi="Wingdings" w:hint="default"/>
+        <w:sz w:val="20"/>
+      </w:rPr>
+    </w:lvl>
+    <w:lvl w:ilvl="4" w:tentative="1">
+      <w:start w:val="1"/>
+      <w:numFmt w:val="bullet"/>
+      <w:lvlText w:val=""/>
+      <w:lvlJc w:val="left"/>
+      <w:pPr>
+        <w:tabs>
+          <w:tab w:val="num" w:pos="3600"/>
+        </w:tabs>
+        <w:ind w:left="3600" w:hanging="360"/>
+      </w:pPr>
+      <w:rPr>
+        <w:rFonts w:ascii="Wingdings" w:hAnsi="Wingdings" w:hint="default"/>
+        <w:sz w:val="20"/>
+      </w:rPr>
+    </w:lvl>
+    <w:lvl w:ilvl="5" w:tentative="1">
+      <w:start w:val="1"/>
+      <w:numFmt w:val="bullet"/>
+      <w:lvlText w:val=""/>
+      <w:lvlJc w:val="left"/>
+      <w:pPr>
+        <w:tabs>
+          <w:tab w:val="num" w:pos="4320"/>
+        </w:tabs>
+        <w:ind w:left="4320" w:hanging="360"/>
+      </w:pPr>
+      <w:rPr>
+        <w:rFonts w:ascii="Wingdings" w:hAnsi="Wingdings" w:hint="default"/>
+        <w:sz w:val="20"/>
+      </w:rPr>
+    </w:lvl>
+    <w:lvl w:ilvl="6" w:tentative="1">
+      <w:start w:val="1"/>
+      <w:numFmt w:val="bullet"/>
+      <w:lvlText w:val=""/>
+      <w:lvlJc w:val="left"/>
+      <w:pPr>
+        <w:tabs>
+          <w:tab w:val="num" w:pos="5040"/>
+        </w:tabs>
+        <w:ind w:left="5040" w:hanging="360"/>
+      </w:pPr>
+      <w:rPr>
+        <w:rFonts w:ascii="Wingdings" w:hAnsi="Wingdings" w:hint="default"/>
+        <w:sz w:val="20"/>
+      </w:rPr>
+    </w:lvl>
+    <w:lvl w:ilvl="7" w:tentative="1">
+      <w:start w:val="1"/>
+      <w:numFmt w:val="bullet"/>
+      <w:lvlText w:val=""/>
+      <w:lvlJc w:val="left"/>
+      <w:pPr>
+        <w:tabs>
+          <w:tab w:val="num" w:pos="5760"/>
+        </w:tabs>
+        <w:ind w:left="5760" w:hanging="360"/>
+      </w:pPr>
+      <w:rPr>
+        <w:rFonts w:ascii="Wingdings" w:hAnsi="Wingdings" w:hint="default"/>
+        <w:sz w:val="20"/>
+      </w:rPr>
+    </w:lvl>
+    <w:lvl w:ilvl="8" w:tentative="1">
+      <w:start w:val="1"/>
+      <w:numFmt w:val="bullet"/>
+      <w:lvlText w:val=""/>
+      <w:lvlJc w:val="left"/>
+      <w:pPr>
+        <w:tabs>
+          <w:tab w:val="num" w:pos="6480"/>
+        </w:tabs>
+        <w:ind w:left="6480" w:hanging="360"/>
+      </w:pPr>
+      <w:rPr>
+        <w:rFonts w:ascii="Wingdings" w:hAnsi="Wingdings" w:hint="default"/>
+        <w:sz w:val="20"/>
+      </w:rPr>
+    </w:lvl>
+  </w:abstractNum>
+  <w:abstractNum w:abstractNumId="5" w15:restartNumberingAfterBreak="0">
+    <w:nsid w:val="1A0F58CA"/>
+    <w:multiLevelType w:val="multilevel"/>
+    <w:tmpl w:val="EFBCA5F6"/>
+    <w:lvl w:ilvl="0">
+      <w:start w:val="1"/>
+      <w:numFmt w:val="bullet"/>
+      <w:lvlText w:val=""/>
+      <w:lvlJc w:val="left"/>
+      <w:pPr>
+        <w:tabs>
+          <w:tab w:val="num" w:pos="720"/>
+        </w:tabs>
+        <w:ind w:left="720" w:hanging="360"/>
+      </w:pPr>
+      <w:rPr>
+        <w:rFonts w:ascii="Symbol" w:hAnsi="Symbol" w:hint="default"/>
+        <w:sz w:val="20"/>
+      </w:rPr>
+    </w:lvl>
+    <w:lvl w:ilvl="1" w:tentative="1">
+      <w:start w:val="1"/>
+      <w:numFmt w:val="bullet"/>
+      <w:lvlText w:val="o"/>
+      <w:lvlJc w:val="left"/>
+      <w:pPr>
+        <w:tabs>
+          <w:tab w:val="num" w:pos="1440"/>
+        </w:tabs>
+        <w:ind w:left="1440" w:hanging="360"/>
+      </w:pPr>
+      <w:rPr>
+        <w:rFonts w:ascii="Courier New" w:hAnsi="Courier New" w:hint="default"/>
+        <w:sz w:val="20"/>
+      </w:rPr>
+    </w:lvl>
+    <w:lvl w:ilvl="2" w:tentative="1">
+      <w:start w:val="1"/>
+      <w:numFmt w:val="bullet"/>
+      <w:lvlText w:val=""/>
+      <w:lvlJc w:val="left"/>
+      <w:pPr>
+        <w:tabs>
+          <w:tab w:val="num" w:pos="2160"/>
+        </w:tabs>
+        <w:ind w:left="2160" w:hanging="360"/>
+      </w:pPr>
+      <w:rPr>
+        <w:rFonts w:ascii="Wingdings" w:hAnsi="Wingdings" w:hint="default"/>
+        <w:sz w:val="20"/>
+      </w:rPr>
+    </w:lvl>
+    <w:lvl w:ilvl="3" w:tentative="1">
+      <w:start w:val="1"/>
+      <w:numFmt w:val="bullet"/>
+      <w:lvlText w:val=""/>
+      <w:lvlJc w:val="left"/>
+      <w:pPr>
+        <w:tabs>
+          <w:tab w:val="num" w:pos="2880"/>
+        </w:tabs>
+        <w:ind w:left="2880" w:hanging="360"/>
+      </w:pPr>
+      <w:rPr>
+        <w:rFonts w:ascii="Wingdings" w:hAnsi="Wingdings" w:hint="default"/>
+        <w:sz w:val="20"/>
+      </w:rPr>
+    </w:lvl>
+    <w:lvl w:ilvl="4" w:tentative="1">
+      <w:start w:val="1"/>
+      <w:numFmt w:val="bullet"/>
+      <w:lvlText w:val=""/>
+      <w:lvlJc w:val="left"/>
+      <w:pPr>
+        <w:tabs>
+          <w:tab w:val="num" w:pos="3600"/>
+        </w:tabs>
+        <w:ind w:left="3600" w:hanging="360"/>
+      </w:pPr>
+      <w:rPr>
+        <w:rFonts w:ascii="Wingdings" w:hAnsi="Wingdings" w:hint="default"/>
+        <w:sz w:val="20"/>
+      </w:rPr>
+    </w:lvl>
+    <w:lvl w:ilvl="5" w:tentative="1">
+      <w:start w:val="1"/>
+      <w:numFmt w:val="bullet"/>
+      <w:lvlText w:val=""/>
+      <w:lvlJc w:val="left"/>
+      <w:pPr>
+        <w:tabs>
+          <w:tab w:val="num" w:pos="4320"/>
+        </w:tabs>
+        <w:ind w:left="4320" w:hanging="360"/>
+      </w:pPr>
+      <w:rPr>
+        <w:rFonts w:ascii="Wingdings" w:hAnsi="Wingdings" w:hint="default"/>
+        <w:sz w:val="20"/>
+      </w:rPr>
+    </w:lvl>
+    <w:lvl w:ilvl="6" w:tentative="1">
+      <w:start w:val="1"/>
+      <w:numFmt w:val="bullet"/>
+      <w:lvlText w:val=""/>
+      <w:lvlJc w:val="left"/>
+      <w:pPr>
+        <w:tabs>
+          <w:tab w:val="num" w:pos="5040"/>
+        </w:tabs>
+        <w:ind w:left="5040" w:hanging="360"/>
+      </w:pPr>
+      <w:rPr>
+        <w:rFonts w:ascii="Wingdings" w:hAnsi="Wingdings" w:hint="default"/>
+        <w:sz w:val="20"/>
+      </w:rPr>
+    </w:lvl>
+    <w:lvl w:ilvl="7" w:tentative="1">
+      <w:start w:val="1"/>
+      <w:numFmt w:val="bullet"/>
+      <w:lvlText w:val=""/>
+      <w:lvlJc w:val="left"/>
+      <w:pPr>
+        <w:tabs>
+          <w:tab w:val="num" w:pos="5760"/>
+        </w:tabs>
+        <w:ind w:left="5760" w:hanging="360"/>
+      </w:pPr>
+      <w:rPr>
+        <w:rFonts w:ascii="Wingdings" w:hAnsi="Wingdings" w:hint="default"/>
+        <w:sz w:val="20"/>
+      </w:rPr>
+    </w:lvl>
+    <w:lvl w:ilvl="8" w:tentative="1">
+      <w:start w:val="1"/>
+      <w:numFmt w:val="bullet"/>
+      <w:lvlText w:val=""/>
+      <w:lvlJc w:val="left"/>
+      <w:pPr>
+        <w:tabs>
+          <w:tab w:val="num" w:pos="6480"/>
+        </w:tabs>
+        <w:ind w:left="6480" w:hanging="360"/>
+      </w:pPr>
+      <w:rPr>
+        <w:rFonts w:ascii="Wingdings" w:hAnsi="Wingdings" w:hint="default"/>
+        <w:sz w:val="20"/>
+      </w:rPr>
+    </w:lvl>
+  </w:abstractNum>
+  <w:abstractNum w:abstractNumId="6" w15:restartNumberingAfterBreak="0">
     <w:nsid w:val="1A1714BA"/>
     <w:multiLevelType w:val="multilevel"/>
     <w:tmpl w:val="ADB8E820"/>
@@ -2780,7 +1496,156 @@
       </w:rPr>
     </w:lvl>
   </w:abstractNum>
-  <w:abstractNum w:abstractNumId="4" w15:restartNumberingAfterBreak="0">
+  <w:abstractNum w:abstractNumId="7" w15:restartNumberingAfterBreak="0">
+    <w:nsid w:val="1A3D4CC4"/>
+    <w:multiLevelType w:val="multilevel"/>
+    <w:tmpl w:val="7444F0A6"/>
+    <w:lvl w:ilvl="0">
+      <w:start w:val="1"/>
+      <w:numFmt w:val="bullet"/>
+      <w:lvlText w:val=""/>
+      <w:lvlJc w:val="left"/>
+      <w:pPr>
+        <w:tabs>
+          <w:tab w:val="num" w:pos="720"/>
+        </w:tabs>
+        <w:ind w:left="720" w:hanging="360"/>
+      </w:pPr>
+      <w:rPr>
+        <w:rFonts w:ascii="Symbol" w:hAnsi="Symbol" w:hint="default"/>
+        <w:sz w:val="20"/>
+      </w:rPr>
+    </w:lvl>
+    <w:lvl w:ilvl="1" w:tentative="1">
+      <w:start w:val="1"/>
+      <w:numFmt w:val="bullet"/>
+      <w:lvlText w:val="o"/>
+      <w:lvlJc w:val="left"/>
+      <w:pPr>
+        <w:tabs>
+          <w:tab w:val="num" w:pos="1440"/>
+        </w:tabs>
+        <w:ind w:left="1440" w:hanging="360"/>
+      </w:pPr>
+      <w:rPr>
+        <w:rFonts w:ascii="Courier New" w:hAnsi="Courier New" w:hint="default"/>
+        <w:sz w:val="20"/>
+      </w:rPr>
+    </w:lvl>
+    <w:lvl w:ilvl="2" w:tentative="1">
+      <w:start w:val="1"/>
+      <w:numFmt w:val="bullet"/>
+      <w:lvlText w:val=""/>
+      <w:lvlJc w:val="left"/>
+      <w:pPr>
+        <w:tabs>
+          <w:tab w:val="num" w:pos="2160"/>
+        </w:tabs>
+        <w:ind w:left="2160" w:hanging="360"/>
+      </w:pPr>
+      <w:rPr>
+        <w:rFonts w:ascii="Wingdings" w:hAnsi="Wingdings" w:hint="default"/>
+        <w:sz w:val="20"/>
+      </w:rPr>
+    </w:lvl>
+    <w:lvl w:ilvl="3" w:tentative="1">
+      <w:start w:val="1"/>
+      <w:numFmt w:val="bullet"/>
+      <w:lvlText w:val=""/>
+      <w:lvlJc w:val="left"/>
+      <w:pPr>
+        <w:tabs>
+          <w:tab w:val="num" w:pos="2880"/>
+        </w:tabs>
+        <w:ind w:left="2880" w:hanging="360"/>
+      </w:pPr>
+      <w:rPr>
+        <w:rFonts w:ascii="Wingdings" w:hAnsi="Wingdings" w:hint="default"/>
+        <w:sz w:val="20"/>
+      </w:rPr>
+    </w:lvl>
+    <w:lvl w:ilvl="4" w:tentative="1">
+      <w:start w:val="1"/>
+      <w:numFmt w:val="bullet"/>
+      <w:lvlText w:val=""/>
+      <w:lvlJc w:val="left"/>
+      <w:pPr>
+        <w:tabs>
+          <w:tab w:val="num" w:pos="3600"/>
+        </w:tabs>
+        <w:ind w:left="3600" w:hanging="360"/>
+      </w:pPr>
+      <w:rPr>
+        <w:rFonts w:ascii="Wingdings" w:hAnsi="Wingdings" w:hint="default"/>
+        <w:sz w:val="20"/>
+      </w:rPr>
+    </w:lvl>
+    <w:lvl w:ilvl="5" w:tentative="1">
+      <w:start w:val="1"/>
+      <w:numFmt w:val="bullet"/>
+      <w:lvlText w:val=""/>
+      <w:lvlJc w:val="left"/>
+      <w:pPr>
+        <w:tabs>
+          <w:tab w:val="num" w:pos="4320"/>
+        </w:tabs>
+        <w:ind w:left="4320" w:hanging="360"/>
+      </w:pPr>
+      <w:rPr>
+        <w:rFonts w:ascii="Wingdings" w:hAnsi="Wingdings" w:hint="default"/>
+        <w:sz w:val="20"/>
+      </w:rPr>
+    </w:lvl>
+    <w:lvl w:ilvl="6" w:tentative="1">
+      <w:start w:val="1"/>
+      <w:numFmt w:val="bullet"/>
+      <w:lvlText w:val=""/>
+      <w:lvlJc w:val="left"/>
+      <w:pPr>
+        <w:tabs>
+          <w:tab w:val="num" w:pos="5040"/>
+        </w:tabs>
+        <w:ind w:left="5040" w:hanging="360"/>
+      </w:pPr>
+      <w:rPr>
+        <w:rFonts w:ascii="Wingdings" w:hAnsi="Wingdings" w:hint="default"/>
+        <w:sz w:val="20"/>
+      </w:rPr>
+    </w:lvl>
+    <w:lvl w:ilvl="7" w:tentative="1">
+      <w:start w:val="1"/>
+      <w:numFmt w:val="bullet"/>
+      <w:lvlText w:val=""/>
+      <w:lvlJc w:val="left"/>
+      <w:pPr>
+        <w:tabs>
+          <w:tab w:val="num" w:pos="5760"/>
+        </w:tabs>
+        <w:ind w:left="5760" w:hanging="360"/>
+      </w:pPr>
+      <w:rPr>
+        <w:rFonts w:ascii="Wingdings" w:hAnsi="Wingdings" w:hint="default"/>
+        <w:sz w:val="20"/>
+      </w:rPr>
+    </w:lvl>
+    <w:lvl w:ilvl="8" w:tentative="1">
+      <w:start w:val="1"/>
+      <w:numFmt w:val="bullet"/>
+      <w:lvlText w:val=""/>
+      <w:lvlJc w:val="left"/>
+      <w:pPr>
+        <w:tabs>
+          <w:tab w:val="num" w:pos="6480"/>
+        </w:tabs>
+        <w:ind w:left="6480" w:hanging="360"/>
+      </w:pPr>
+      <w:rPr>
+        <w:rFonts w:ascii="Wingdings" w:hAnsi="Wingdings" w:hint="default"/>
+        <w:sz w:val="20"/>
+      </w:rPr>
+    </w:lvl>
+  </w:abstractNum>
+  <w:abstractNum w:abstractNumId="8" w15:restartNumberingAfterBreak="0">
     <w:nsid w:val="2A4D7EF2"/>
     <w:multiLevelType w:val="hybridMultilevel"/>
     <w:tmpl w:val="9DE4BE9A"/>
@@ -2893,7 +1758,7 @@
       </w:rPr>
     </w:lvl>
   </w:abstractNum>
-  <w:abstractNum w:abstractNumId="5" w15:restartNumberingAfterBreak="0">
+  <w:abstractNum w:abstractNumId="9" w15:restartNumberingAfterBreak="0">
     <w:nsid w:val="31D917A7"/>
     <w:multiLevelType w:val="hybridMultilevel"/>
     <w:tmpl w:val="130042B2"/>
@@ -3006,7 +1871,7 @@
       </w:rPr>
     </w:lvl>
   </w:abstractNum>
-  <w:abstractNum w:abstractNumId="6" w15:restartNumberingAfterBreak="0">
+  <w:abstractNum w:abstractNumId="10" w15:restartNumberingAfterBreak="0">
     <w:nsid w:val="46D34C30"/>
     <w:multiLevelType w:val="hybridMultilevel"/>
     <w:tmpl w:val="3E247666"/>
@@ -3119,7 +1984,7 @@
       </w:rPr>
     </w:lvl>
   </w:abstractNum>
-  <w:abstractNum w:abstractNumId="7" w15:restartNumberingAfterBreak="0">
+  <w:abstractNum w:abstractNumId="11" w15:restartNumberingAfterBreak="0">
     <w:nsid w:val="4BA9627A"/>
     <w:multiLevelType w:val="hybridMultilevel"/>
     <w:tmpl w:val="4CD4AFF0"/>
@@ -3232,7 +2097,7 @@
       </w:rPr>
     </w:lvl>
   </w:abstractNum>
-  <w:abstractNum w:abstractNumId="8" w15:restartNumberingAfterBreak="0">
+  <w:abstractNum w:abstractNumId="12" w15:restartNumberingAfterBreak="0">
     <w:nsid w:val="58771E8D"/>
     <w:multiLevelType w:val="multilevel"/>
     <w:tmpl w:val="9026AD98"/>
@@ -3381,7 +2246,7 @@
       </w:rPr>
     </w:lvl>
   </w:abstractNum>
-  <w:abstractNum w:abstractNumId="9" w15:restartNumberingAfterBreak="0">
+  <w:abstractNum w:abstractNumId="13" w15:restartNumberingAfterBreak="0">
     <w:nsid w:val="69A70423"/>
     <w:multiLevelType w:val="multilevel"/>
     <w:tmpl w:val="E6A60BDE"/>
@@ -3530,7 +2395,156 @@
       </w:rPr>
     </w:lvl>
   </w:abstractNum>
-  <w:abstractNum w:abstractNumId="10" w15:restartNumberingAfterBreak="0">
+  <w:abstractNum w:abstractNumId="14" w15:restartNumberingAfterBreak="0">
+    <w:nsid w:val="69B62991"/>
+    <w:multiLevelType w:val="multilevel"/>
+    <w:tmpl w:val="BD3EA874"/>
+    <w:lvl w:ilvl="0">
+      <w:start w:val="1"/>
+      <w:numFmt w:val="bullet"/>
+      <w:lvlText w:val=""/>
+      <w:lvlJc w:val="left"/>
+      <w:pPr>
+        <w:tabs>
+          <w:tab w:val="num" w:pos="720"/>
+        </w:tabs>
+        <w:ind w:left="720" w:hanging="360"/>
+      </w:pPr>
+      <w:rPr>
+        <w:rFonts w:ascii="Symbol" w:hAnsi="Symbol" w:hint="default"/>
+        <w:sz w:val="20"/>
+      </w:rPr>
+    </w:lvl>
+    <w:lvl w:ilvl="1" w:tentative="1">
+      <w:start w:val="1"/>
+      <w:numFmt w:val="bullet"/>
+      <w:lvlText w:val="o"/>
+      <w:lvlJc w:val="left"/>
+      <w:pPr>
+        <w:tabs>
+          <w:tab w:val="num" w:pos="1440"/>
+        </w:tabs>
+        <w:ind w:left="1440" w:hanging="360"/>
+      </w:pPr>
+      <w:rPr>
+        <w:rFonts w:ascii="Courier New" w:hAnsi="Courier New" w:hint="default"/>
+        <w:sz w:val="20"/>
+      </w:rPr>
+    </w:lvl>
+    <w:lvl w:ilvl="2" w:tentative="1">
+      <w:start w:val="1"/>
+      <w:numFmt w:val="bullet"/>
+      <w:lvlText w:val=""/>
+      <w:lvlJc w:val="left"/>
+      <w:pPr>
+        <w:tabs>
+          <w:tab w:val="num" w:pos="2160"/>
+        </w:tabs>
+        <w:ind w:left="2160" w:hanging="360"/>
+      </w:pPr>
+      <w:rPr>
+        <w:rFonts w:ascii="Wingdings" w:hAnsi="Wingdings" w:hint="default"/>
+        <w:sz w:val="20"/>
+      </w:rPr>
+    </w:lvl>
+    <w:lvl w:ilvl="3" w:tentative="1">
+      <w:start w:val="1"/>
+      <w:numFmt w:val="bullet"/>
+      <w:lvlText w:val=""/>
+      <w:lvlJc w:val="left"/>
+      <w:pPr>
+        <w:tabs>
+          <w:tab w:val="num" w:pos="2880"/>
+        </w:tabs>
+        <w:ind w:left="2880" w:hanging="360"/>
+      </w:pPr>
+      <w:rPr>
+        <w:rFonts w:ascii="Wingdings" w:hAnsi="Wingdings" w:hint="default"/>
+        <w:sz w:val="20"/>
+      </w:rPr>
+    </w:lvl>
+    <w:lvl w:ilvl="4" w:tentative="1">
+      <w:start w:val="1"/>
+      <w:numFmt w:val="bullet"/>
+      <w:lvlText w:val=""/>
+      <w:lvlJc w:val="left"/>
+      <w:pPr>
+        <w:tabs>
+          <w:tab w:val="num" w:pos="3600"/>
+        </w:tabs>
+        <w:ind w:left="3600" w:hanging="360"/>
+      </w:pPr>
+      <w:rPr>
+        <w:rFonts w:ascii="Wingdings" w:hAnsi="Wingdings" w:hint="default"/>
+        <w:sz w:val="20"/>
+      </w:rPr>
+    </w:lvl>
+    <w:lvl w:ilvl="5" w:tentative="1">
+      <w:start w:val="1"/>
+      <w:numFmt w:val="bullet"/>
+      <w:lvlText w:val=""/>
+      <w:lvlJc w:val="left"/>
+      <w:pPr>
+        <w:tabs>
+          <w:tab w:val="num" w:pos="4320"/>
+        </w:tabs>
+        <w:ind w:left="4320" w:hanging="360"/>
+      </w:pPr>
+      <w:rPr>
+        <w:rFonts w:ascii="Wingdings" w:hAnsi="Wingdings" w:hint="default"/>
+        <w:sz w:val="20"/>
+      </w:rPr>
+    </w:lvl>
+    <w:lvl w:ilvl="6" w:tentative="1">
+      <w:start w:val="1"/>
+      <w:numFmt w:val="bullet"/>
+      <w:lvlText w:val=""/>
+      <w:lvlJc w:val="left"/>
+      <w:pPr>
+        <w:tabs>
+          <w:tab w:val="num" w:pos="5040"/>
+        </w:tabs>
+        <w:ind w:left="5040" w:hanging="360"/>
+      </w:pPr>
+      <w:rPr>
+        <w:rFonts w:ascii="Wingdings" w:hAnsi="Wingdings" w:hint="default"/>
+        <w:sz w:val="20"/>
+      </w:rPr>
+    </w:lvl>
+    <w:lvl w:ilvl="7" w:tentative="1">
+      <w:start w:val="1"/>
+      <w:numFmt w:val="bullet"/>
+      <w:lvlText w:val=""/>
+      <w:lvlJc w:val="left"/>
+      <w:pPr>
+        <w:tabs>
+          <w:tab w:val="num" w:pos="5760"/>
+        </w:tabs>
+        <w:ind w:left="5760" w:hanging="360"/>
+      </w:pPr>
+      <w:rPr>
+        <w:rFonts w:ascii="Wingdings" w:hAnsi="Wingdings" w:hint="default"/>
+        <w:sz w:val="20"/>
+      </w:rPr>
+    </w:lvl>
+    <w:lvl w:ilvl="8" w:tentative="1">
+      <w:start w:val="1"/>
+      <w:numFmt w:val="bullet"/>
+      <w:lvlText w:val=""/>
+      <w:lvlJc w:val="left"/>
+      <w:pPr>
+        <w:tabs>
+          <w:tab w:val="num" w:pos="6480"/>
+        </w:tabs>
+        <w:ind w:left="6480" w:hanging="360"/>
+      </w:pPr>
+      <w:rPr>
+        <w:rFonts w:ascii="Wingdings" w:hAnsi="Wingdings" w:hint="default"/>
+        <w:sz w:val="20"/>
+      </w:rPr>
+    </w:lvl>
+  </w:abstractNum>
+  <w:abstractNum w:abstractNumId="15" w15:restartNumberingAfterBreak="0">
     <w:nsid w:val="6DD316BE"/>
     <w:multiLevelType w:val="hybridMultilevel"/>
     <w:tmpl w:val="7E7003C4"/>
@@ -3643,7 +2657,156 @@
       </w:rPr>
     </w:lvl>
   </w:abstractNum>
-  <w:abstractNum w:abstractNumId="11" w15:restartNumberingAfterBreak="0">
+  <w:abstractNum w:abstractNumId="16" w15:restartNumberingAfterBreak="0">
+    <w:nsid w:val="6ECD08F5"/>
+    <w:multiLevelType w:val="multilevel"/>
+    <w:tmpl w:val="8F38F938"/>
+    <w:lvl w:ilvl="0">
+      <w:start w:val="1"/>
+      <w:numFmt w:val="bullet"/>
+      <w:lvlText w:val=""/>
+      <w:lvlJc w:val="left"/>
+      <w:pPr>
+        <w:tabs>
+          <w:tab w:val="num" w:pos="720"/>
+        </w:tabs>
+        <w:ind w:left="720" w:hanging="360"/>
+      </w:pPr>
+      <w:rPr>
+        <w:rFonts w:ascii="Symbol" w:hAnsi="Symbol" w:hint="default"/>
+        <w:sz w:val="20"/>
+      </w:rPr>
+    </w:lvl>
+    <w:lvl w:ilvl="1" w:tentative="1">
+      <w:start w:val="1"/>
+      <w:numFmt w:val="bullet"/>
+      <w:lvlText w:val="o"/>
+      <w:lvlJc w:val="left"/>
+      <w:pPr>
+        <w:tabs>
+          <w:tab w:val="num" w:pos="1440"/>
+        </w:tabs>
+        <w:ind w:left="1440" w:hanging="360"/>
+      </w:pPr>
+      <w:rPr>
+        <w:rFonts w:ascii="Courier New" w:hAnsi="Courier New" w:hint="default"/>
+        <w:sz w:val="20"/>
+      </w:rPr>
+    </w:lvl>
+    <w:lvl w:ilvl="2" w:tentative="1">
+      <w:start w:val="1"/>
+      <w:numFmt w:val="bullet"/>
+      <w:lvlText w:val=""/>
+      <w:lvlJc w:val="left"/>
+      <w:pPr>
+        <w:tabs>
+          <w:tab w:val="num" w:pos="2160"/>
+        </w:tabs>
+        <w:ind w:left="2160" w:hanging="360"/>
+      </w:pPr>
+      <w:rPr>
+        <w:rFonts w:ascii="Wingdings" w:hAnsi="Wingdings" w:hint="default"/>
+        <w:sz w:val="20"/>
+      </w:rPr>
+    </w:lvl>
+    <w:lvl w:ilvl="3" w:tentative="1">
+      <w:start w:val="1"/>
+      <w:numFmt w:val="bullet"/>
+      <w:lvlText w:val=""/>
+      <w:lvlJc w:val="left"/>
+      <w:pPr>
+        <w:tabs>
+          <w:tab w:val="num" w:pos="2880"/>
+        </w:tabs>
+        <w:ind w:left="2880" w:hanging="360"/>
+      </w:pPr>
+      <w:rPr>
+        <w:rFonts w:ascii="Wingdings" w:hAnsi="Wingdings" w:hint="default"/>
+        <w:sz w:val="20"/>
+      </w:rPr>
+    </w:lvl>
+    <w:lvl w:ilvl="4" w:tentative="1">
+      <w:start w:val="1"/>
+      <w:numFmt w:val="bullet"/>
+      <w:lvlText w:val=""/>
+      <w:lvlJc w:val="left"/>
+      <w:pPr>
+        <w:tabs>
+          <w:tab w:val="num" w:pos="3600"/>
+        </w:tabs>
+        <w:ind w:left="3600" w:hanging="360"/>
+      </w:pPr>
+      <w:rPr>
+        <w:rFonts w:ascii="Wingdings" w:hAnsi="Wingdings" w:hint="default"/>
+        <w:sz w:val="20"/>
+      </w:rPr>
+    </w:lvl>
+    <w:lvl w:ilvl="5" w:tentative="1">
+      <w:start w:val="1"/>
+      <w:numFmt w:val="bullet"/>
+      <w:lvlText w:val=""/>
+      <w:lvlJc w:val="left"/>
+      <w:pPr>
+        <w:tabs>
+          <w:tab w:val="num" w:pos="4320"/>
+        </w:tabs>
+        <w:ind w:left="4320" w:hanging="360"/>
+      </w:pPr>
+      <w:rPr>
+        <w:rFonts w:ascii="Wingdings" w:hAnsi="Wingdings" w:hint="default"/>
+        <w:sz w:val="20"/>
+      </w:rPr>
+    </w:lvl>
+    <w:lvl w:ilvl="6" w:tentative="1">
+      <w:start w:val="1"/>
+      <w:numFmt w:val="bullet"/>
+      <w:lvlText w:val=""/>
+      <w:lvlJc w:val="left"/>
+      <w:pPr>
+        <w:tabs>
+          <w:tab w:val="num" w:pos="5040"/>
+        </w:tabs>
+        <w:ind w:left="5040" w:hanging="360"/>
+      </w:pPr>
+      <w:rPr>
+        <w:rFonts w:ascii="Wingdings" w:hAnsi="Wingdings" w:hint="default"/>
+        <w:sz w:val="20"/>
+      </w:rPr>
+    </w:lvl>
+    <w:lvl w:ilvl="7" w:tentative="1">
+      <w:start w:val="1"/>
+      <w:numFmt w:val="bullet"/>
+      <w:lvlText w:val=""/>
+      <w:lvlJc w:val="left"/>
+      <w:pPr>
+        <w:tabs>
+          <w:tab w:val="num" w:pos="5760"/>
+        </w:tabs>
+        <w:ind w:left="5760" w:hanging="360"/>
+      </w:pPr>
+      <w:rPr>
+        <w:rFonts w:ascii="Wingdings" w:hAnsi="Wingdings" w:hint="default"/>
+        <w:sz w:val="20"/>
+      </w:rPr>
+    </w:lvl>
+    <w:lvl w:ilvl="8" w:tentative="1">
+      <w:start w:val="1"/>
+      <w:numFmt w:val="bullet"/>
+      <w:lvlText w:val=""/>
+      <w:lvlJc w:val="left"/>
+      <w:pPr>
+        <w:tabs>
+          <w:tab w:val="num" w:pos="6480"/>
+        </w:tabs>
+        <w:ind w:left="6480" w:hanging="360"/>
+      </w:pPr>
+      <w:rPr>
+        <w:rFonts w:ascii="Wingdings" w:hAnsi="Wingdings" w:hint="default"/>
+        <w:sz w:val="20"/>
+      </w:rPr>
+    </w:lvl>
+  </w:abstractNum>
+  <w:abstractNum w:abstractNumId="17" w15:restartNumberingAfterBreak="0">
     <w:nsid w:val="79EA67FB"/>
     <w:multiLevelType w:val="multilevel"/>
     <w:tmpl w:val="933CF81E"/>
@@ -3792,7 +2955,7 @@
       </w:rPr>
     </w:lvl>
   </w:abstractNum>
-  <w:abstractNum w:abstractNumId="12" w15:restartNumberingAfterBreak="0">
+  <w:abstractNum w:abstractNumId="18" w15:restartNumberingAfterBreak="0">
     <w:nsid w:val="7B327218"/>
     <w:multiLevelType w:val="multilevel"/>
     <w:tmpl w:val="86C0DBC4"/>
@@ -3941,7 +3104,7 @@
       </w:rPr>
     </w:lvl>
   </w:abstractNum>
-  <w:abstractNum w:abstractNumId="13" w15:restartNumberingAfterBreak="0">
+  <w:abstractNum w:abstractNumId="19" w15:restartNumberingAfterBreak="0">
     <w:nsid w:val="7CD309CA"/>
     <w:multiLevelType w:val="hybridMultilevel"/>
     <w:tmpl w:val="7EE80AC0"/>
@@ -4055,46 +3218,64 @@
     </w:lvl>
   </w:abstractNum>
   <w:num w:numId="1" w16cid:durableId="1160924178">
-    <w:abstractNumId w:val="9"/>
+    <w:abstractNumId w:val="13"/>
   </w:num>
   <w:num w:numId="2" w16cid:durableId="1923416265">
-    <w:abstractNumId w:val="7"/>
+    <w:abstractNumId w:val="11"/>
   </w:num>
   <w:num w:numId="3" w16cid:durableId="829710997">
     <w:abstractNumId w:val="1"/>
   </w:num>
   <w:num w:numId="4" w16cid:durableId="2013606748">
-    <w:abstractNumId w:val="13"/>
+    <w:abstractNumId w:val="19"/>
   </w:num>
   <w:num w:numId="5" w16cid:durableId="791050320">
-    <w:abstractNumId w:val="2"/>
+    <w:abstractNumId w:val="3"/>
   </w:num>
   <w:num w:numId="6" w16cid:durableId="432550260">
-    <w:abstractNumId w:val="11"/>
+    <w:abstractNumId w:val="17"/>
   </w:num>
   <w:num w:numId="7" w16cid:durableId="1031808643">
-    <w:abstractNumId w:val="4"/>
+    <w:abstractNumId w:val="8"/>
   </w:num>
   <w:num w:numId="8" w16cid:durableId="1980183140">
-    <w:abstractNumId w:val="10"/>
+    <w:abstractNumId w:val="15"/>
   </w:num>
   <w:num w:numId="9" w16cid:durableId="1020814633">
-    <w:abstractNumId w:val="12"/>
+    <w:abstractNumId w:val="18"/>
   </w:num>
   <w:num w:numId="10" w16cid:durableId="839736409">
     <w:abstractNumId w:val="0"/>
   </w:num>
   <w:num w:numId="11" w16cid:durableId="188178400">
-    <w:abstractNumId w:val="8"/>
+    <w:abstractNumId w:val="12"/>
   </w:num>
   <w:num w:numId="12" w16cid:durableId="428964393">
+    <w:abstractNumId w:val="10"/>
+  </w:num>
+  <w:num w:numId="13" w16cid:durableId="751699360">
     <w:abstractNumId w:val="6"/>
   </w:num>
-  <w:num w:numId="13" w16cid:durableId="751699360">
-    <w:abstractNumId w:val="3"/>
+  <w:num w:numId="14" w16cid:durableId="2144619963">
+    <w:abstractNumId w:val="9"/>
   </w:num>
-  <w:num w:numId="14" w16cid:durableId="2144619963">
+  <w:num w:numId="15" w16cid:durableId="489559174">
+    <w:abstractNumId w:val="14"/>
+  </w:num>
+  <w:num w:numId="16" w16cid:durableId="1227036670">
     <w:abstractNumId w:val="5"/>
+  </w:num>
+  <w:num w:numId="17" w16cid:durableId="27268346">
+    <w:abstractNumId w:val="16"/>
+  </w:num>
+  <w:num w:numId="18" w16cid:durableId="631979213">
+    <w:abstractNumId w:val="7"/>
+  </w:num>
+  <w:num w:numId="19" w16cid:durableId="337124994">
+    <w:abstractNumId w:val="2"/>
+  </w:num>
+  <w:num w:numId="20" w16cid:durableId="457800095">
+    <w:abstractNumId w:val="4"/>
   </w:num>
 </w:numbering>
 </file>
@@ -4499,6 +3680,10 @@
   <w:style w:type="paragraph" w:default="1" w:styleId="Normal">
     <w:name w:val="Normal"/>
     <w:qFormat/>
+    <w:rsid w:val="00F510D6"/>
+    <w:rPr>
+      <w:sz w:val="36"/>
+    </w:rPr>
   </w:style>
   <w:style w:type="paragraph" w:styleId="Ttulo1">
     <w:name w:val="heading 1"/>
@@ -4547,6 +3732,7 @@
   <w:style w:type="character" w:default="1" w:styleId="Fuentedeprrafopredeter">
     <w:name w:val="Default Paragraph Font"/>
     <w:uiPriority w:val="1"/>
+    <w:semiHidden/>
     <w:unhideWhenUsed/>
   </w:style>
   <w:style w:type="table" w:default="1" w:styleId="Tablanormal">

</xml_diff>

<commit_message>
Curso Completado de HTML5 y CSS3 parte 4: Avanzando en CSS
</commit_message>
<xml_diff>
--- a/PRIMERA ETAPA/Principiante en Programación G5 - ONE/Crea tus primeras páginas web/4. Curso de HTML5 y CSS3 parte 4 Avanzando en CSS/Notas.docx
+++ b/PRIMERA ETAPA/Principiante en Programación G5 - ONE/Crea tus primeras páginas web/4. Curso de HTML5 y CSS3 parte 4 Avanzando en CSS/Notas.docx
@@ -50,34 +50,119 @@
         <w:rPr>
           <w:rFonts w:eastAsiaTheme="majorEastAsia"/>
         </w:rPr>
-        <w:t>Rehaciendo la página inicial:</w:t>
+        <w:t>Adaptando el CSS:</w:t>
       </w:r>
     </w:p>
     <w:p>
       <w:pPr>
         <w:pStyle w:val="Ttulo1"/>
-        <w:rPr>
-          <w:rFonts w:eastAsiaTheme="majorEastAsia"/>
-        </w:rPr>
-      </w:pPr>
-      <w:r>
-        <w:rPr>
-          <w:rFonts w:eastAsiaTheme="majorEastAsia"/>
-        </w:rPr>
-        <w:t>Adaptando el CSS:</w:t>
+        <w:jc w:val="center"/>
+        <w:rPr>
+          <w:rFonts w:eastAsiaTheme="majorEastAsia"/>
+        </w:rPr>
+      </w:pPr>
+      <w:r>
+        <w:rPr>
+          <w:rFonts w:eastAsiaTheme="majorEastAsia"/>
+        </w:rPr>
+        <w:drawing>
+          <wp:inline distT="0" distB="0" distL="0" distR="0" wp14:anchorId="2ABA6357" wp14:editId="1723A6EF">
+            <wp:extent cx="962354" cy="2707574"/>
+            <wp:effectExtent l="0" t="0" r="9525" b="0"/>
+            <wp:docPr id="1" name="Imagen 1"/>
+            <wp:cNvGraphicFramePr>
+              <a:graphicFrameLocks xmlns:a="http://schemas.openxmlformats.org/drawingml/2006/main" noChangeAspect="1"/>
+            </wp:cNvGraphicFramePr>
+            <a:graphic xmlns:a="http://schemas.openxmlformats.org/drawingml/2006/main">
+              <a:graphicData uri="http://schemas.openxmlformats.org/drawingml/2006/picture">
+                <pic:pic xmlns:pic="http://schemas.openxmlformats.org/drawingml/2006/picture">
+                  <pic:nvPicPr>
+                    <pic:cNvPr id="1" name=""/>
+                    <pic:cNvPicPr/>
+                  </pic:nvPicPr>
+                  <pic:blipFill>
+                    <a:blip r:embed="rId5"/>
+                    <a:stretch>
+                      <a:fillRect/>
+                    </a:stretch>
+                  </pic:blipFill>
+                  <pic:spPr>
+                    <a:xfrm>
+                      <a:off x="0" y="0"/>
+                      <a:ext cx="967898" cy="2723172"/>
+                    </a:xfrm>
+                    <a:prstGeom prst="rect">
+                      <a:avLst/>
+                    </a:prstGeom>
+                  </pic:spPr>
+                </pic:pic>
+              </a:graphicData>
+            </a:graphic>
+          </wp:inline>
+        </w:drawing>
       </w:r>
     </w:p>
     <w:p>
       <w:pPr>
         <w:pStyle w:val="Ttulo1"/>
-        <w:rPr>
-          <w:rFonts w:eastAsiaTheme="majorEastAsia"/>
-        </w:rPr>
-      </w:pPr>
-      <w:r>
-        <w:rPr>
-          <w:rFonts w:eastAsiaTheme="majorEastAsia"/>
-        </w:rPr>
+        <w:jc w:val="center"/>
+        <w:rPr>
+          <w:rFonts w:eastAsiaTheme="majorEastAsia"/>
+        </w:rPr>
+      </w:pPr>
+      <w:r>
+        <w:rPr>
+          <w:rFonts w:eastAsiaTheme="majorEastAsia"/>
+        </w:rPr>
+        <w:drawing>
+          <wp:inline distT="0" distB="0" distL="0" distR="0" wp14:anchorId="70800CBF" wp14:editId="269B3993">
+            <wp:extent cx="3455719" cy="2994721"/>
+            <wp:effectExtent l="0" t="0" r="0" b="0"/>
+            <wp:docPr id="2" name="Imagen 2"/>
+            <wp:cNvGraphicFramePr>
+              <a:graphicFrameLocks xmlns:a="http://schemas.openxmlformats.org/drawingml/2006/main" noChangeAspect="1"/>
+            </wp:cNvGraphicFramePr>
+            <a:graphic xmlns:a="http://schemas.openxmlformats.org/drawingml/2006/main">
+              <a:graphicData uri="http://schemas.openxmlformats.org/drawingml/2006/picture">
+                <pic:pic xmlns:pic="http://schemas.openxmlformats.org/drawingml/2006/picture">
+                  <pic:nvPicPr>
+                    <pic:cNvPr id="1" name=""/>
+                    <pic:cNvPicPr/>
+                  </pic:nvPicPr>
+                  <pic:blipFill>
+                    <a:blip r:embed="rId6"/>
+                    <a:stretch>
+                      <a:fillRect/>
+                    </a:stretch>
+                  </pic:blipFill>
+                  <pic:spPr>
+                    <a:xfrm>
+                      <a:off x="0" y="0"/>
+                      <a:ext cx="3469173" cy="3006380"/>
+                    </a:xfrm>
+                    <a:prstGeom prst="rect">
+                      <a:avLst/>
+                    </a:prstGeom>
+                  </pic:spPr>
+                </pic:pic>
+              </a:graphicData>
+            </a:graphic>
+          </wp:inline>
+        </w:drawing>
+      </w:r>
+    </w:p>
+    <w:p>
+      <w:pPr>
+        <w:pStyle w:val="Ttulo1"/>
+        <w:rPr>
+          <w:rFonts w:eastAsiaTheme="majorEastAsia"/>
+        </w:rPr>
+      </w:pPr>
+      <w:r>
+        <w:rPr>
+          <w:rFonts w:eastAsiaTheme="majorEastAsia"/>
+        </w:rPr>
+        <w:lastRenderedPageBreak/>
         <w:t xml:space="preserve">Usando el </w:t>
       </w:r>
       <w:proofErr w:type="spellStart"/>
@@ -98,6 +183,112 @@
     <w:p>
       <w:pPr>
         <w:pStyle w:val="Ttulo1"/>
+        <w:jc w:val="center"/>
+        <w:rPr>
+          <w:rFonts w:eastAsiaTheme="majorEastAsia"/>
+        </w:rPr>
+      </w:pPr>
+      <w:r>
+        <w:rPr>
+          <w:noProof/>
+        </w:rPr>
+        <w:drawing>
+          <wp:inline distT="0" distB="0" distL="0" distR="0" wp14:anchorId="13D8B77A" wp14:editId="7C037A77">
+            <wp:extent cx="1752381" cy="847619"/>
+            <wp:effectExtent l="0" t="0" r="635" b="0"/>
+            <wp:docPr id="3" name="Imagen 3"/>
+            <wp:cNvGraphicFramePr>
+              <a:graphicFrameLocks xmlns:a="http://schemas.openxmlformats.org/drawingml/2006/main" noChangeAspect="1"/>
+            </wp:cNvGraphicFramePr>
+            <a:graphic xmlns:a="http://schemas.openxmlformats.org/drawingml/2006/main">
+              <a:graphicData uri="http://schemas.openxmlformats.org/drawingml/2006/picture">
+                <pic:pic xmlns:pic="http://schemas.openxmlformats.org/drawingml/2006/picture">
+                  <pic:nvPicPr>
+                    <pic:cNvPr id="1" name=""/>
+                    <pic:cNvPicPr/>
+                  </pic:nvPicPr>
+                  <pic:blipFill>
+                    <a:blip r:embed="rId7"/>
+                    <a:stretch>
+                      <a:fillRect/>
+                    </a:stretch>
+                  </pic:blipFill>
+                  <pic:spPr>
+                    <a:xfrm>
+                      <a:off x="0" y="0"/>
+                      <a:ext cx="1752381" cy="847619"/>
+                    </a:xfrm>
+                    <a:prstGeom prst="rect">
+                      <a:avLst/>
+                    </a:prstGeom>
+                  </pic:spPr>
+                </pic:pic>
+              </a:graphicData>
+            </a:graphic>
+          </wp:inline>
+        </w:drawing>
+      </w:r>
+    </w:p>
+    <w:p>
+      <w:pPr>
+        <w:pStyle w:val="Ttulo1"/>
+        <w:jc w:val="center"/>
+        <w:rPr>
+          <w:rFonts w:eastAsiaTheme="majorEastAsia"/>
+        </w:rPr>
+      </w:pPr>
+      <w:r>
+        <w:rPr>
+          <w:noProof/>
+        </w:rPr>
+        <w:drawing>
+          <wp:inline distT="0" distB="0" distL="0" distR="0" wp14:anchorId="0A7F09BD" wp14:editId="0F11C5F3">
+            <wp:extent cx="5612130" cy="1950720"/>
+            <wp:effectExtent l="0" t="0" r="7620" b="0"/>
+            <wp:docPr id="4" name="Imagen 4"/>
+            <wp:cNvGraphicFramePr>
+              <a:graphicFrameLocks xmlns:a="http://schemas.openxmlformats.org/drawingml/2006/main" noChangeAspect="1"/>
+            </wp:cNvGraphicFramePr>
+            <a:graphic xmlns:a="http://schemas.openxmlformats.org/drawingml/2006/main">
+              <a:graphicData uri="http://schemas.openxmlformats.org/drawingml/2006/picture">
+                <pic:pic xmlns:pic="http://schemas.openxmlformats.org/drawingml/2006/picture">
+                  <pic:nvPicPr>
+                    <pic:cNvPr id="1" name=""/>
+                    <pic:cNvPicPr/>
+                  </pic:nvPicPr>
+                  <pic:blipFill>
+                    <a:blip r:embed="rId8"/>
+                    <a:stretch>
+                      <a:fillRect/>
+                    </a:stretch>
+                  </pic:blipFill>
+                  <pic:spPr>
+                    <a:xfrm>
+                      <a:off x="0" y="0"/>
+                      <a:ext cx="5612130" cy="1950720"/>
+                    </a:xfrm>
+                    <a:prstGeom prst="rect">
+                      <a:avLst/>
+                    </a:prstGeom>
+                  </pic:spPr>
+                </pic:pic>
+              </a:graphicData>
+            </a:graphic>
+          </wp:inline>
+        </w:drawing>
+      </w:r>
+    </w:p>
+    <w:p>
+      <w:pPr>
+        <w:pStyle w:val="Ttulo1"/>
+        <w:rPr>
+          <w:rFonts w:eastAsiaTheme="majorEastAsia"/>
+        </w:rPr>
+      </w:pPr>
+    </w:p>
+    <w:p>
+      <w:pPr>
+        <w:pStyle w:val="Ttulo1"/>
         <w:rPr>
           <w:rFonts w:eastAsiaTheme="majorEastAsia"/>
         </w:rPr>
@@ -110,6 +301,90 @@
       </w:r>
     </w:p>
     <w:p>
+      <w:r>
+        <w:t>Lo que aprendimos en esta clase:</w:t>
+      </w:r>
+    </w:p>
+    <w:p>
+      <w:pPr>
+        <w:numPr>
+          <w:ilvl w:val="0"/>
+          <w:numId w:val="21"/>
+        </w:numPr>
+      </w:pPr>
+      <w:r>
+        <w:t>A ajustar la página principal para utilizar los mismos padrones de la página de productos</w:t>
+      </w:r>
+    </w:p>
+    <w:p>
+      <w:pPr>
+        <w:numPr>
+          <w:ilvl w:val="0"/>
+          <w:numId w:val="21"/>
+        </w:numPr>
+      </w:pPr>
+      <w:r>
+        <w:t>Medidas proporcionales con CSS</w:t>
+      </w:r>
+    </w:p>
+    <w:p>
+      <w:pPr>
+        <w:numPr>
+          <w:ilvl w:val="0"/>
+          <w:numId w:val="21"/>
+        </w:numPr>
+      </w:pPr>
+      <w:r>
+        <w:t>Cómo funciona la propiedad </w:t>
+      </w:r>
+      <w:proofErr w:type="spellStart"/>
+      <w:r>
+        <w:t>float</w:t>
+      </w:r>
+      <w:proofErr w:type="spellEnd"/>
+      <w:r>
+        <w:t> y cómo la podemos usar para que nuestros elementos floten sobre el lado que se indica.</w:t>
+      </w:r>
+    </w:p>
+    <w:p>
+      <w:pPr>
+        <w:numPr>
+          <w:ilvl w:val="0"/>
+          <w:numId w:val="21"/>
+        </w:numPr>
+      </w:pPr>
+      <w:r>
+        <w:t>Como </w:t>
+      </w:r>
+      <w:r>
+        <w:rPr>
+          <w:i/>
+          <w:iCs/>
+        </w:rPr>
+        <w:t>limpiar</w:t>
+      </w:r>
+      <w:r>
+        <w:t> el </w:t>
+      </w:r>
+      <w:proofErr w:type="spellStart"/>
+      <w:r>
+        <w:t>float</w:t>
+      </w:r>
+      <w:proofErr w:type="spellEnd"/>
+      <w:r>
+        <w:t> con la propiedad </w:t>
+      </w:r>
+      <w:proofErr w:type="spellStart"/>
+      <w:r>
+        <w:t>clear</w:t>
+      </w:r>
+      <w:proofErr w:type="spellEnd"/>
+      <w:r>
+        <w:t> del CSS</w:t>
+      </w:r>
+    </w:p>
+    <w:p/>
+    <w:p>
       <w:pPr>
         <w:pStyle w:val="Ttulo1"/>
         <w:rPr>
@@ -120,6 +395,7 @@
         <w:rPr>
           <w:rFonts w:eastAsiaTheme="majorEastAsia"/>
         </w:rPr>
+        <w:lastRenderedPageBreak/>
         <w:t xml:space="preserve">Clase 2: </w:t>
       </w:r>
       <w:r>
@@ -146,6 +422,136 @@
     <w:p>
       <w:pPr>
         <w:pStyle w:val="Ttulo1"/>
+        <w:jc w:val="center"/>
+        <w:rPr>
+          <w:rFonts w:eastAsiaTheme="majorEastAsia"/>
+        </w:rPr>
+      </w:pPr>
+      <w:hyperlink r:id="rId9" w:history="1">
+        <w:r>
+          <w:rPr>
+            <w:rStyle w:val="Hipervnculo"/>
+            <w:rFonts w:eastAsiaTheme="majorEastAsia"/>
+          </w:rPr>
+          <w:t>https://fonts.google</w:t>
+        </w:r>
+        <w:r>
+          <w:rPr>
+            <w:rStyle w:val="Hipervnculo"/>
+            <w:rFonts w:eastAsiaTheme="majorEastAsia"/>
+          </w:rPr>
+          <w:t>.</w:t>
+        </w:r>
+        <w:r>
+          <w:rPr>
+            <w:rStyle w:val="Hipervnculo"/>
+            <w:rFonts w:eastAsiaTheme="majorEastAsia"/>
+          </w:rPr>
+          <w:t>com/</w:t>
+        </w:r>
+      </w:hyperlink>
+    </w:p>
+    <w:p>
+      <w:pPr>
+        <w:pStyle w:val="Ttulo1"/>
+        <w:jc w:val="center"/>
+        <w:rPr>
+          <w:rFonts w:eastAsiaTheme="majorEastAsia"/>
+        </w:rPr>
+      </w:pPr>
+      <w:r>
+        <w:rPr>
+          <w:noProof/>
+        </w:rPr>
+        <w:drawing>
+          <wp:inline distT="0" distB="0" distL="0" distR="0" wp14:anchorId="0E0329ED" wp14:editId="01F50ABD">
+            <wp:extent cx="5721985" cy="527446"/>
+            <wp:effectExtent l="0" t="0" r="0" b="6350"/>
+            <wp:docPr id="5" name="Imagen 5"/>
+            <wp:cNvGraphicFramePr>
+              <a:graphicFrameLocks xmlns:a="http://schemas.openxmlformats.org/drawingml/2006/main" noChangeAspect="1"/>
+            </wp:cNvGraphicFramePr>
+            <a:graphic xmlns:a="http://schemas.openxmlformats.org/drawingml/2006/main">
+              <a:graphicData uri="http://schemas.openxmlformats.org/drawingml/2006/picture">
+                <pic:pic xmlns:pic="http://schemas.openxmlformats.org/drawingml/2006/picture">
+                  <pic:nvPicPr>
+                    <pic:cNvPr id="1" name=""/>
+                    <pic:cNvPicPr/>
+                  </pic:nvPicPr>
+                  <pic:blipFill>
+                    <a:blip r:embed="rId10"/>
+                    <a:stretch>
+                      <a:fillRect/>
+                    </a:stretch>
+                  </pic:blipFill>
+                  <pic:spPr>
+                    <a:xfrm>
+                      <a:off x="0" y="0"/>
+                      <a:ext cx="5779840" cy="532779"/>
+                    </a:xfrm>
+                    <a:prstGeom prst="rect">
+                      <a:avLst/>
+                    </a:prstGeom>
+                  </pic:spPr>
+                </pic:pic>
+              </a:graphicData>
+            </a:graphic>
+          </wp:inline>
+        </w:drawing>
+      </w:r>
+    </w:p>
+    <w:p>
+      <w:pPr>
+        <w:pStyle w:val="Ttulo1"/>
+        <w:jc w:val="center"/>
+        <w:rPr>
+          <w:rFonts w:eastAsiaTheme="majorEastAsia"/>
+        </w:rPr>
+      </w:pPr>
+      <w:r>
+        <w:rPr>
+          <w:noProof/>
+        </w:rPr>
+        <w:drawing>
+          <wp:inline distT="0" distB="0" distL="0" distR="0" wp14:anchorId="65D6F188" wp14:editId="0728958C">
+            <wp:extent cx="4282694" cy="817443"/>
+            <wp:effectExtent l="0" t="0" r="3810" b="1905"/>
+            <wp:docPr id="6" name="Imagen 6"/>
+            <wp:cNvGraphicFramePr>
+              <a:graphicFrameLocks xmlns:a="http://schemas.openxmlformats.org/drawingml/2006/main" noChangeAspect="1"/>
+            </wp:cNvGraphicFramePr>
+            <a:graphic xmlns:a="http://schemas.openxmlformats.org/drawingml/2006/main">
+              <a:graphicData uri="http://schemas.openxmlformats.org/drawingml/2006/picture">
+                <pic:pic xmlns:pic="http://schemas.openxmlformats.org/drawingml/2006/picture">
+                  <pic:nvPicPr>
+                    <pic:cNvPr id="1" name=""/>
+                    <pic:cNvPicPr/>
+                  </pic:nvPicPr>
+                  <pic:blipFill>
+                    <a:blip r:embed="rId11"/>
+                    <a:stretch>
+                      <a:fillRect/>
+                    </a:stretch>
+                  </pic:blipFill>
+                  <pic:spPr>
+                    <a:xfrm>
+                      <a:off x="0" y="0"/>
+                      <a:ext cx="4306873" cy="822058"/>
+                    </a:xfrm>
+                    <a:prstGeom prst="rect">
+                      <a:avLst/>
+                    </a:prstGeom>
+                  </pic:spPr>
+                </pic:pic>
+              </a:graphicData>
+            </a:graphic>
+          </wp:inline>
+        </w:drawing>
+      </w:r>
+    </w:p>
+    <w:p>
+      <w:pPr>
+        <w:pStyle w:val="Ttulo1"/>
         <w:rPr>
           <w:rFonts w:eastAsiaTheme="majorEastAsia"/>
         </w:rPr>
@@ -159,6 +565,151 @@
     </w:p>
     <w:p>
       <w:pPr>
+        <w:jc w:val="center"/>
+        <w:rPr>
+          <w:lang w:val="en-US"/>
+        </w:rPr>
+      </w:pPr>
+      <w:r>
+        <w:rPr>
+          <w:lang w:val="en-US"/>
+        </w:rPr>
+        <w:drawing>
+          <wp:inline distT="0" distB="0" distL="0" distR="0" wp14:anchorId="4025AC77" wp14:editId="00561C03">
+            <wp:extent cx="2943636" cy="2505425"/>
+            <wp:effectExtent l="0" t="0" r="9525" b="9525"/>
+            <wp:docPr id="8" name="Imagen 8"/>
+            <wp:cNvGraphicFramePr>
+              <a:graphicFrameLocks xmlns:a="http://schemas.openxmlformats.org/drawingml/2006/main" noChangeAspect="1"/>
+            </wp:cNvGraphicFramePr>
+            <a:graphic xmlns:a="http://schemas.openxmlformats.org/drawingml/2006/main">
+              <a:graphicData uri="http://schemas.openxmlformats.org/drawingml/2006/picture">
+                <pic:pic xmlns:pic="http://schemas.openxmlformats.org/drawingml/2006/picture">
+                  <pic:nvPicPr>
+                    <pic:cNvPr id="1" name=""/>
+                    <pic:cNvPicPr/>
+                  </pic:nvPicPr>
+                  <pic:blipFill>
+                    <a:blip r:embed="rId12"/>
+                    <a:stretch>
+                      <a:fillRect/>
+                    </a:stretch>
+                  </pic:blipFill>
+                  <pic:spPr>
+                    <a:xfrm>
+                      <a:off x="0" y="0"/>
+                      <a:ext cx="2943636" cy="2505425"/>
+                    </a:xfrm>
+                    <a:prstGeom prst="rect">
+                      <a:avLst/>
+                    </a:prstGeom>
+                  </pic:spPr>
+                </pic:pic>
+              </a:graphicData>
+            </a:graphic>
+          </wp:inline>
+        </w:drawing>
+      </w:r>
+    </w:p>
+    <w:p>
+      <w:pPr>
+        <w:jc w:val="center"/>
+        <w:rPr>
+          <w:lang w:val="en-US"/>
+        </w:rPr>
+      </w:pPr>
+      <w:r>
+        <w:rPr>
+          <w:lang w:val="en-US"/>
+        </w:rPr>
+        <w:drawing>
+          <wp:inline distT="0" distB="0" distL="0" distR="0" wp14:anchorId="0CF76E45" wp14:editId="2546BE08">
+            <wp:extent cx="2375065" cy="1720400"/>
+            <wp:effectExtent l="0" t="0" r="6350" b="0"/>
+            <wp:docPr id="9" name="Imagen 9"/>
+            <wp:cNvGraphicFramePr>
+              <a:graphicFrameLocks xmlns:a="http://schemas.openxmlformats.org/drawingml/2006/main" noChangeAspect="1"/>
+            </wp:cNvGraphicFramePr>
+            <a:graphic xmlns:a="http://schemas.openxmlformats.org/drawingml/2006/main">
+              <a:graphicData uri="http://schemas.openxmlformats.org/drawingml/2006/picture">
+                <pic:pic xmlns:pic="http://schemas.openxmlformats.org/drawingml/2006/picture">
+                  <pic:nvPicPr>
+                    <pic:cNvPr id="1" name=""/>
+                    <pic:cNvPicPr/>
+                  </pic:nvPicPr>
+                  <pic:blipFill>
+                    <a:blip r:embed="rId13"/>
+                    <a:stretch>
+                      <a:fillRect/>
+                    </a:stretch>
+                  </pic:blipFill>
+                  <pic:spPr>
+                    <a:xfrm>
+                      <a:off x="0" y="0"/>
+                      <a:ext cx="2396038" cy="1735592"/>
+                    </a:xfrm>
+                    <a:prstGeom prst="rect">
+                      <a:avLst/>
+                    </a:prstGeom>
+                  </pic:spPr>
+                </pic:pic>
+              </a:graphicData>
+            </a:graphic>
+          </wp:inline>
+        </w:drawing>
+      </w:r>
+    </w:p>
+    <w:p>
+      <w:pPr>
+        <w:jc w:val="center"/>
+        <w:rPr>
+          <w:lang w:val="en-US"/>
+        </w:rPr>
+      </w:pPr>
+      <w:r>
+        <w:rPr>
+          <w:lang w:val="en-US"/>
+        </w:rPr>
+        <w:lastRenderedPageBreak/>
+        <w:drawing>
+          <wp:inline distT="0" distB="0" distL="0" distR="0" wp14:anchorId="349A291F" wp14:editId="0D27CF7C">
+            <wp:extent cx="5612130" cy="2485390"/>
+            <wp:effectExtent l="0" t="0" r="7620" b="0"/>
+            <wp:docPr id="10" name="Imagen 10"/>
+            <wp:cNvGraphicFramePr>
+              <a:graphicFrameLocks xmlns:a="http://schemas.openxmlformats.org/drawingml/2006/main" noChangeAspect="1"/>
+            </wp:cNvGraphicFramePr>
+            <a:graphic xmlns:a="http://schemas.openxmlformats.org/drawingml/2006/main">
+              <a:graphicData uri="http://schemas.openxmlformats.org/drawingml/2006/picture">
+                <pic:pic xmlns:pic="http://schemas.openxmlformats.org/drawingml/2006/picture">
+                  <pic:nvPicPr>
+                    <pic:cNvPr id="1" name=""/>
+                    <pic:cNvPicPr/>
+                  </pic:nvPicPr>
+                  <pic:blipFill>
+                    <a:blip r:embed="rId14"/>
+                    <a:stretch>
+                      <a:fillRect/>
+                    </a:stretch>
+                  </pic:blipFill>
+                  <pic:spPr>
+                    <a:xfrm>
+                      <a:off x="0" y="0"/>
+                      <a:ext cx="5612130" cy="2485390"/>
+                    </a:xfrm>
+                    <a:prstGeom prst="rect">
+                      <a:avLst/>
+                    </a:prstGeom>
+                  </pic:spPr>
+                </pic:pic>
+              </a:graphicData>
+            </a:graphic>
+          </wp:inline>
+        </w:drawing>
+      </w:r>
+    </w:p>
+    <w:p>
+      <w:pPr>
         <w:pStyle w:val="Ttulo1"/>
         <w:rPr>
           <w:rFonts w:eastAsiaTheme="majorEastAsia"/>
@@ -174,6 +725,154 @@
     <w:p>
       <w:pPr>
         <w:pStyle w:val="Ttulo1"/>
+        <w:jc w:val="center"/>
+        <w:rPr>
+          <w:rFonts w:eastAsiaTheme="majorEastAsia"/>
+        </w:rPr>
+      </w:pPr>
+      <w:r>
+        <w:rPr>
+          <w:noProof/>
+        </w:rPr>
+        <w:drawing>
+          <wp:inline distT="0" distB="0" distL="0" distR="0" wp14:anchorId="65AE7EDA" wp14:editId="72457032">
+            <wp:extent cx="2609524" cy="1828571"/>
+            <wp:effectExtent l="0" t="0" r="635" b="635"/>
+            <wp:docPr id="13" name="Imagen 13"/>
+            <wp:cNvGraphicFramePr>
+              <a:graphicFrameLocks xmlns:a="http://schemas.openxmlformats.org/drawingml/2006/main" noChangeAspect="1"/>
+            </wp:cNvGraphicFramePr>
+            <a:graphic xmlns:a="http://schemas.openxmlformats.org/drawingml/2006/main">
+              <a:graphicData uri="http://schemas.openxmlformats.org/drawingml/2006/picture">
+                <pic:pic xmlns:pic="http://schemas.openxmlformats.org/drawingml/2006/picture">
+                  <pic:nvPicPr>
+                    <pic:cNvPr id="1" name=""/>
+                    <pic:cNvPicPr/>
+                  </pic:nvPicPr>
+                  <pic:blipFill>
+                    <a:blip r:embed="rId15"/>
+                    <a:stretch>
+                      <a:fillRect/>
+                    </a:stretch>
+                  </pic:blipFill>
+                  <pic:spPr>
+                    <a:xfrm>
+                      <a:off x="0" y="0"/>
+                      <a:ext cx="2609524" cy="1828571"/>
+                    </a:xfrm>
+                    <a:prstGeom prst="rect">
+                      <a:avLst/>
+                    </a:prstGeom>
+                  </pic:spPr>
+                </pic:pic>
+              </a:graphicData>
+            </a:graphic>
+          </wp:inline>
+        </w:drawing>
+      </w:r>
+    </w:p>
+    <w:p>
+      <w:pPr>
+        <w:pStyle w:val="Ttulo1"/>
+        <w:jc w:val="center"/>
+        <w:rPr>
+          <w:rFonts w:eastAsiaTheme="majorEastAsia"/>
+        </w:rPr>
+      </w:pPr>
+      <w:r>
+        <w:rPr>
+          <w:noProof/>
+        </w:rPr>
+        <w:drawing>
+          <wp:inline distT="0" distB="0" distL="0" distR="0" wp14:anchorId="5E474CD9" wp14:editId="705BFBA4">
+            <wp:extent cx="1361905" cy="780952"/>
+            <wp:effectExtent l="0" t="0" r="0" b="635"/>
+            <wp:docPr id="11" name="Imagen 11"/>
+            <wp:cNvGraphicFramePr>
+              <a:graphicFrameLocks xmlns:a="http://schemas.openxmlformats.org/drawingml/2006/main" noChangeAspect="1"/>
+            </wp:cNvGraphicFramePr>
+            <a:graphic xmlns:a="http://schemas.openxmlformats.org/drawingml/2006/main">
+              <a:graphicData uri="http://schemas.openxmlformats.org/drawingml/2006/picture">
+                <pic:pic xmlns:pic="http://schemas.openxmlformats.org/drawingml/2006/picture">
+                  <pic:nvPicPr>
+                    <pic:cNvPr id="1" name=""/>
+                    <pic:cNvPicPr/>
+                  </pic:nvPicPr>
+                  <pic:blipFill>
+                    <a:blip r:embed="rId16"/>
+                    <a:stretch>
+                      <a:fillRect/>
+                    </a:stretch>
+                  </pic:blipFill>
+                  <pic:spPr>
+                    <a:xfrm>
+                      <a:off x="0" y="0"/>
+                      <a:ext cx="1361905" cy="780952"/>
+                    </a:xfrm>
+                    <a:prstGeom prst="rect">
+                      <a:avLst/>
+                    </a:prstGeom>
+                  </pic:spPr>
+                </pic:pic>
+              </a:graphicData>
+            </a:graphic>
+          </wp:inline>
+        </w:drawing>
+      </w:r>
+    </w:p>
+    <w:p>
+      <w:pPr>
+        <w:pStyle w:val="Ttulo1"/>
+        <w:jc w:val="center"/>
+        <w:rPr>
+          <w:rFonts w:eastAsiaTheme="majorEastAsia"/>
+        </w:rPr>
+      </w:pPr>
+      <w:r>
+        <w:rPr>
+          <w:rFonts w:eastAsiaTheme="majorEastAsia"/>
+        </w:rPr>
+        <w:lastRenderedPageBreak/>
+        <w:drawing>
+          <wp:inline distT="0" distB="0" distL="0" distR="0" wp14:anchorId="0D7E0ED5" wp14:editId="34840FC9">
+            <wp:extent cx="5612130" cy="3237865"/>
+            <wp:effectExtent l="0" t="0" r="7620" b="635"/>
+            <wp:docPr id="14" name="Imagen 14"/>
+            <wp:cNvGraphicFramePr>
+              <a:graphicFrameLocks xmlns:a="http://schemas.openxmlformats.org/drawingml/2006/main" noChangeAspect="1"/>
+            </wp:cNvGraphicFramePr>
+            <a:graphic xmlns:a="http://schemas.openxmlformats.org/drawingml/2006/main">
+              <a:graphicData uri="http://schemas.openxmlformats.org/drawingml/2006/picture">
+                <pic:pic xmlns:pic="http://schemas.openxmlformats.org/drawingml/2006/picture">
+                  <pic:nvPicPr>
+                    <pic:cNvPr id="1" name=""/>
+                    <pic:cNvPicPr/>
+                  </pic:nvPicPr>
+                  <pic:blipFill>
+                    <a:blip r:embed="rId17"/>
+                    <a:stretch>
+                      <a:fillRect/>
+                    </a:stretch>
+                  </pic:blipFill>
+                  <pic:spPr>
+                    <a:xfrm>
+                      <a:off x="0" y="0"/>
+                      <a:ext cx="5612130" cy="3237865"/>
+                    </a:xfrm>
+                    <a:prstGeom prst="rect">
+                      <a:avLst/>
+                    </a:prstGeom>
+                  </pic:spPr>
+                </pic:pic>
+              </a:graphicData>
+            </a:graphic>
+          </wp:inline>
+        </w:drawing>
+      </w:r>
+    </w:p>
+    <w:p>
+      <w:pPr>
+        <w:pStyle w:val="Ttulo1"/>
         <w:rPr>
           <w:rFonts w:eastAsiaTheme="majorEastAsia"/>
         </w:rPr>
@@ -186,6 +885,44 @@
       </w:r>
     </w:p>
     <w:p>
+      <w:r>
+        <w:t>Lo que aprendimos en esta aula:</w:t>
+      </w:r>
+    </w:p>
+    <w:p>
+      <w:pPr>
+        <w:numPr>
+          <w:ilvl w:val="0"/>
+          <w:numId w:val="22"/>
+        </w:numPr>
+      </w:pPr>
+      <w:r>
+        <w:t>A utilizar fuentes externas en nuestras páginas</w:t>
+      </w:r>
+    </w:p>
+    <w:p>
+      <w:pPr>
+        <w:numPr>
+          <w:ilvl w:val="0"/>
+          <w:numId w:val="22"/>
+        </w:numPr>
+      </w:pPr>
+      <w:r>
+        <w:t>Cómo incorporar un mapa en nuestra página</w:t>
+      </w:r>
+    </w:p>
+    <w:p>
+      <w:pPr>
+        <w:numPr>
+          <w:ilvl w:val="0"/>
+          <w:numId w:val="22"/>
+        </w:numPr>
+      </w:pPr>
+      <w:r>
+        <w:t>Cómo incorporar un video en nuestra página</w:t>
+      </w:r>
+    </w:p>
+    <w:p>
       <w:pPr>
         <w:pStyle w:val="Ttulo1"/>
         <w:rPr>
@@ -222,6 +959,105 @@
     <w:p>
       <w:pPr>
         <w:pStyle w:val="Ttulo1"/>
+        <w:jc w:val="center"/>
+        <w:rPr>
+          <w:rFonts w:eastAsiaTheme="majorEastAsia"/>
+        </w:rPr>
+      </w:pPr>
+      <w:r>
+        <w:rPr>
+          <w:noProof/>
+        </w:rPr>
+        <w:drawing>
+          <wp:inline distT="0" distB="0" distL="0" distR="0" wp14:anchorId="2D5A0AAC" wp14:editId="43B7BC38">
+            <wp:extent cx="1104405" cy="1344493"/>
+            <wp:effectExtent l="0" t="0" r="635" b="8255"/>
+            <wp:docPr id="15" name="Imagen 15"/>
+            <wp:cNvGraphicFramePr>
+              <a:graphicFrameLocks xmlns:a="http://schemas.openxmlformats.org/drawingml/2006/main" noChangeAspect="1"/>
+            </wp:cNvGraphicFramePr>
+            <a:graphic xmlns:a="http://schemas.openxmlformats.org/drawingml/2006/main">
+              <a:graphicData uri="http://schemas.openxmlformats.org/drawingml/2006/picture">
+                <pic:pic xmlns:pic="http://schemas.openxmlformats.org/drawingml/2006/picture">
+                  <pic:nvPicPr>
+                    <pic:cNvPr id="1" name=""/>
+                    <pic:cNvPicPr/>
+                  </pic:nvPicPr>
+                  <pic:blipFill>
+                    <a:blip r:embed="rId18"/>
+                    <a:stretch>
+                      <a:fillRect/>
+                    </a:stretch>
+                  </pic:blipFill>
+                  <pic:spPr>
+                    <a:xfrm>
+                      <a:off x="0" y="0"/>
+                      <a:ext cx="1109845" cy="1351116"/>
+                    </a:xfrm>
+                    <a:prstGeom prst="rect">
+                      <a:avLst/>
+                    </a:prstGeom>
+                  </pic:spPr>
+                </pic:pic>
+              </a:graphicData>
+            </a:graphic>
+          </wp:inline>
+        </w:drawing>
+      </w:r>
+    </w:p>
+    <w:p>
+      <w:pPr>
+        <w:pStyle w:val="Ttulo1"/>
+        <w:jc w:val="center"/>
+        <w:rPr>
+          <w:rFonts w:eastAsiaTheme="majorEastAsia"/>
+        </w:rPr>
+      </w:pPr>
+      <w:r>
+        <w:rPr>
+          <w:noProof/>
+        </w:rPr>
+        <w:lastRenderedPageBreak/>
+        <w:drawing>
+          <wp:inline distT="0" distB="0" distL="0" distR="0" wp14:anchorId="4607229C" wp14:editId="70B4D9D7">
+            <wp:extent cx="5612130" cy="2538095"/>
+            <wp:effectExtent l="0" t="0" r="7620" b="0"/>
+            <wp:docPr id="16" name="Imagen 16"/>
+            <wp:cNvGraphicFramePr>
+              <a:graphicFrameLocks xmlns:a="http://schemas.openxmlformats.org/drawingml/2006/main" noChangeAspect="1"/>
+            </wp:cNvGraphicFramePr>
+            <a:graphic xmlns:a="http://schemas.openxmlformats.org/drawingml/2006/main">
+              <a:graphicData uri="http://schemas.openxmlformats.org/drawingml/2006/picture">
+                <pic:pic xmlns:pic="http://schemas.openxmlformats.org/drawingml/2006/picture">
+                  <pic:nvPicPr>
+                    <pic:cNvPr id="1" name=""/>
+                    <pic:cNvPicPr/>
+                  </pic:nvPicPr>
+                  <pic:blipFill>
+                    <a:blip r:embed="rId19"/>
+                    <a:stretch>
+                      <a:fillRect/>
+                    </a:stretch>
+                  </pic:blipFill>
+                  <pic:spPr>
+                    <a:xfrm>
+                      <a:off x="0" y="0"/>
+                      <a:ext cx="5612130" cy="2538095"/>
+                    </a:xfrm>
+                    <a:prstGeom prst="rect">
+                      <a:avLst/>
+                    </a:prstGeom>
+                  </pic:spPr>
+                </pic:pic>
+              </a:graphicData>
+            </a:graphic>
+          </wp:inline>
+        </w:drawing>
+      </w:r>
+    </w:p>
+    <w:p>
+      <w:pPr>
+        <w:pStyle w:val="Ttulo1"/>
         <w:rPr>
           <w:rFonts w:eastAsiaTheme="majorEastAsia"/>
         </w:rPr>
@@ -236,6 +1072,217 @@
     <w:p>
       <w:pPr>
         <w:pStyle w:val="Ttulo1"/>
+        <w:jc w:val="center"/>
+        <w:rPr>
+          <w:rFonts w:eastAsiaTheme="majorEastAsia"/>
+        </w:rPr>
+      </w:pPr>
+      <w:r>
+        <w:rPr>
+          <w:noProof/>
+        </w:rPr>
+        <w:drawing>
+          <wp:inline distT="0" distB="0" distL="0" distR="0" wp14:anchorId="01A6F1D9" wp14:editId="7C98B8CB">
+            <wp:extent cx="1438095" cy="495238"/>
+            <wp:effectExtent l="0" t="0" r="0" b="635"/>
+            <wp:docPr id="17" name="Imagen 17"/>
+            <wp:cNvGraphicFramePr>
+              <a:graphicFrameLocks xmlns:a="http://schemas.openxmlformats.org/drawingml/2006/main" noChangeAspect="1"/>
+            </wp:cNvGraphicFramePr>
+            <a:graphic xmlns:a="http://schemas.openxmlformats.org/drawingml/2006/main">
+              <a:graphicData uri="http://schemas.openxmlformats.org/drawingml/2006/picture">
+                <pic:pic xmlns:pic="http://schemas.openxmlformats.org/drawingml/2006/picture">
+                  <pic:nvPicPr>
+                    <pic:cNvPr id="1" name=""/>
+                    <pic:cNvPicPr/>
+                  </pic:nvPicPr>
+                  <pic:blipFill>
+                    <a:blip r:embed="rId20"/>
+                    <a:stretch>
+                      <a:fillRect/>
+                    </a:stretch>
+                  </pic:blipFill>
+                  <pic:spPr>
+                    <a:xfrm>
+                      <a:off x="0" y="0"/>
+                      <a:ext cx="1438095" cy="495238"/>
+                    </a:xfrm>
+                    <a:prstGeom prst="rect">
+                      <a:avLst/>
+                    </a:prstGeom>
+                  </pic:spPr>
+                </pic:pic>
+              </a:graphicData>
+            </a:graphic>
+          </wp:inline>
+        </w:drawing>
+      </w:r>
+    </w:p>
+    <w:p>
+      <w:pPr>
+        <w:pStyle w:val="Ttulo1"/>
+        <w:jc w:val="center"/>
+        <w:rPr>
+          <w:rFonts w:eastAsiaTheme="majorEastAsia"/>
+        </w:rPr>
+      </w:pPr>
+      <w:r>
+        <w:rPr>
+          <w:noProof/>
+        </w:rPr>
+        <w:drawing>
+          <wp:inline distT="0" distB="0" distL="0" distR="0" wp14:anchorId="01110F8E" wp14:editId="068E5C3C">
+            <wp:extent cx="2257143" cy="1828571"/>
+            <wp:effectExtent l="0" t="0" r="0" b="635"/>
+            <wp:docPr id="18" name="Imagen 18"/>
+            <wp:cNvGraphicFramePr>
+              <a:graphicFrameLocks xmlns:a="http://schemas.openxmlformats.org/drawingml/2006/main" noChangeAspect="1"/>
+            </wp:cNvGraphicFramePr>
+            <a:graphic xmlns:a="http://schemas.openxmlformats.org/drawingml/2006/main">
+              <a:graphicData uri="http://schemas.openxmlformats.org/drawingml/2006/picture">
+                <pic:pic xmlns:pic="http://schemas.openxmlformats.org/drawingml/2006/picture">
+                  <pic:nvPicPr>
+                    <pic:cNvPr id="1" name=""/>
+                    <pic:cNvPicPr/>
+                  </pic:nvPicPr>
+                  <pic:blipFill>
+                    <a:blip r:embed="rId21"/>
+                    <a:stretch>
+                      <a:fillRect/>
+                    </a:stretch>
+                  </pic:blipFill>
+                  <pic:spPr>
+                    <a:xfrm>
+                      <a:off x="0" y="0"/>
+                      <a:ext cx="2257143" cy="1828571"/>
+                    </a:xfrm>
+                    <a:prstGeom prst="rect">
+                      <a:avLst/>
+                    </a:prstGeom>
+                  </pic:spPr>
+                </pic:pic>
+              </a:graphicData>
+            </a:graphic>
+          </wp:inline>
+        </w:drawing>
+      </w:r>
+    </w:p>
+    <w:p>
+      <w:pPr>
+        <w:pStyle w:val="Ttulo1"/>
+        <w:rPr>
+          <w:rFonts w:eastAsiaTheme="majorEastAsia"/>
+        </w:rPr>
+      </w:pPr>
+      <w:r>
+        <w:rPr>
+          <w:rFonts w:eastAsiaTheme="majorEastAsia"/>
+        </w:rPr>
+        <w:t>Aplicando gradientes:</w:t>
+      </w:r>
+    </w:p>
+    <w:p>
+      <w:pPr>
+        <w:pStyle w:val="Ttulo1"/>
+        <w:jc w:val="center"/>
+        <w:rPr>
+          <w:rFonts w:eastAsiaTheme="majorEastAsia"/>
+        </w:rPr>
+      </w:pPr>
+      <w:r>
+        <w:rPr>
+          <w:rFonts w:eastAsiaTheme="majorEastAsia"/>
+        </w:rPr>
+        <w:drawing>
+          <wp:inline distT="0" distB="0" distL="0" distR="0" wp14:anchorId="2C677A42" wp14:editId="18C9FA77">
+            <wp:extent cx="3381847" cy="590632"/>
+            <wp:effectExtent l="0" t="0" r="9525" b="0"/>
+            <wp:docPr id="20" name="Imagen 20"/>
+            <wp:cNvGraphicFramePr>
+              <a:graphicFrameLocks xmlns:a="http://schemas.openxmlformats.org/drawingml/2006/main" noChangeAspect="1"/>
+            </wp:cNvGraphicFramePr>
+            <a:graphic xmlns:a="http://schemas.openxmlformats.org/drawingml/2006/main">
+              <a:graphicData uri="http://schemas.openxmlformats.org/drawingml/2006/picture">
+                <pic:pic xmlns:pic="http://schemas.openxmlformats.org/drawingml/2006/picture">
+                  <pic:nvPicPr>
+                    <pic:cNvPr id="1" name=""/>
+                    <pic:cNvPicPr/>
+                  </pic:nvPicPr>
+                  <pic:blipFill>
+                    <a:blip r:embed="rId22"/>
+                    <a:stretch>
+                      <a:fillRect/>
+                    </a:stretch>
+                  </pic:blipFill>
+                  <pic:spPr>
+                    <a:xfrm>
+                      <a:off x="0" y="0"/>
+                      <a:ext cx="3381847" cy="590632"/>
+                    </a:xfrm>
+                    <a:prstGeom prst="rect">
+                      <a:avLst/>
+                    </a:prstGeom>
+                  </pic:spPr>
+                </pic:pic>
+              </a:graphicData>
+            </a:graphic>
+          </wp:inline>
+        </w:drawing>
+      </w:r>
+    </w:p>
+    <w:p>
+      <w:pPr>
+        <w:pStyle w:val="Ttulo1"/>
+        <w:jc w:val="center"/>
+        <w:rPr>
+          <w:rFonts w:eastAsiaTheme="majorEastAsia"/>
+        </w:rPr>
+      </w:pPr>
+      <w:r>
+        <w:rPr>
+          <w:noProof/>
+        </w:rPr>
+        <w:drawing>
+          <wp:inline distT="0" distB="0" distL="0" distR="0" wp14:anchorId="13F6C493" wp14:editId="7CDFEA14">
+            <wp:extent cx="3238095" cy="695238"/>
+            <wp:effectExtent l="0" t="0" r="635" b="0"/>
+            <wp:docPr id="21" name="Imagen 21"/>
+            <wp:cNvGraphicFramePr>
+              <a:graphicFrameLocks xmlns:a="http://schemas.openxmlformats.org/drawingml/2006/main" noChangeAspect="1"/>
+            </wp:cNvGraphicFramePr>
+            <a:graphic xmlns:a="http://schemas.openxmlformats.org/drawingml/2006/main">
+              <a:graphicData uri="http://schemas.openxmlformats.org/drawingml/2006/picture">
+                <pic:pic xmlns:pic="http://schemas.openxmlformats.org/drawingml/2006/picture">
+                  <pic:nvPicPr>
+                    <pic:cNvPr id="1" name=""/>
+                    <pic:cNvPicPr/>
+                  </pic:nvPicPr>
+                  <pic:blipFill>
+                    <a:blip r:embed="rId23"/>
+                    <a:stretch>
+                      <a:fillRect/>
+                    </a:stretch>
+                  </pic:blipFill>
+                  <pic:spPr>
+                    <a:xfrm>
+                      <a:off x="0" y="0"/>
+                      <a:ext cx="3238095" cy="695238"/>
+                    </a:xfrm>
+                    <a:prstGeom prst="rect">
+                      <a:avLst/>
+                    </a:prstGeom>
+                  </pic:spPr>
+                </pic:pic>
+              </a:graphicData>
+            </a:graphic>
+          </wp:inline>
+        </w:drawing>
+      </w:r>
+    </w:p>
+    <w:p>
+      <w:pPr>
+        <w:pStyle w:val="Ttulo1"/>
+        <w:jc w:val="center"/>
         <w:rPr>
           <w:rFonts w:eastAsiaTheme="majorEastAsia"/>
         </w:rPr>
@@ -245,7 +1292,41 @@
           <w:rFonts w:eastAsiaTheme="majorEastAsia"/>
         </w:rPr>
         <w:lastRenderedPageBreak/>
-        <w:t>Aplicando gradientes:</w:t>
+        <w:drawing>
+          <wp:inline distT="0" distB="0" distL="0" distR="0" wp14:anchorId="14EF406C" wp14:editId="4C91B742">
+            <wp:extent cx="3325091" cy="2024099"/>
+            <wp:effectExtent l="0" t="0" r="8890" b="0"/>
+            <wp:docPr id="19" name="Imagen 19"/>
+            <wp:cNvGraphicFramePr>
+              <a:graphicFrameLocks xmlns:a="http://schemas.openxmlformats.org/drawingml/2006/main" noChangeAspect="1"/>
+            </wp:cNvGraphicFramePr>
+            <a:graphic xmlns:a="http://schemas.openxmlformats.org/drawingml/2006/main">
+              <a:graphicData uri="http://schemas.openxmlformats.org/drawingml/2006/picture">
+                <pic:pic xmlns:pic="http://schemas.openxmlformats.org/drawingml/2006/picture">
+                  <pic:nvPicPr>
+                    <pic:cNvPr id="1" name=""/>
+                    <pic:cNvPicPr/>
+                  </pic:nvPicPr>
+                  <pic:blipFill>
+                    <a:blip r:embed="rId24"/>
+                    <a:stretch>
+                      <a:fillRect/>
+                    </a:stretch>
+                  </pic:blipFill>
+                  <pic:spPr>
+                    <a:xfrm>
+                      <a:off x="0" y="0"/>
+                      <a:ext cx="3338626" cy="2032338"/>
+                    </a:xfrm>
+                    <a:prstGeom prst="rect">
+                      <a:avLst/>
+                    </a:prstGeom>
+                  </pic:spPr>
+                </pic:pic>
+              </a:graphicData>
+            </a:graphic>
+          </wp:inline>
+        </w:drawing>
       </w:r>
     </w:p>
     <w:p>
@@ -265,6 +1346,104 @@
     <w:p>
       <w:pPr>
         <w:pStyle w:val="Ttulo1"/>
+        <w:jc w:val="center"/>
+        <w:rPr>
+          <w:rFonts w:eastAsiaTheme="majorEastAsia"/>
+        </w:rPr>
+      </w:pPr>
+      <w:r>
+        <w:rPr>
+          <w:noProof/>
+        </w:rPr>
+        <w:drawing>
+          <wp:inline distT="0" distB="0" distL="0" distR="0" wp14:anchorId="00FC10C7" wp14:editId="611C40C9">
+            <wp:extent cx="1171429" cy="504762"/>
+            <wp:effectExtent l="0" t="0" r="0" b="0"/>
+            <wp:docPr id="22" name="Imagen 22"/>
+            <wp:cNvGraphicFramePr>
+              <a:graphicFrameLocks xmlns:a="http://schemas.openxmlformats.org/drawingml/2006/main" noChangeAspect="1"/>
+            </wp:cNvGraphicFramePr>
+            <a:graphic xmlns:a="http://schemas.openxmlformats.org/drawingml/2006/main">
+              <a:graphicData uri="http://schemas.openxmlformats.org/drawingml/2006/picture">
+                <pic:pic xmlns:pic="http://schemas.openxmlformats.org/drawingml/2006/picture">
+                  <pic:nvPicPr>
+                    <pic:cNvPr id="1" name=""/>
+                    <pic:cNvPicPr/>
+                  </pic:nvPicPr>
+                  <pic:blipFill>
+                    <a:blip r:embed="rId25"/>
+                    <a:stretch>
+                      <a:fillRect/>
+                    </a:stretch>
+                  </pic:blipFill>
+                  <pic:spPr>
+                    <a:xfrm>
+                      <a:off x="0" y="0"/>
+                      <a:ext cx="1171429" cy="504762"/>
+                    </a:xfrm>
+                    <a:prstGeom prst="rect">
+                      <a:avLst/>
+                    </a:prstGeom>
+                  </pic:spPr>
+                </pic:pic>
+              </a:graphicData>
+            </a:graphic>
+          </wp:inline>
+        </w:drawing>
+      </w:r>
+    </w:p>
+    <w:p>
+      <w:pPr>
+        <w:pStyle w:val="Ttulo1"/>
+        <w:jc w:val="center"/>
+        <w:rPr>
+          <w:rFonts w:eastAsiaTheme="majorEastAsia"/>
+        </w:rPr>
+      </w:pPr>
+      <w:r>
+        <w:rPr>
+          <w:noProof/>
+        </w:rPr>
+        <w:drawing>
+          <wp:inline distT="0" distB="0" distL="0" distR="0" wp14:anchorId="3F8FA14B" wp14:editId="042B9B22">
+            <wp:extent cx="2495238" cy="1895238"/>
+            <wp:effectExtent l="0" t="0" r="635" b="0"/>
+            <wp:docPr id="23" name="Imagen 23"/>
+            <wp:cNvGraphicFramePr>
+              <a:graphicFrameLocks xmlns:a="http://schemas.openxmlformats.org/drawingml/2006/main" noChangeAspect="1"/>
+            </wp:cNvGraphicFramePr>
+            <a:graphic xmlns:a="http://schemas.openxmlformats.org/drawingml/2006/main">
+              <a:graphicData uri="http://schemas.openxmlformats.org/drawingml/2006/picture">
+                <pic:pic xmlns:pic="http://schemas.openxmlformats.org/drawingml/2006/picture">
+                  <pic:nvPicPr>
+                    <pic:cNvPr id="1" name=""/>
+                    <pic:cNvPicPr/>
+                  </pic:nvPicPr>
+                  <pic:blipFill>
+                    <a:blip r:embed="rId26"/>
+                    <a:stretch>
+                      <a:fillRect/>
+                    </a:stretch>
+                  </pic:blipFill>
+                  <pic:spPr>
+                    <a:xfrm>
+                      <a:off x="0" y="0"/>
+                      <a:ext cx="2495238" cy="1895238"/>
+                    </a:xfrm>
+                    <a:prstGeom prst="rect">
+                      <a:avLst/>
+                    </a:prstGeom>
+                  </pic:spPr>
+                </pic:pic>
+              </a:graphicData>
+            </a:graphic>
+          </wp:inline>
+        </w:drawing>
+      </w:r>
+    </w:p>
+    <w:p>
+      <w:pPr>
+        <w:pStyle w:val="Ttulo1"/>
         <w:rPr>
           <w:rFonts w:eastAsiaTheme="majorEastAsia"/>
         </w:rPr>
@@ -277,6 +1456,72 @@
       </w:r>
     </w:p>
     <w:p>
+      <w:r>
+        <w:t>Lo que aprendimos en esta aula:</w:t>
+      </w:r>
+    </w:p>
+    <w:p>
+      <w:pPr>
+        <w:numPr>
+          <w:ilvl w:val="0"/>
+          <w:numId w:val="23"/>
+        </w:numPr>
+      </w:pPr>
+      <w:r>
+        <w:t>A mejorar la semántica de la página principal, con nuevas divisiones, clases, etc.</w:t>
+      </w:r>
+    </w:p>
+    <w:p>
+      <w:pPr>
+        <w:numPr>
+          <w:ilvl w:val="0"/>
+          <w:numId w:val="23"/>
+        </w:numPr>
+      </w:pPr>
+      <w:r>
+        <w:t xml:space="preserve">Nuevas </w:t>
+      </w:r>
+      <w:proofErr w:type="spellStart"/>
+      <w:r>
+        <w:t>pseudo-clases</w:t>
+      </w:r>
+      <w:proofErr w:type="spellEnd"/>
+    </w:p>
+    <w:p>
+      <w:pPr>
+        <w:numPr>
+          <w:ilvl w:val="0"/>
+          <w:numId w:val="23"/>
+        </w:numPr>
+      </w:pPr>
+      <w:r>
+        <w:t>Cómo aplicar un </w:t>
+      </w:r>
+      <w:proofErr w:type="spellStart"/>
+      <w:r>
+        <w:rPr>
+          <w:i/>
+          <w:iCs/>
+        </w:rPr>
+        <w:t>background</w:t>
+      </w:r>
+      <w:proofErr w:type="spellEnd"/>
+      <w:r>
+        <w:t> degradado en la página</w:t>
+      </w:r>
+    </w:p>
+    <w:p>
+      <w:pPr>
+        <w:numPr>
+          <w:ilvl w:val="0"/>
+          <w:numId w:val="23"/>
+        </w:numPr>
+      </w:pPr>
+      <w:r>
+        <w:t>Pseudo-elementos.</w:t>
+      </w:r>
+    </w:p>
+    <w:p>
       <w:pPr>
         <w:pStyle w:val="Ttulo1"/>
         <w:rPr>
@@ -287,6 +1532,7 @@
         <w:rPr>
           <w:rFonts w:eastAsiaTheme="majorEastAsia"/>
         </w:rPr>
+        <w:lastRenderedPageBreak/>
         <w:t xml:space="preserve">Clase 4: </w:t>
       </w:r>
       <w:r>
@@ -313,6 +1559,103 @@
     <w:p>
       <w:pPr>
         <w:pStyle w:val="Ttulo1"/>
+        <w:jc w:val="center"/>
+        <w:rPr>
+          <w:rFonts w:eastAsiaTheme="majorEastAsia"/>
+        </w:rPr>
+      </w:pPr>
+      <w:r>
+        <w:rPr>
+          <w:rFonts w:eastAsiaTheme="majorEastAsia"/>
+        </w:rPr>
+        <w:drawing>
+          <wp:inline distT="0" distB="0" distL="0" distR="0" wp14:anchorId="56785DDD" wp14:editId="22EB4699">
+            <wp:extent cx="1425039" cy="1840905"/>
+            <wp:effectExtent l="0" t="0" r="3810" b="6985"/>
+            <wp:docPr id="24" name="Imagen 24"/>
+            <wp:cNvGraphicFramePr>
+              <a:graphicFrameLocks xmlns:a="http://schemas.openxmlformats.org/drawingml/2006/main" noChangeAspect="1"/>
+            </wp:cNvGraphicFramePr>
+            <a:graphic xmlns:a="http://schemas.openxmlformats.org/drawingml/2006/main">
+              <a:graphicData uri="http://schemas.openxmlformats.org/drawingml/2006/picture">
+                <pic:pic xmlns:pic="http://schemas.openxmlformats.org/drawingml/2006/picture">
+                  <pic:nvPicPr>
+                    <pic:cNvPr id="1" name=""/>
+                    <pic:cNvPicPr/>
+                  </pic:nvPicPr>
+                  <pic:blipFill>
+                    <a:blip r:embed="rId27"/>
+                    <a:stretch>
+                      <a:fillRect/>
+                    </a:stretch>
+                  </pic:blipFill>
+                  <pic:spPr>
+                    <a:xfrm>
+                      <a:off x="0" y="0"/>
+                      <a:ext cx="1441258" cy="1861857"/>
+                    </a:xfrm>
+                    <a:prstGeom prst="rect">
+                      <a:avLst/>
+                    </a:prstGeom>
+                  </pic:spPr>
+                </pic:pic>
+              </a:graphicData>
+            </a:graphic>
+          </wp:inline>
+        </w:drawing>
+      </w:r>
+    </w:p>
+    <w:p>
+      <w:pPr>
+        <w:pStyle w:val="Ttulo1"/>
+        <w:rPr>
+          <w:rFonts w:eastAsiaTheme="majorEastAsia"/>
+        </w:rPr>
+      </w:pPr>
+      <w:r>
+        <w:rPr>
+          <w:rFonts w:eastAsiaTheme="majorEastAsia"/>
+        </w:rPr>
+        <w:drawing>
+          <wp:inline distT="0" distB="0" distL="0" distR="0" wp14:anchorId="7F623754" wp14:editId="7F004665">
+            <wp:extent cx="5612130" cy="1239520"/>
+            <wp:effectExtent l="0" t="0" r="7620" b="0"/>
+            <wp:docPr id="25" name="Imagen 25"/>
+            <wp:cNvGraphicFramePr>
+              <a:graphicFrameLocks xmlns:a="http://schemas.openxmlformats.org/drawingml/2006/main" noChangeAspect="1"/>
+            </wp:cNvGraphicFramePr>
+            <a:graphic xmlns:a="http://schemas.openxmlformats.org/drawingml/2006/main">
+              <a:graphicData uri="http://schemas.openxmlformats.org/drawingml/2006/picture">
+                <pic:pic xmlns:pic="http://schemas.openxmlformats.org/drawingml/2006/picture">
+                  <pic:nvPicPr>
+                    <pic:cNvPr id="1" name=""/>
+                    <pic:cNvPicPr/>
+                  </pic:nvPicPr>
+                  <pic:blipFill>
+                    <a:blip r:embed="rId28"/>
+                    <a:stretch>
+                      <a:fillRect/>
+                    </a:stretch>
+                  </pic:blipFill>
+                  <pic:spPr>
+                    <a:xfrm>
+                      <a:off x="0" y="0"/>
+                      <a:ext cx="5612130" cy="1239520"/>
+                    </a:xfrm>
+                    <a:prstGeom prst="rect">
+                      <a:avLst/>
+                    </a:prstGeom>
+                  </pic:spPr>
+                </pic:pic>
+              </a:graphicData>
+            </a:graphic>
+          </wp:inline>
+        </w:drawing>
+      </w:r>
+    </w:p>
+    <w:p>
+      <w:pPr>
+        <w:pStyle w:val="Ttulo1"/>
         <w:rPr>
           <w:rFonts w:eastAsiaTheme="majorEastAsia"/>
         </w:rPr>
@@ -327,28 +1670,346 @@
     <w:p>
       <w:pPr>
         <w:pStyle w:val="Ttulo1"/>
-        <w:rPr>
-          <w:rFonts w:eastAsiaTheme="majorEastAsia"/>
-        </w:rPr>
-      </w:pPr>
-      <w:r>
-        <w:rPr>
-          <w:rFonts w:eastAsiaTheme="majorEastAsia"/>
-        </w:rPr>
+        <w:jc w:val="center"/>
+        <w:rPr>
+          <w:rFonts w:eastAsiaTheme="majorEastAsia"/>
+        </w:rPr>
+      </w:pPr>
+      <w:r>
+        <w:rPr>
+          <w:rFonts w:eastAsiaTheme="majorEastAsia"/>
+        </w:rPr>
+        <w:drawing>
+          <wp:inline distT="0" distB="0" distL="0" distR="0" wp14:anchorId="1416D3D4" wp14:editId="47036570">
+            <wp:extent cx="4584632" cy="3206338"/>
+            <wp:effectExtent l="0" t="0" r="6985" b="0"/>
+            <wp:docPr id="26" name="Imagen 26"/>
+            <wp:cNvGraphicFramePr>
+              <a:graphicFrameLocks xmlns:a="http://schemas.openxmlformats.org/drawingml/2006/main" noChangeAspect="1"/>
+            </wp:cNvGraphicFramePr>
+            <a:graphic xmlns:a="http://schemas.openxmlformats.org/drawingml/2006/main">
+              <a:graphicData uri="http://schemas.openxmlformats.org/drawingml/2006/picture">
+                <pic:pic xmlns:pic="http://schemas.openxmlformats.org/drawingml/2006/picture">
+                  <pic:nvPicPr>
+                    <pic:cNvPr id="1" name=""/>
+                    <pic:cNvPicPr/>
+                  </pic:nvPicPr>
+                  <pic:blipFill>
+                    <a:blip r:embed="rId29"/>
+                    <a:stretch>
+                      <a:fillRect/>
+                    </a:stretch>
+                  </pic:blipFill>
+                  <pic:spPr>
+                    <a:xfrm>
+                      <a:off x="0" y="0"/>
+                      <a:ext cx="4608740" cy="3223198"/>
+                    </a:xfrm>
+                    <a:prstGeom prst="rect">
+                      <a:avLst/>
+                    </a:prstGeom>
+                  </pic:spPr>
+                </pic:pic>
+              </a:graphicData>
+            </a:graphic>
+          </wp:inline>
+        </w:drawing>
+      </w:r>
+    </w:p>
+    <w:p>
+      <w:pPr>
+        <w:pStyle w:val="Ttulo1"/>
+        <w:rPr>
+          <w:rFonts w:eastAsiaTheme="majorEastAsia"/>
+        </w:rPr>
+      </w:pPr>
+      <w:r>
+        <w:rPr>
+          <w:rFonts w:eastAsiaTheme="majorEastAsia"/>
+        </w:rPr>
+        <w:lastRenderedPageBreak/>
         <w:t>Lo que aprendimos:</w:t>
       </w:r>
     </w:p>
     <w:p>
+      <w:r>
+        <w:t>Lo que aprendimos en esta aula:</w:t>
+      </w:r>
+    </w:p>
+    <w:p>
+      <w:r>
+        <w:t>Selectores avanzados CSS</w:t>
+      </w:r>
+    </w:p>
+    <w:p>
+      <w:pPr>
+        <w:numPr>
+          <w:ilvl w:val="0"/>
+          <w:numId w:val="24"/>
+        </w:numPr>
+      </w:pPr>
+      <w:r>
+        <w:t>Selector </w:t>
+      </w:r>
+      <w:proofErr w:type="gramStart"/>
+      <w:r>
+        <w:t>&gt; ,</w:t>
+      </w:r>
+      <w:proofErr w:type="gramEnd"/>
+      <w:r>
+        <w:t xml:space="preserve"> para acceder a los hijos de determinado elemento. Por ejemplo, para acceder todos los p dentro del </w:t>
+      </w:r>
+      <w:proofErr w:type="spellStart"/>
+      <w:r>
+        <w:t>main</w:t>
+      </w:r>
+      <w:proofErr w:type="spellEnd"/>
+      <w:r>
+        <w:t>:</w:t>
+      </w:r>
+    </w:p>
+    <w:p>
+      <w:proofErr w:type="spellStart"/>
+      <w:r>
+        <w:rPr>
+          <w:b/>
+          <w:bCs/>
+        </w:rPr>
+        <w:t>main</w:t>
+      </w:r>
+      <w:proofErr w:type="spellEnd"/>
+      <w:r>
+        <w:t xml:space="preserve"> &gt; </w:t>
+      </w:r>
+      <w:r>
+        <w:rPr>
+          <w:b/>
+          <w:bCs/>
+        </w:rPr>
+        <w:t>p</w:t>
+      </w:r>
+      <w:r>
+        <w:t xml:space="preserve"> {}</w:t>
+      </w:r>
+    </w:p>
+    <w:p>
+      <w:r>
+        <w:t>Selector +, para acceder al primer hermano de determinado elemento. Por ejemplo, para acceder el primer p después de una </w:t>
+      </w:r>
+      <w:proofErr w:type="spellStart"/>
+      <w:r>
+        <w:t>img</w:t>
+      </w:r>
+      <w:proofErr w:type="spellEnd"/>
+      <w:r>
+        <w:t>:</w:t>
+      </w:r>
+    </w:p>
+    <w:p>
+      <w:pPr>
+        <w:numPr>
+          <w:ilvl w:val="0"/>
+          <w:numId w:val="24"/>
+        </w:numPr>
+        <w:tabs>
+          <w:tab w:val="clear" w:pos="720"/>
+        </w:tabs>
+      </w:pPr>
+      <w:proofErr w:type="spellStart"/>
+      <w:r>
+        <w:rPr>
+          <w:b/>
+          <w:bCs/>
+        </w:rPr>
+        <w:t>img</w:t>
+      </w:r>
+      <w:proofErr w:type="spellEnd"/>
+      <w:r>
+        <w:t xml:space="preserve"> + </w:t>
+      </w:r>
+      <w:r>
+        <w:rPr>
+          <w:b/>
+          <w:bCs/>
+        </w:rPr>
+        <w:t>p</w:t>
+      </w:r>
+      <w:r>
+        <w:t xml:space="preserve"> {}</w:t>
+      </w:r>
+    </w:p>
+    <w:p>
+      <w:pPr>
+        <w:numPr>
+          <w:ilvl w:val="0"/>
+          <w:numId w:val="24"/>
+        </w:numPr>
+      </w:pPr>
+      <w:r>
+        <w:t>Selector ~, para acceder a todos los hermanos de determinado elemento. Por ejemplo, para acceder todos los p después de una </w:t>
+      </w:r>
+      <w:proofErr w:type="spellStart"/>
+      <w:r>
+        <w:t>img</w:t>
+      </w:r>
+      <w:proofErr w:type="spellEnd"/>
+      <w:r>
+        <w:t>:</w:t>
+      </w:r>
+    </w:p>
+    <w:p>
+      <w:pPr>
+        <w:numPr>
+          <w:ilvl w:val="0"/>
+          <w:numId w:val="24"/>
+        </w:numPr>
+        <w:tabs>
+          <w:tab w:val="clear" w:pos="720"/>
+        </w:tabs>
+      </w:pPr>
+      <w:proofErr w:type="spellStart"/>
+      <w:r>
+        <w:rPr>
+          <w:b/>
+          <w:bCs/>
+        </w:rPr>
+        <w:t>img</w:t>
+      </w:r>
+      <w:proofErr w:type="spellEnd"/>
+      <w:r>
+        <w:t xml:space="preserve"> ~ </w:t>
+      </w:r>
+      <w:r>
+        <w:rPr>
+          <w:b/>
+          <w:bCs/>
+        </w:rPr>
+        <w:t>p</w:t>
+      </w:r>
+      <w:r>
+        <w:t xml:space="preserve"> {}</w:t>
+      </w:r>
+    </w:p>
+    <w:p>
+      <w:pPr>
+        <w:numPr>
+          <w:ilvl w:val="0"/>
+          <w:numId w:val="24"/>
+        </w:numPr>
+      </w:pPr>
+      <w:r>
+        <w:t>Selector </w:t>
+      </w:r>
+      <w:proofErr w:type="spellStart"/>
+      <w:r>
+        <w:t>not</w:t>
+      </w:r>
+      <w:proofErr w:type="spellEnd"/>
+      <w:r>
+        <w:t>, para acceder a los elementos, excepto algunos. Por ejemplo, para acceder a todos los p dentro de </w:t>
+      </w:r>
+      <w:proofErr w:type="spellStart"/>
+      <w:r>
+        <w:t>main</w:t>
+      </w:r>
+      <w:proofErr w:type="spellEnd"/>
+      <w:r>
+        <w:t> excepto el p que tiene id </w:t>
+      </w:r>
+      <w:proofErr w:type="spellStart"/>
+      <w:r>
+        <w:t>missao</w:t>
+      </w:r>
+      <w:proofErr w:type="spellEnd"/>
+      <w:r>
+        <w:t>:</w:t>
+      </w:r>
+    </w:p>
+    <w:p>
+      <w:pPr>
+        <w:numPr>
+          <w:ilvl w:val="0"/>
+          <w:numId w:val="24"/>
+        </w:numPr>
+        <w:tabs>
+          <w:tab w:val="clear" w:pos="720"/>
+        </w:tabs>
+      </w:pPr>
+      <w:proofErr w:type="spellStart"/>
+      <w:r>
+        <w:rPr>
+          <w:b/>
+          <w:bCs/>
+        </w:rPr>
+        <w:t>main</w:t>
+      </w:r>
+      <w:proofErr w:type="spellEnd"/>
+      <w:r>
+        <w:t xml:space="preserve"> </w:t>
+      </w:r>
+      <w:proofErr w:type="gramStart"/>
+      <w:r>
+        <w:rPr>
+          <w:b/>
+          <w:bCs/>
+        </w:rPr>
+        <w:t>p</w:t>
+      </w:r>
+      <w:r>
+        <w:t>:not</w:t>
+      </w:r>
+      <w:proofErr w:type="gramEnd"/>
+      <w:r>
+        <w:t>(</w:t>
+      </w:r>
+      <w:r>
+        <w:rPr>
+          <w:b/>
+          <w:bCs/>
+        </w:rPr>
+        <w:t>#missao</w:t>
+      </w:r>
+      <w:r>
+        <w:t>) {}</w:t>
+      </w:r>
+    </w:p>
+    <w:p>
+      <w:pPr>
+        <w:numPr>
+          <w:ilvl w:val="0"/>
+          <w:numId w:val="24"/>
+        </w:numPr>
+      </w:pPr>
+      <w:r>
+        <w:t>Cómo hacer cuentas con CSS, con la propiedad </w:t>
+      </w:r>
+      <w:proofErr w:type="spellStart"/>
+      <w:r>
+        <w:t>calc</w:t>
+      </w:r>
+      <w:proofErr w:type="spellEnd"/>
+    </w:p>
+    <w:p/>
+    <w:p>
       <w:pPr>
         <w:pStyle w:val="Ttulo1"/>
         <w:rPr>
           <w:rFonts w:eastAsiaTheme="majorEastAsia"/>
         </w:rPr>
       </w:pPr>
-      <w:r>
-        <w:rPr>
-          <w:rFonts w:eastAsiaTheme="majorEastAsia"/>
-        </w:rPr>
+    </w:p>
+    <w:p>
+      <w:pPr>
+        <w:pStyle w:val="Ttulo1"/>
+        <w:rPr>
+          <w:rFonts w:eastAsiaTheme="majorEastAsia"/>
+        </w:rPr>
+      </w:pPr>
+      <w:r>
+        <w:rPr>
+          <w:rFonts w:eastAsiaTheme="majorEastAsia"/>
+        </w:rPr>
+        <w:lastRenderedPageBreak/>
         <w:t xml:space="preserve">Clase 5: </w:t>
       </w:r>
       <w:r>
@@ -375,6 +2036,104 @@
     <w:p>
       <w:pPr>
         <w:pStyle w:val="Ttulo1"/>
+        <w:jc w:val="center"/>
+        <w:rPr>
+          <w:rFonts w:eastAsiaTheme="majorEastAsia"/>
+        </w:rPr>
+      </w:pPr>
+      <w:r>
+        <w:rPr>
+          <w:noProof/>
+        </w:rPr>
+        <w:drawing>
+          <wp:inline distT="0" distB="0" distL="0" distR="0" wp14:anchorId="78F22D45" wp14:editId="7DBFA780">
+            <wp:extent cx="1485714" cy="1276190"/>
+            <wp:effectExtent l="0" t="0" r="635" b="635"/>
+            <wp:docPr id="27" name="Imagen 27"/>
+            <wp:cNvGraphicFramePr>
+              <a:graphicFrameLocks xmlns:a="http://schemas.openxmlformats.org/drawingml/2006/main" noChangeAspect="1"/>
+            </wp:cNvGraphicFramePr>
+            <a:graphic xmlns:a="http://schemas.openxmlformats.org/drawingml/2006/main">
+              <a:graphicData uri="http://schemas.openxmlformats.org/drawingml/2006/picture">
+                <pic:pic xmlns:pic="http://schemas.openxmlformats.org/drawingml/2006/picture">
+                  <pic:nvPicPr>
+                    <pic:cNvPr id="1" name=""/>
+                    <pic:cNvPicPr/>
+                  </pic:nvPicPr>
+                  <pic:blipFill>
+                    <a:blip r:embed="rId30"/>
+                    <a:stretch>
+                      <a:fillRect/>
+                    </a:stretch>
+                  </pic:blipFill>
+                  <pic:spPr>
+                    <a:xfrm>
+                      <a:off x="0" y="0"/>
+                      <a:ext cx="1485714" cy="1276190"/>
+                    </a:xfrm>
+                    <a:prstGeom prst="rect">
+                      <a:avLst/>
+                    </a:prstGeom>
+                  </pic:spPr>
+                </pic:pic>
+              </a:graphicData>
+            </a:graphic>
+          </wp:inline>
+        </w:drawing>
+      </w:r>
+    </w:p>
+    <w:p>
+      <w:pPr>
+        <w:pStyle w:val="Ttulo1"/>
+        <w:jc w:val="center"/>
+        <w:rPr>
+          <w:rFonts w:eastAsiaTheme="majorEastAsia"/>
+        </w:rPr>
+      </w:pPr>
+      <w:r>
+        <w:rPr>
+          <w:noProof/>
+        </w:rPr>
+        <w:drawing>
+          <wp:inline distT="0" distB="0" distL="0" distR="0" wp14:anchorId="0E1D2550" wp14:editId="102FC532">
+            <wp:extent cx="3305445" cy="1701717"/>
+            <wp:effectExtent l="0" t="0" r="0" b="0"/>
+            <wp:docPr id="28" name="Imagen 28"/>
+            <wp:cNvGraphicFramePr>
+              <a:graphicFrameLocks xmlns:a="http://schemas.openxmlformats.org/drawingml/2006/main" noChangeAspect="1"/>
+            </wp:cNvGraphicFramePr>
+            <a:graphic xmlns:a="http://schemas.openxmlformats.org/drawingml/2006/main">
+              <a:graphicData uri="http://schemas.openxmlformats.org/drawingml/2006/picture">
+                <pic:pic xmlns:pic="http://schemas.openxmlformats.org/drawingml/2006/picture">
+                  <pic:nvPicPr>
+                    <pic:cNvPr id="1" name=""/>
+                    <pic:cNvPicPr/>
+                  </pic:nvPicPr>
+                  <pic:blipFill>
+                    <a:blip r:embed="rId31"/>
+                    <a:stretch>
+                      <a:fillRect/>
+                    </a:stretch>
+                  </pic:blipFill>
+                  <pic:spPr>
+                    <a:xfrm>
+                      <a:off x="0" y="0"/>
+                      <a:ext cx="3313973" cy="1706107"/>
+                    </a:xfrm>
+                    <a:prstGeom prst="rect">
+                      <a:avLst/>
+                    </a:prstGeom>
+                  </pic:spPr>
+                </pic:pic>
+              </a:graphicData>
+            </a:graphic>
+          </wp:inline>
+        </w:drawing>
+      </w:r>
+    </w:p>
+    <w:p>
+      <w:pPr>
+        <w:pStyle w:val="Ttulo1"/>
         <w:rPr>
           <w:rFonts w:eastAsiaTheme="majorEastAsia"/>
         </w:rPr>
@@ -389,18 +2148,181 @@
     <w:p>
       <w:pPr>
         <w:pStyle w:val="Ttulo1"/>
-        <w:rPr>
-          <w:rFonts w:eastAsiaTheme="majorEastAsia"/>
-        </w:rPr>
-      </w:pPr>
-      <w:r>
-        <w:rPr>
-          <w:rFonts w:eastAsiaTheme="majorEastAsia"/>
-        </w:rPr>
+        <w:jc w:val="center"/>
+        <w:rPr>
+          <w:rFonts w:eastAsiaTheme="majorEastAsia"/>
+        </w:rPr>
+      </w:pPr>
+      <w:r>
+        <w:rPr>
+          <w:noProof/>
+        </w:rPr>
+        <w:drawing>
+          <wp:inline distT="0" distB="0" distL="0" distR="0" wp14:anchorId="0442E5FE" wp14:editId="417BACC0">
+            <wp:extent cx="3556806" cy="950026"/>
+            <wp:effectExtent l="0" t="0" r="5715" b="2540"/>
+            <wp:docPr id="29" name="Imagen 29"/>
+            <wp:cNvGraphicFramePr>
+              <a:graphicFrameLocks xmlns:a="http://schemas.openxmlformats.org/drawingml/2006/main" noChangeAspect="1"/>
+            </wp:cNvGraphicFramePr>
+            <a:graphic xmlns:a="http://schemas.openxmlformats.org/drawingml/2006/main">
+              <a:graphicData uri="http://schemas.openxmlformats.org/drawingml/2006/picture">
+                <pic:pic xmlns:pic="http://schemas.openxmlformats.org/drawingml/2006/picture">
+                  <pic:nvPicPr>
+                    <pic:cNvPr id="1" name=""/>
+                    <pic:cNvPicPr/>
+                  </pic:nvPicPr>
+                  <pic:blipFill>
+                    <a:blip r:embed="rId32"/>
+                    <a:stretch>
+                      <a:fillRect/>
+                    </a:stretch>
+                  </pic:blipFill>
+                  <pic:spPr>
+                    <a:xfrm>
+                      <a:off x="0" y="0"/>
+                      <a:ext cx="3573378" cy="954452"/>
+                    </a:xfrm>
+                    <a:prstGeom prst="rect">
+                      <a:avLst/>
+                    </a:prstGeom>
+                  </pic:spPr>
+                </pic:pic>
+              </a:graphicData>
+            </a:graphic>
+          </wp:inline>
+        </w:drawing>
+      </w:r>
+    </w:p>
+    <w:p>
+      <w:pPr>
+        <w:pStyle w:val="Ttulo1"/>
+        <w:jc w:val="center"/>
+        <w:rPr>
+          <w:rFonts w:eastAsiaTheme="majorEastAsia"/>
+        </w:rPr>
+      </w:pPr>
+      <w:r>
+        <w:rPr>
+          <w:noProof/>
+        </w:rPr>
+        <w:drawing>
+          <wp:inline distT="0" distB="0" distL="0" distR="0" wp14:anchorId="44E756DA" wp14:editId="594DF3B2">
+            <wp:extent cx="4310743" cy="2210975"/>
+            <wp:effectExtent l="0" t="0" r="0" b="0"/>
+            <wp:docPr id="30" name="Imagen 30"/>
+            <wp:cNvGraphicFramePr>
+              <a:graphicFrameLocks xmlns:a="http://schemas.openxmlformats.org/drawingml/2006/main" noChangeAspect="1"/>
+            </wp:cNvGraphicFramePr>
+            <a:graphic xmlns:a="http://schemas.openxmlformats.org/drawingml/2006/main">
+              <a:graphicData uri="http://schemas.openxmlformats.org/drawingml/2006/picture">
+                <pic:pic xmlns:pic="http://schemas.openxmlformats.org/drawingml/2006/picture">
+                  <pic:nvPicPr>
+                    <pic:cNvPr id="1" name=""/>
+                    <pic:cNvPicPr/>
+                  </pic:nvPicPr>
+                  <pic:blipFill>
+                    <a:blip r:embed="rId33"/>
+                    <a:stretch>
+                      <a:fillRect/>
+                    </a:stretch>
+                  </pic:blipFill>
+                  <pic:spPr>
+                    <a:xfrm>
+                      <a:off x="0" y="0"/>
+                      <a:ext cx="4350655" cy="2231446"/>
+                    </a:xfrm>
+                    <a:prstGeom prst="rect">
+                      <a:avLst/>
+                    </a:prstGeom>
+                  </pic:spPr>
+                </pic:pic>
+              </a:graphicData>
+            </a:graphic>
+          </wp:inline>
+        </w:drawing>
+      </w:r>
+    </w:p>
+    <w:p>
+      <w:pPr>
+        <w:pStyle w:val="Ttulo1"/>
+        <w:rPr>
+          <w:rFonts w:eastAsiaTheme="majorEastAsia"/>
+        </w:rPr>
+      </w:pPr>
+      <w:r>
+        <w:rPr>
+          <w:rFonts w:eastAsiaTheme="majorEastAsia"/>
+        </w:rPr>
+        <w:lastRenderedPageBreak/>
         <w:t>Lo que aprendimos:</w:t>
       </w:r>
     </w:p>
     <w:p>
+      <w:r>
+        <w:t>Lo que aprendimos en esta aula:</w:t>
+      </w:r>
+    </w:p>
+    <w:p>
+      <w:pPr>
+        <w:numPr>
+          <w:ilvl w:val="0"/>
+          <w:numId w:val="25"/>
+        </w:numPr>
+      </w:pPr>
+      <w:r>
+        <w:t>Cómo manipular la opacidad de los elementos, con la propiedad CSS </w:t>
+      </w:r>
+      <w:proofErr w:type="spellStart"/>
+      <w:r>
+        <w:t>opacity</w:t>
+      </w:r>
+      <w:proofErr w:type="spellEnd"/>
+    </w:p>
+    <w:p>
+      <w:pPr>
+        <w:numPr>
+          <w:ilvl w:val="0"/>
+          <w:numId w:val="25"/>
+        </w:numPr>
+      </w:pPr>
+      <w:r>
+        <w:t>Cómo manipular la opacidad de los colores</w:t>
+      </w:r>
+    </w:p>
+    <w:p>
+      <w:pPr>
+        <w:numPr>
+          <w:ilvl w:val="0"/>
+          <w:numId w:val="25"/>
+        </w:numPr>
+      </w:pPr>
+      <w:r>
+        <w:t>Cómo agregar un sombreado alrededor de los elementos, con la propiedad CSS box-</w:t>
+      </w:r>
+      <w:proofErr w:type="spellStart"/>
+      <w:r>
+        <w:t>shadow</w:t>
+      </w:r>
+      <w:proofErr w:type="spellEnd"/>
+    </w:p>
+    <w:p>
+      <w:pPr>
+        <w:numPr>
+          <w:ilvl w:val="0"/>
+          <w:numId w:val="25"/>
+        </w:numPr>
+      </w:pPr>
+      <w:r>
+        <w:t>Cómo agregar un sombreado en textos, con la propiedad CSS </w:t>
+      </w:r>
+      <w:proofErr w:type="spellStart"/>
+      <w:r>
+        <w:t>text-shadow</w:t>
+      </w:r>
+      <w:proofErr w:type="spellEnd"/>
+    </w:p>
+    <w:p>
       <w:pPr>
         <w:pStyle w:val="Ttulo1"/>
         <w:rPr>
@@ -431,6 +2353,55 @@
     <w:p>
       <w:pPr>
         <w:pStyle w:val="Ttulo1"/>
+        <w:jc w:val="center"/>
+        <w:rPr>
+          <w:rFonts w:eastAsiaTheme="majorEastAsia"/>
+        </w:rPr>
+      </w:pPr>
+      <w:r>
+        <w:rPr>
+          <w:rFonts w:eastAsiaTheme="majorEastAsia"/>
+        </w:rPr>
+        <w:drawing>
+          <wp:inline distT="0" distB="0" distL="0" distR="0" wp14:anchorId="0689D3E2" wp14:editId="3F0BCD20">
+            <wp:extent cx="5195442" cy="296883"/>
+            <wp:effectExtent l="0" t="0" r="0" b="8255"/>
+            <wp:docPr id="31" name="Imagen 31"/>
+            <wp:cNvGraphicFramePr>
+              <a:graphicFrameLocks xmlns:a="http://schemas.openxmlformats.org/drawingml/2006/main" noChangeAspect="1"/>
+            </wp:cNvGraphicFramePr>
+            <a:graphic xmlns:a="http://schemas.openxmlformats.org/drawingml/2006/main">
+              <a:graphicData uri="http://schemas.openxmlformats.org/drawingml/2006/picture">
+                <pic:pic xmlns:pic="http://schemas.openxmlformats.org/drawingml/2006/picture">
+                  <pic:nvPicPr>
+                    <pic:cNvPr id="1" name=""/>
+                    <pic:cNvPicPr/>
+                  </pic:nvPicPr>
+                  <pic:blipFill>
+                    <a:blip r:embed="rId34"/>
+                    <a:stretch>
+                      <a:fillRect/>
+                    </a:stretch>
+                  </pic:blipFill>
+                  <pic:spPr>
+                    <a:xfrm>
+                      <a:off x="0" y="0"/>
+                      <a:ext cx="5277032" cy="301545"/>
+                    </a:xfrm>
+                    <a:prstGeom prst="rect">
+                      <a:avLst/>
+                    </a:prstGeom>
+                  </pic:spPr>
+                </pic:pic>
+              </a:graphicData>
+            </a:graphic>
+          </wp:inline>
+        </w:drawing>
+      </w:r>
+    </w:p>
+    <w:p>
+      <w:pPr>
+        <w:pStyle w:val="Ttulo1"/>
         <w:rPr>
           <w:rFonts w:eastAsiaTheme="majorEastAsia"/>
         </w:rPr>
@@ -445,6 +2416,105 @@
     <w:p>
       <w:pPr>
         <w:pStyle w:val="Ttulo1"/>
+        <w:jc w:val="center"/>
+        <w:rPr>
+          <w:rFonts w:eastAsiaTheme="majorEastAsia"/>
+        </w:rPr>
+      </w:pPr>
+      <w:r>
+        <w:rPr>
+          <w:noProof/>
+        </w:rPr>
+        <w:drawing>
+          <wp:inline distT="0" distB="0" distL="0" distR="0" wp14:anchorId="5DF2292E" wp14:editId="6F8BBD95">
+            <wp:extent cx="2220685" cy="2189185"/>
+            <wp:effectExtent l="0" t="0" r="8255" b="1905"/>
+            <wp:docPr id="32" name="Imagen 32"/>
+            <wp:cNvGraphicFramePr>
+              <a:graphicFrameLocks xmlns:a="http://schemas.openxmlformats.org/drawingml/2006/main" noChangeAspect="1"/>
+            </wp:cNvGraphicFramePr>
+            <a:graphic xmlns:a="http://schemas.openxmlformats.org/drawingml/2006/main">
+              <a:graphicData uri="http://schemas.openxmlformats.org/drawingml/2006/picture">
+                <pic:pic xmlns:pic="http://schemas.openxmlformats.org/drawingml/2006/picture">
+                  <pic:nvPicPr>
+                    <pic:cNvPr id="1" name=""/>
+                    <pic:cNvPicPr/>
+                  </pic:nvPicPr>
+                  <pic:blipFill>
+                    <a:blip r:embed="rId35"/>
+                    <a:stretch>
+                      <a:fillRect/>
+                    </a:stretch>
+                  </pic:blipFill>
+                  <pic:spPr>
+                    <a:xfrm>
+                      <a:off x="0" y="0"/>
+                      <a:ext cx="2236402" cy="2204679"/>
+                    </a:xfrm>
+                    <a:prstGeom prst="rect">
+                      <a:avLst/>
+                    </a:prstGeom>
+                  </pic:spPr>
+                </pic:pic>
+              </a:graphicData>
+            </a:graphic>
+          </wp:inline>
+        </w:drawing>
+      </w:r>
+    </w:p>
+    <w:p>
+      <w:pPr>
+        <w:pStyle w:val="Ttulo1"/>
+        <w:jc w:val="center"/>
+        <w:rPr>
+          <w:rFonts w:eastAsiaTheme="majorEastAsia"/>
+        </w:rPr>
+      </w:pPr>
+      <w:r>
+        <w:rPr>
+          <w:noProof/>
+        </w:rPr>
+        <w:lastRenderedPageBreak/>
+        <w:drawing>
+          <wp:inline distT="0" distB="0" distL="0" distR="0" wp14:anchorId="095F0652" wp14:editId="3BF09850">
+            <wp:extent cx="3466908" cy="5343896"/>
+            <wp:effectExtent l="0" t="0" r="635" b="0"/>
+            <wp:docPr id="33" name="Imagen 33"/>
+            <wp:cNvGraphicFramePr>
+              <a:graphicFrameLocks xmlns:a="http://schemas.openxmlformats.org/drawingml/2006/main" noChangeAspect="1"/>
+            </wp:cNvGraphicFramePr>
+            <a:graphic xmlns:a="http://schemas.openxmlformats.org/drawingml/2006/main">
+              <a:graphicData uri="http://schemas.openxmlformats.org/drawingml/2006/picture">
+                <pic:pic xmlns:pic="http://schemas.openxmlformats.org/drawingml/2006/picture">
+                  <pic:nvPicPr>
+                    <pic:cNvPr id="1" name=""/>
+                    <pic:cNvPicPr/>
+                  </pic:nvPicPr>
+                  <pic:blipFill>
+                    <a:blip r:embed="rId36"/>
+                    <a:stretch>
+                      <a:fillRect/>
+                    </a:stretch>
+                  </pic:blipFill>
+                  <pic:spPr>
+                    <a:xfrm>
+                      <a:off x="0" y="0"/>
+                      <a:ext cx="3489115" cy="5378126"/>
+                    </a:xfrm>
+                    <a:prstGeom prst="rect">
+                      <a:avLst/>
+                    </a:prstGeom>
+                  </pic:spPr>
+                </pic:pic>
+              </a:graphicData>
+            </a:graphic>
+          </wp:inline>
+        </w:drawing>
+      </w:r>
+    </w:p>
+    <w:p>
+      <w:pPr>
+        <w:pStyle w:val="Ttulo1"/>
         <w:rPr>
           <w:rFonts w:eastAsiaTheme="majorEastAsia"/>
         </w:rPr>
@@ -457,25 +2527,79 @@
       </w:r>
     </w:p>
     <w:p>
-      <w:pPr>
-        <w:pStyle w:val="Ttulo1"/>
-        <w:rPr>
-          <w:rFonts w:eastAsiaTheme="majorEastAsia"/>
-        </w:rPr>
-      </w:pPr>
-    </w:p>
-    <w:p>
-      <w:pPr>
-        <w:pStyle w:val="Ttulo1"/>
-        <w:rPr>
-          <w:rFonts w:eastAsiaTheme="majorEastAsia"/>
-        </w:rPr>
-      </w:pPr>
-    </w:p>
-    <w:p>
-      <w:pPr>
-        <w:pStyle w:val="Ttulo1"/>
-      </w:pPr>
+      <w:r>
+        <w:t>Lo que aprendimos en esta aula:</w:t>
+      </w:r>
+    </w:p>
+    <w:p>
+      <w:pPr>
+        <w:numPr>
+          <w:ilvl w:val="0"/>
+          <w:numId w:val="26"/>
+        </w:numPr>
+      </w:pPr>
+      <w:r>
+        <w:rPr>
+          <w:b/>
+          <w:bCs/>
+        </w:rPr>
+        <w:t>Design responsivo</w:t>
+      </w:r>
+      <w:r>
+        <w:t>: Cómo ajustar el estilo de nuestra página según el tamaño de pantalla del dispositivo que acceda:</w:t>
+      </w:r>
+    </w:p>
+    <w:p>
+      <w:pPr>
+        <w:numPr>
+          <w:ilvl w:val="0"/>
+          <w:numId w:val="26"/>
+        </w:numPr>
+      </w:pPr>
+      <w:r>
+        <w:t>Meta </w:t>
+      </w:r>
+      <w:r>
+        <w:rPr>
+          <w:i/>
+          <w:iCs/>
+        </w:rPr>
+        <w:t>etiqueta</w:t>
+      </w:r>
+      <w:r>
+        <w:t> de </w:t>
+      </w:r>
+      <w:r>
+        <w:rPr>
+          <w:b/>
+          <w:bCs/>
+        </w:rPr>
+        <w:t>Viewport</w:t>
+      </w:r>
+    </w:p>
+    <w:p>
+      <w:pPr>
+        <w:numPr>
+          <w:ilvl w:val="0"/>
+          <w:numId w:val="26"/>
+        </w:numPr>
+      </w:pPr>
+      <w:r>
+        <w:rPr>
+          <w:i/>
+          <w:iCs/>
+        </w:rPr>
+        <w:t xml:space="preserve">Media </w:t>
+      </w:r>
+      <w:proofErr w:type="spellStart"/>
+      <w:r>
+        <w:rPr>
+          <w:i/>
+          <w:iCs/>
+        </w:rPr>
+        <w:t>Queries</w:t>
+      </w:r>
+      <w:proofErr w:type="spellEnd"/>
     </w:p>
     <w:sectPr>
       <w:pgSz w:w="12240" w:h="15840"/>
@@ -1646,6 +3770,155 @@
     </w:lvl>
   </w:abstractNum>
   <w:abstractNum w:abstractNumId="8" w15:restartNumberingAfterBreak="0">
+    <w:nsid w:val="2164306F"/>
+    <w:multiLevelType w:val="multilevel"/>
+    <w:tmpl w:val="B0EE2CAE"/>
+    <w:lvl w:ilvl="0">
+      <w:start w:val="1"/>
+      <w:numFmt w:val="bullet"/>
+      <w:lvlText w:val=""/>
+      <w:lvlJc w:val="left"/>
+      <w:pPr>
+        <w:tabs>
+          <w:tab w:val="num" w:pos="720"/>
+        </w:tabs>
+        <w:ind w:left="720" w:hanging="360"/>
+      </w:pPr>
+      <w:rPr>
+        <w:rFonts w:ascii="Symbol" w:hAnsi="Symbol" w:hint="default"/>
+        <w:sz w:val="20"/>
+      </w:rPr>
+    </w:lvl>
+    <w:lvl w:ilvl="1" w:tentative="1">
+      <w:start w:val="1"/>
+      <w:numFmt w:val="bullet"/>
+      <w:lvlText w:val="o"/>
+      <w:lvlJc w:val="left"/>
+      <w:pPr>
+        <w:tabs>
+          <w:tab w:val="num" w:pos="1440"/>
+        </w:tabs>
+        <w:ind w:left="1440" w:hanging="360"/>
+      </w:pPr>
+      <w:rPr>
+        <w:rFonts w:ascii="Courier New" w:hAnsi="Courier New" w:hint="default"/>
+        <w:sz w:val="20"/>
+      </w:rPr>
+    </w:lvl>
+    <w:lvl w:ilvl="2" w:tentative="1">
+      <w:start w:val="1"/>
+      <w:numFmt w:val="bullet"/>
+      <w:lvlText w:val=""/>
+      <w:lvlJc w:val="left"/>
+      <w:pPr>
+        <w:tabs>
+          <w:tab w:val="num" w:pos="2160"/>
+        </w:tabs>
+        <w:ind w:left="2160" w:hanging="360"/>
+      </w:pPr>
+      <w:rPr>
+        <w:rFonts w:ascii="Wingdings" w:hAnsi="Wingdings" w:hint="default"/>
+        <w:sz w:val="20"/>
+      </w:rPr>
+    </w:lvl>
+    <w:lvl w:ilvl="3" w:tentative="1">
+      <w:start w:val="1"/>
+      <w:numFmt w:val="bullet"/>
+      <w:lvlText w:val=""/>
+      <w:lvlJc w:val="left"/>
+      <w:pPr>
+        <w:tabs>
+          <w:tab w:val="num" w:pos="2880"/>
+        </w:tabs>
+        <w:ind w:left="2880" w:hanging="360"/>
+      </w:pPr>
+      <w:rPr>
+        <w:rFonts w:ascii="Wingdings" w:hAnsi="Wingdings" w:hint="default"/>
+        <w:sz w:val="20"/>
+      </w:rPr>
+    </w:lvl>
+    <w:lvl w:ilvl="4" w:tentative="1">
+      <w:start w:val="1"/>
+      <w:numFmt w:val="bullet"/>
+      <w:lvlText w:val=""/>
+      <w:lvlJc w:val="left"/>
+      <w:pPr>
+        <w:tabs>
+          <w:tab w:val="num" w:pos="3600"/>
+        </w:tabs>
+        <w:ind w:left="3600" w:hanging="360"/>
+      </w:pPr>
+      <w:rPr>
+        <w:rFonts w:ascii="Wingdings" w:hAnsi="Wingdings" w:hint="default"/>
+        <w:sz w:val="20"/>
+      </w:rPr>
+    </w:lvl>
+    <w:lvl w:ilvl="5" w:tentative="1">
+      <w:start w:val="1"/>
+      <w:numFmt w:val="bullet"/>
+      <w:lvlText w:val=""/>
+      <w:lvlJc w:val="left"/>
+      <w:pPr>
+        <w:tabs>
+          <w:tab w:val="num" w:pos="4320"/>
+        </w:tabs>
+        <w:ind w:left="4320" w:hanging="360"/>
+      </w:pPr>
+      <w:rPr>
+        <w:rFonts w:ascii="Wingdings" w:hAnsi="Wingdings" w:hint="default"/>
+        <w:sz w:val="20"/>
+      </w:rPr>
+    </w:lvl>
+    <w:lvl w:ilvl="6" w:tentative="1">
+      <w:start w:val="1"/>
+      <w:numFmt w:val="bullet"/>
+      <w:lvlText w:val=""/>
+      <w:lvlJc w:val="left"/>
+      <w:pPr>
+        <w:tabs>
+          <w:tab w:val="num" w:pos="5040"/>
+        </w:tabs>
+        <w:ind w:left="5040" w:hanging="360"/>
+      </w:pPr>
+      <w:rPr>
+        <w:rFonts w:ascii="Wingdings" w:hAnsi="Wingdings" w:hint="default"/>
+        <w:sz w:val="20"/>
+      </w:rPr>
+    </w:lvl>
+    <w:lvl w:ilvl="7" w:tentative="1">
+      <w:start w:val="1"/>
+      <w:numFmt w:val="bullet"/>
+      <w:lvlText w:val=""/>
+      <w:lvlJc w:val="left"/>
+      <w:pPr>
+        <w:tabs>
+          <w:tab w:val="num" w:pos="5760"/>
+        </w:tabs>
+        <w:ind w:left="5760" w:hanging="360"/>
+      </w:pPr>
+      <w:rPr>
+        <w:rFonts w:ascii="Wingdings" w:hAnsi="Wingdings" w:hint="default"/>
+        <w:sz w:val="20"/>
+      </w:rPr>
+    </w:lvl>
+    <w:lvl w:ilvl="8" w:tentative="1">
+      <w:start w:val="1"/>
+      <w:numFmt w:val="bullet"/>
+      <w:lvlText w:val=""/>
+      <w:lvlJc w:val="left"/>
+      <w:pPr>
+        <w:tabs>
+          <w:tab w:val="num" w:pos="6480"/>
+        </w:tabs>
+        <w:ind w:left="6480" w:hanging="360"/>
+      </w:pPr>
+      <w:rPr>
+        <w:rFonts w:ascii="Wingdings" w:hAnsi="Wingdings" w:hint="default"/>
+        <w:sz w:val="20"/>
+      </w:rPr>
+    </w:lvl>
+  </w:abstractNum>
+  <w:abstractNum w:abstractNumId="9" w15:restartNumberingAfterBreak="0">
     <w:nsid w:val="2A4D7EF2"/>
     <w:multiLevelType w:val="hybridMultilevel"/>
     <w:tmpl w:val="9DE4BE9A"/>
@@ -1758,7 +4031,7 @@
       </w:rPr>
     </w:lvl>
   </w:abstractNum>
-  <w:abstractNum w:abstractNumId="9" w15:restartNumberingAfterBreak="0">
+  <w:abstractNum w:abstractNumId="10" w15:restartNumberingAfterBreak="0">
     <w:nsid w:val="31D917A7"/>
     <w:multiLevelType w:val="hybridMultilevel"/>
     <w:tmpl w:val="130042B2"/>
@@ -1871,7 +4144,156 @@
       </w:rPr>
     </w:lvl>
   </w:abstractNum>
-  <w:abstractNum w:abstractNumId="10" w15:restartNumberingAfterBreak="0">
+  <w:abstractNum w:abstractNumId="11" w15:restartNumberingAfterBreak="0">
+    <w:nsid w:val="459A6E10"/>
+    <w:multiLevelType w:val="multilevel"/>
+    <w:tmpl w:val="6AF4B2D6"/>
+    <w:lvl w:ilvl="0">
+      <w:start w:val="1"/>
+      <w:numFmt w:val="bullet"/>
+      <w:lvlText w:val=""/>
+      <w:lvlJc w:val="left"/>
+      <w:pPr>
+        <w:tabs>
+          <w:tab w:val="num" w:pos="720"/>
+        </w:tabs>
+        <w:ind w:left="720" w:hanging="360"/>
+      </w:pPr>
+      <w:rPr>
+        <w:rFonts w:ascii="Symbol" w:hAnsi="Symbol" w:hint="default"/>
+        <w:sz w:val="20"/>
+      </w:rPr>
+    </w:lvl>
+    <w:lvl w:ilvl="1" w:tentative="1">
+      <w:start w:val="1"/>
+      <w:numFmt w:val="bullet"/>
+      <w:lvlText w:val="o"/>
+      <w:lvlJc w:val="left"/>
+      <w:pPr>
+        <w:tabs>
+          <w:tab w:val="num" w:pos="1440"/>
+        </w:tabs>
+        <w:ind w:left="1440" w:hanging="360"/>
+      </w:pPr>
+      <w:rPr>
+        <w:rFonts w:ascii="Courier New" w:hAnsi="Courier New" w:hint="default"/>
+        <w:sz w:val="20"/>
+      </w:rPr>
+    </w:lvl>
+    <w:lvl w:ilvl="2" w:tentative="1">
+      <w:start w:val="1"/>
+      <w:numFmt w:val="bullet"/>
+      <w:lvlText w:val=""/>
+      <w:lvlJc w:val="left"/>
+      <w:pPr>
+        <w:tabs>
+          <w:tab w:val="num" w:pos="2160"/>
+        </w:tabs>
+        <w:ind w:left="2160" w:hanging="360"/>
+      </w:pPr>
+      <w:rPr>
+        <w:rFonts w:ascii="Wingdings" w:hAnsi="Wingdings" w:hint="default"/>
+        <w:sz w:val="20"/>
+      </w:rPr>
+    </w:lvl>
+    <w:lvl w:ilvl="3" w:tentative="1">
+      <w:start w:val="1"/>
+      <w:numFmt w:val="bullet"/>
+      <w:lvlText w:val=""/>
+      <w:lvlJc w:val="left"/>
+      <w:pPr>
+        <w:tabs>
+          <w:tab w:val="num" w:pos="2880"/>
+        </w:tabs>
+        <w:ind w:left="2880" w:hanging="360"/>
+      </w:pPr>
+      <w:rPr>
+        <w:rFonts w:ascii="Wingdings" w:hAnsi="Wingdings" w:hint="default"/>
+        <w:sz w:val="20"/>
+      </w:rPr>
+    </w:lvl>
+    <w:lvl w:ilvl="4" w:tentative="1">
+      <w:start w:val="1"/>
+      <w:numFmt w:val="bullet"/>
+      <w:lvlText w:val=""/>
+      <w:lvlJc w:val="left"/>
+      <w:pPr>
+        <w:tabs>
+          <w:tab w:val="num" w:pos="3600"/>
+        </w:tabs>
+        <w:ind w:left="3600" w:hanging="360"/>
+      </w:pPr>
+      <w:rPr>
+        <w:rFonts w:ascii="Wingdings" w:hAnsi="Wingdings" w:hint="default"/>
+        <w:sz w:val="20"/>
+      </w:rPr>
+    </w:lvl>
+    <w:lvl w:ilvl="5" w:tentative="1">
+      <w:start w:val="1"/>
+      <w:numFmt w:val="bullet"/>
+      <w:lvlText w:val=""/>
+      <w:lvlJc w:val="left"/>
+      <w:pPr>
+        <w:tabs>
+          <w:tab w:val="num" w:pos="4320"/>
+        </w:tabs>
+        <w:ind w:left="4320" w:hanging="360"/>
+      </w:pPr>
+      <w:rPr>
+        <w:rFonts w:ascii="Wingdings" w:hAnsi="Wingdings" w:hint="default"/>
+        <w:sz w:val="20"/>
+      </w:rPr>
+    </w:lvl>
+    <w:lvl w:ilvl="6" w:tentative="1">
+      <w:start w:val="1"/>
+      <w:numFmt w:val="bullet"/>
+      <w:lvlText w:val=""/>
+      <w:lvlJc w:val="left"/>
+      <w:pPr>
+        <w:tabs>
+          <w:tab w:val="num" w:pos="5040"/>
+        </w:tabs>
+        <w:ind w:left="5040" w:hanging="360"/>
+      </w:pPr>
+      <w:rPr>
+        <w:rFonts w:ascii="Wingdings" w:hAnsi="Wingdings" w:hint="default"/>
+        <w:sz w:val="20"/>
+      </w:rPr>
+    </w:lvl>
+    <w:lvl w:ilvl="7" w:tentative="1">
+      <w:start w:val="1"/>
+      <w:numFmt w:val="bullet"/>
+      <w:lvlText w:val=""/>
+      <w:lvlJc w:val="left"/>
+      <w:pPr>
+        <w:tabs>
+          <w:tab w:val="num" w:pos="5760"/>
+        </w:tabs>
+        <w:ind w:left="5760" w:hanging="360"/>
+      </w:pPr>
+      <w:rPr>
+        <w:rFonts w:ascii="Wingdings" w:hAnsi="Wingdings" w:hint="default"/>
+        <w:sz w:val="20"/>
+      </w:rPr>
+    </w:lvl>
+    <w:lvl w:ilvl="8" w:tentative="1">
+      <w:start w:val="1"/>
+      <w:numFmt w:val="bullet"/>
+      <w:lvlText w:val=""/>
+      <w:lvlJc w:val="left"/>
+      <w:pPr>
+        <w:tabs>
+          <w:tab w:val="num" w:pos="6480"/>
+        </w:tabs>
+        <w:ind w:left="6480" w:hanging="360"/>
+      </w:pPr>
+      <w:rPr>
+        <w:rFonts w:ascii="Wingdings" w:hAnsi="Wingdings" w:hint="default"/>
+        <w:sz w:val="20"/>
+      </w:rPr>
+    </w:lvl>
+  </w:abstractNum>
+  <w:abstractNum w:abstractNumId="12" w15:restartNumberingAfterBreak="0">
     <w:nsid w:val="46D34C30"/>
     <w:multiLevelType w:val="hybridMultilevel"/>
     <w:tmpl w:val="3E247666"/>
@@ -1984,7 +4406,7 @@
       </w:rPr>
     </w:lvl>
   </w:abstractNum>
-  <w:abstractNum w:abstractNumId="11" w15:restartNumberingAfterBreak="0">
+  <w:abstractNum w:abstractNumId="13" w15:restartNumberingAfterBreak="0">
     <w:nsid w:val="4BA9627A"/>
     <w:multiLevelType w:val="hybridMultilevel"/>
     <w:tmpl w:val="4CD4AFF0"/>
@@ -2097,7 +4519,156 @@
       </w:rPr>
     </w:lvl>
   </w:abstractNum>
-  <w:abstractNum w:abstractNumId="12" w15:restartNumberingAfterBreak="0">
+  <w:abstractNum w:abstractNumId="14" w15:restartNumberingAfterBreak="0">
+    <w:nsid w:val="501624B8"/>
+    <w:multiLevelType w:val="multilevel"/>
+    <w:tmpl w:val="A3881832"/>
+    <w:lvl w:ilvl="0">
+      <w:start w:val="1"/>
+      <w:numFmt w:val="bullet"/>
+      <w:lvlText w:val=""/>
+      <w:lvlJc w:val="left"/>
+      <w:pPr>
+        <w:tabs>
+          <w:tab w:val="num" w:pos="720"/>
+        </w:tabs>
+        <w:ind w:left="720" w:hanging="360"/>
+      </w:pPr>
+      <w:rPr>
+        <w:rFonts w:ascii="Symbol" w:hAnsi="Symbol" w:hint="default"/>
+        <w:sz w:val="20"/>
+      </w:rPr>
+    </w:lvl>
+    <w:lvl w:ilvl="1" w:tentative="1">
+      <w:start w:val="1"/>
+      <w:numFmt w:val="bullet"/>
+      <w:lvlText w:val="o"/>
+      <w:lvlJc w:val="left"/>
+      <w:pPr>
+        <w:tabs>
+          <w:tab w:val="num" w:pos="1440"/>
+        </w:tabs>
+        <w:ind w:left="1440" w:hanging="360"/>
+      </w:pPr>
+      <w:rPr>
+        <w:rFonts w:ascii="Courier New" w:hAnsi="Courier New" w:hint="default"/>
+        <w:sz w:val="20"/>
+      </w:rPr>
+    </w:lvl>
+    <w:lvl w:ilvl="2" w:tentative="1">
+      <w:start w:val="1"/>
+      <w:numFmt w:val="bullet"/>
+      <w:lvlText w:val=""/>
+      <w:lvlJc w:val="left"/>
+      <w:pPr>
+        <w:tabs>
+          <w:tab w:val="num" w:pos="2160"/>
+        </w:tabs>
+        <w:ind w:left="2160" w:hanging="360"/>
+      </w:pPr>
+      <w:rPr>
+        <w:rFonts w:ascii="Wingdings" w:hAnsi="Wingdings" w:hint="default"/>
+        <w:sz w:val="20"/>
+      </w:rPr>
+    </w:lvl>
+    <w:lvl w:ilvl="3" w:tentative="1">
+      <w:start w:val="1"/>
+      <w:numFmt w:val="bullet"/>
+      <w:lvlText w:val=""/>
+      <w:lvlJc w:val="left"/>
+      <w:pPr>
+        <w:tabs>
+          <w:tab w:val="num" w:pos="2880"/>
+        </w:tabs>
+        <w:ind w:left="2880" w:hanging="360"/>
+      </w:pPr>
+      <w:rPr>
+        <w:rFonts w:ascii="Wingdings" w:hAnsi="Wingdings" w:hint="default"/>
+        <w:sz w:val="20"/>
+      </w:rPr>
+    </w:lvl>
+    <w:lvl w:ilvl="4" w:tentative="1">
+      <w:start w:val="1"/>
+      <w:numFmt w:val="bullet"/>
+      <w:lvlText w:val=""/>
+      <w:lvlJc w:val="left"/>
+      <w:pPr>
+        <w:tabs>
+          <w:tab w:val="num" w:pos="3600"/>
+        </w:tabs>
+        <w:ind w:left="3600" w:hanging="360"/>
+      </w:pPr>
+      <w:rPr>
+        <w:rFonts w:ascii="Wingdings" w:hAnsi="Wingdings" w:hint="default"/>
+        <w:sz w:val="20"/>
+      </w:rPr>
+    </w:lvl>
+    <w:lvl w:ilvl="5" w:tentative="1">
+      <w:start w:val="1"/>
+      <w:numFmt w:val="bullet"/>
+      <w:lvlText w:val=""/>
+      <w:lvlJc w:val="left"/>
+      <w:pPr>
+        <w:tabs>
+          <w:tab w:val="num" w:pos="4320"/>
+        </w:tabs>
+        <w:ind w:left="4320" w:hanging="360"/>
+      </w:pPr>
+      <w:rPr>
+        <w:rFonts w:ascii="Wingdings" w:hAnsi="Wingdings" w:hint="default"/>
+        <w:sz w:val="20"/>
+      </w:rPr>
+    </w:lvl>
+    <w:lvl w:ilvl="6" w:tentative="1">
+      <w:start w:val="1"/>
+      <w:numFmt w:val="bullet"/>
+      <w:lvlText w:val=""/>
+      <w:lvlJc w:val="left"/>
+      <w:pPr>
+        <w:tabs>
+          <w:tab w:val="num" w:pos="5040"/>
+        </w:tabs>
+        <w:ind w:left="5040" w:hanging="360"/>
+      </w:pPr>
+      <w:rPr>
+        <w:rFonts w:ascii="Wingdings" w:hAnsi="Wingdings" w:hint="default"/>
+        <w:sz w:val="20"/>
+      </w:rPr>
+    </w:lvl>
+    <w:lvl w:ilvl="7" w:tentative="1">
+      <w:start w:val="1"/>
+      <w:numFmt w:val="bullet"/>
+      <w:lvlText w:val=""/>
+      <w:lvlJc w:val="left"/>
+      <w:pPr>
+        <w:tabs>
+          <w:tab w:val="num" w:pos="5760"/>
+        </w:tabs>
+        <w:ind w:left="5760" w:hanging="360"/>
+      </w:pPr>
+      <w:rPr>
+        <w:rFonts w:ascii="Wingdings" w:hAnsi="Wingdings" w:hint="default"/>
+        <w:sz w:val="20"/>
+      </w:rPr>
+    </w:lvl>
+    <w:lvl w:ilvl="8" w:tentative="1">
+      <w:start w:val="1"/>
+      <w:numFmt w:val="bullet"/>
+      <w:lvlText w:val=""/>
+      <w:lvlJc w:val="left"/>
+      <w:pPr>
+        <w:tabs>
+          <w:tab w:val="num" w:pos="6480"/>
+        </w:tabs>
+        <w:ind w:left="6480" w:hanging="360"/>
+      </w:pPr>
+      <w:rPr>
+        <w:rFonts w:ascii="Wingdings" w:hAnsi="Wingdings" w:hint="default"/>
+        <w:sz w:val="20"/>
+      </w:rPr>
+    </w:lvl>
+  </w:abstractNum>
+  <w:abstractNum w:abstractNumId="15" w15:restartNumberingAfterBreak="0">
     <w:nsid w:val="58771E8D"/>
     <w:multiLevelType w:val="multilevel"/>
     <w:tmpl w:val="9026AD98"/>
@@ -2246,7 +4817,156 @@
       </w:rPr>
     </w:lvl>
   </w:abstractNum>
-  <w:abstractNum w:abstractNumId="13" w15:restartNumberingAfterBreak="0">
+  <w:abstractNum w:abstractNumId="16" w15:restartNumberingAfterBreak="0">
+    <w:nsid w:val="5ACE4723"/>
+    <w:multiLevelType w:val="multilevel"/>
+    <w:tmpl w:val="841A82C4"/>
+    <w:lvl w:ilvl="0">
+      <w:start w:val="1"/>
+      <w:numFmt w:val="bullet"/>
+      <w:lvlText w:val=""/>
+      <w:lvlJc w:val="left"/>
+      <w:pPr>
+        <w:tabs>
+          <w:tab w:val="num" w:pos="720"/>
+        </w:tabs>
+        <w:ind w:left="720" w:hanging="360"/>
+      </w:pPr>
+      <w:rPr>
+        <w:rFonts w:ascii="Symbol" w:hAnsi="Symbol" w:hint="default"/>
+        <w:sz w:val="20"/>
+      </w:rPr>
+    </w:lvl>
+    <w:lvl w:ilvl="1" w:tentative="1">
+      <w:start w:val="1"/>
+      <w:numFmt w:val="bullet"/>
+      <w:lvlText w:val="o"/>
+      <w:lvlJc w:val="left"/>
+      <w:pPr>
+        <w:tabs>
+          <w:tab w:val="num" w:pos="1440"/>
+        </w:tabs>
+        <w:ind w:left="1440" w:hanging="360"/>
+      </w:pPr>
+      <w:rPr>
+        <w:rFonts w:ascii="Courier New" w:hAnsi="Courier New" w:hint="default"/>
+        <w:sz w:val="20"/>
+      </w:rPr>
+    </w:lvl>
+    <w:lvl w:ilvl="2" w:tentative="1">
+      <w:start w:val="1"/>
+      <w:numFmt w:val="bullet"/>
+      <w:lvlText w:val=""/>
+      <w:lvlJc w:val="left"/>
+      <w:pPr>
+        <w:tabs>
+          <w:tab w:val="num" w:pos="2160"/>
+        </w:tabs>
+        <w:ind w:left="2160" w:hanging="360"/>
+      </w:pPr>
+      <w:rPr>
+        <w:rFonts w:ascii="Wingdings" w:hAnsi="Wingdings" w:hint="default"/>
+        <w:sz w:val="20"/>
+      </w:rPr>
+    </w:lvl>
+    <w:lvl w:ilvl="3" w:tentative="1">
+      <w:start w:val="1"/>
+      <w:numFmt w:val="bullet"/>
+      <w:lvlText w:val=""/>
+      <w:lvlJc w:val="left"/>
+      <w:pPr>
+        <w:tabs>
+          <w:tab w:val="num" w:pos="2880"/>
+        </w:tabs>
+        <w:ind w:left="2880" w:hanging="360"/>
+      </w:pPr>
+      <w:rPr>
+        <w:rFonts w:ascii="Wingdings" w:hAnsi="Wingdings" w:hint="default"/>
+        <w:sz w:val="20"/>
+      </w:rPr>
+    </w:lvl>
+    <w:lvl w:ilvl="4" w:tentative="1">
+      <w:start w:val="1"/>
+      <w:numFmt w:val="bullet"/>
+      <w:lvlText w:val=""/>
+      <w:lvlJc w:val="left"/>
+      <w:pPr>
+        <w:tabs>
+          <w:tab w:val="num" w:pos="3600"/>
+        </w:tabs>
+        <w:ind w:left="3600" w:hanging="360"/>
+      </w:pPr>
+      <w:rPr>
+        <w:rFonts w:ascii="Wingdings" w:hAnsi="Wingdings" w:hint="default"/>
+        <w:sz w:val="20"/>
+      </w:rPr>
+    </w:lvl>
+    <w:lvl w:ilvl="5" w:tentative="1">
+      <w:start w:val="1"/>
+      <w:numFmt w:val="bullet"/>
+      <w:lvlText w:val=""/>
+      <w:lvlJc w:val="left"/>
+      <w:pPr>
+        <w:tabs>
+          <w:tab w:val="num" w:pos="4320"/>
+        </w:tabs>
+        <w:ind w:left="4320" w:hanging="360"/>
+      </w:pPr>
+      <w:rPr>
+        <w:rFonts w:ascii="Wingdings" w:hAnsi="Wingdings" w:hint="default"/>
+        <w:sz w:val="20"/>
+      </w:rPr>
+    </w:lvl>
+    <w:lvl w:ilvl="6" w:tentative="1">
+      <w:start w:val="1"/>
+      <w:numFmt w:val="bullet"/>
+      <w:lvlText w:val=""/>
+      <w:lvlJc w:val="left"/>
+      <w:pPr>
+        <w:tabs>
+          <w:tab w:val="num" w:pos="5040"/>
+        </w:tabs>
+        <w:ind w:left="5040" w:hanging="360"/>
+      </w:pPr>
+      <w:rPr>
+        <w:rFonts w:ascii="Wingdings" w:hAnsi="Wingdings" w:hint="default"/>
+        <w:sz w:val="20"/>
+      </w:rPr>
+    </w:lvl>
+    <w:lvl w:ilvl="7" w:tentative="1">
+      <w:start w:val="1"/>
+      <w:numFmt w:val="bullet"/>
+      <w:lvlText w:val=""/>
+      <w:lvlJc w:val="left"/>
+      <w:pPr>
+        <w:tabs>
+          <w:tab w:val="num" w:pos="5760"/>
+        </w:tabs>
+        <w:ind w:left="5760" w:hanging="360"/>
+      </w:pPr>
+      <w:rPr>
+        <w:rFonts w:ascii="Wingdings" w:hAnsi="Wingdings" w:hint="default"/>
+        <w:sz w:val="20"/>
+      </w:rPr>
+    </w:lvl>
+    <w:lvl w:ilvl="8" w:tentative="1">
+      <w:start w:val="1"/>
+      <w:numFmt w:val="bullet"/>
+      <w:lvlText w:val=""/>
+      <w:lvlJc w:val="left"/>
+      <w:pPr>
+        <w:tabs>
+          <w:tab w:val="num" w:pos="6480"/>
+        </w:tabs>
+        <w:ind w:left="6480" w:hanging="360"/>
+      </w:pPr>
+      <w:rPr>
+        <w:rFonts w:ascii="Wingdings" w:hAnsi="Wingdings" w:hint="default"/>
+        <w:sz w:val="20"/>
+      </w:rPr>
+    </w:lvl>
+  </w:abstractNum>
+  <w:abstractNum w:abstractNumId="17" w15:restartNumberingAfterBreak="0">
     <w:nsid w:val="69A70423"/>
     <w:multiLevelType w:val="multilevel"/>
     <w:tmpl w:val="E6A60BDE"/>
@@ -2395,7 +5115,7 @@
       </w:rPr>
     </w:lvl>
   </w:abstractNum>
-  <w:abstractNum w:abstractNumId="14" w15:restartNumberingAfterBreak="0">
+  <w:abstractNum w:abstractNumId="18" w15:restartNumberingAfterBreak="0">
     <w:nsid w:val="69B62991"/>
     <w:multiLevelType w:val="multilevel"/>
     <w:tmpl w:val="BD3EA874"/>
@@ -2544,7 +5264,7 @@
       </w:rPr>
     </w:lvl>
   </w:abstractNum>
-  <w:abstractNum w:abstractNumId="15" w15:restartNumberingAfterBreak="0">
+  <w:abstractNum w:abstractNumId="19" w15:restartNumberingAfterBreak="0">
     <w:nsid w:val="6DD316BE"/>
     <w:multiLevelType w:val="hybridMultilevel"/>
     <w:tmpl w:val="7E7003C4"/>
@@ -2657,7 +5377,7 @@
       </w:rPr>
     </w:lvl>
   </w:abstractNum>
-  <w:abstractNum w:abstractNumId="16" w15:restartNumberingAfterBreak="0">
+  <w:abstractNum w:abstractNumId="20" w15:restartNumberingAfterBreak="0">
     <w:nsid w:val="6ECD08F5"/>
     <w:multiLevelType w:val="multilevel"/>
     <w:tmpl w:val="8F38F938"/>
@@ -2806,7 +5526,7 @@
       </w:rPr>
     </w:lvl>
   </w:abstractNum>
-  <w:abstractNum w:abstractNumId="17" w15:restartNumberingAfterBreak="0">
+  <w:abstractNum w:abstractNumId="21" w15:restartNumberingAfterBreak="0">
     <w:nsid w:val="79EA67FB"/>
     <w:multiLevelType w:val="multilevel"/>
     <w:tmpl w:val="933CF81E"/>
@@ -2955,7 +5675,7 @@
       </w:rPr>
     </w:lvl>
   </w:abstractNum>
-  <w:abstractNum w:abstractNumId="18" w15:restartNumberingAfterBreak="0">
+  <w:abstractNum w:abstractNumId="22" w15:restartNumberingAfterBreak="0">
     <w:nsid w:val="7B327218"/>
     <w:multiLevelType w:val="multilevel"/>
     <w:tmpl w:val="86C0DBC4"/>
@@ -3104,7 +5824,7 @@
       </w:rPr>
     </w:lvl>
   </w:abstractNum>
-  <w:abstractNum w:abstractNumId="19" w15:restartNumberingAfterBreak="0">
+  <w:abstractNum w:abstractNumId="23" w15:restartNumberingAfterBreak="0">
     <w:nsid w:val="7CD309CA"/>
     <w:multiLevelType w:val="hybridMultilevel"/>
     <w:tmpl w:val="7EE80AC0"/>
@@ -3217,56 +5937,354 @@
       </w:rPr>
     </w:lvl>
   </w:abstractNum>
+  <w:abstractNum w:abstractNumId="24" w15:restartNumberingAfterBreak="0">
+    <w:nsid w:val="7ECC3827"/>
+    <w:multiLevelType w:val="multilevel"/>
+    <w:tmpl w:val="F37EEDF6"/>
+    <w:lvl w:ilvl="0">
+      <w:start w:val="1"/>
+      <w:numFmt w:val="bullet"/>
+      <w:lvlText w:val=""/>
+      <w:lvlJc w:val="left"/>
+      <w:pPr>
+        <w:tabs>
+          <w:tab w:val="num" w:pos="720"/>
+        </w:tabs>
+        <w:ind w:left="720" w:hanging="360"/>
+      </w:pPr>
+      <w:rPr>
+        <w:rFonts w:ascii="Symbol" w:hAnsi="Symbol" w:hint="default"/>
+        <w:sz w:val="20"/>
+      </w:rPr>
+    </w:lvl>
+    <w:lvl w:ilvl="1" w:tentative="1">
+      <w:start w:val="1"/>
+      <w:numFmt w:val="bullet"/>
+      <w:lvlText w:val="o"/>
+      <w:lvlJc w:val="left"/>
+      <w:pPr>
+        <w:tabs>
+          <w:tab w:val="num" w:pos="1440"/>
+        </w:tabs>
+        <w:ind w:left="1440" w:hanging="360"/>
+      </w:pPr>
+      <w:rPr>
+        <w:rFonts w:ascii="Courier New" w:hAnsi="Courier New" w:hint="default"/>
+        <w:sz w:val="20"/>
+      </w:rPr>
+    </w:lvl>
+    <w:lvl w:ilvl="2" w:tentative="1">
+      <w:start w:val="1"/>
+      <w:numFmt w:val="bullet"/>
+      <w:lvlText w:val=""/>
+      <w:lvlJc w:val="left"/>
+      <w:pPr>
+        <w:tabs>
+          <w:tab w:val="num" w:pos="2160"/>
+        </w:tabs>
+        <w:ind w:left="2160" w:hanging="360"/>
+      </w:pPr>
+      <w:rPr>
+        <w:rFonts w:ascii="Wingdings" w:hAnsi="Wingdings" w:hint="default"/>
+        <w:sz w:val="20"/>
+      </w:rPr>
+    </w:lvl>
+    <w:lvl w:ilvl="3" w:tentative="1">
+      <w:start w:val="1"/>
+      <w:numFmt w:val="bullet"/>
+      <w:lvlText w:val=""/>
+      <w:lvlJc w:val="left"/>
+      <w:pPr>
+        <w:tabs>
+          <w:tab w:val="num" w:pos="2880"/>
+        </w:tabs>
+        <w:ind w:left="2880" w:hanging="360"/>
+      </w:pPr>
+      <w:rPr>
+        <w:rFonts w:ascii="Wingdings" w:hAnsi="Wingdings" w:hint="default"/>
+        <w:sz w:val="20"/>
+      </w:rPr>
+    </w:lvl>
+    <w:lvl w:ilvl="4" w:tentative="1">
+      <w:start w:val="1"/>
+      <w:numFmt w:val="bullet"/>
+      <w:lvlText w:val=""/>
+      <w:lvlJc w:val="left"/>
+      <w:pPr>
+        <w:tabs>
+          <w:tab w:val="num" w:pos="3600"/>
+        </w:tabs>
+        <w:ind w:left="3600" w:hanging="360"/>
+      </w:pPr>
+      <w:rPr>
+        <w:rFonts w:ascii="Wingdings" w:hAnsi="Wingdings" w:hint="default"/>
+        <w:sz w:val="20"/>
+      </w:rPr>
+    </w:lvl>
+    <w:lvl w:ilvl="5" w:tentative="1">
+      <w:start w:val="1"/>
+      <w:numFmt w:val="bullet"/>
+      <w:lvlText w:val=""/>
+      <w:lvlJc w:val="left"/>
+      <w:pPr>
+        <w:tabs>
+          <w:tab w:val="num" w:pos="4320"/>
+        </w:tabs>
+        <w:ind w:left="4320" w:hanging="360"/>
+      </w:pPr>
+      <w:rPr>
+        <w:rFonts w:ascii="Wingdings" w:hAnsi="Wingdings" w:hint="default"/>
+        <w:sz w:val="20"/>
+      </w:rPr>
+    </w:lvl>
+    <w:lvl w:ilvl="6" w:tentative="1">
+      <w:start w:val="1"/>
+      <w:numFmt w:val="bullet"/>
+      <w:lvlText w:val=""/>
+      <w:lvlJc w:val="left"/>
+      <w:pPr>
+        <w:tabs>
+          <w:tab w:val="num" w:pos="5040"/>
+        </w:tabs>
+        <w:ind w:left="5040" w:hanging="360"/>
+      </w:pPr>
+      <w:rPr>
+        <w:rFonts w:ascii="Wingdings" w:hAnsi="Wingdings" w:hint="default"/>
+        <w:sz w:val="20"/>
+      </w:rPr>
+    </w:lvl>
+    <w:lvl w:ilvl="7" w:tentative="1">
+      <w:start w:val="1"/>
+      <w:numFmt w:val="bullet"/>
+      <w:lvlText w:val=""/>
+      <w:lvlJc w:val="left"/>
+      <w:pPr>
+        <w:tabs>
+          <w:tab w:val="num" w:pos="5760"/>
+        </w:tabs>
+        <w:ind w:left="5760" w:hanging="360"/>
+      </w:pPr>
+      <w:rPr>
+        <w:rFonts w:ascii="Wingdings" w:hAnsi="Wingdings" w:hint="default"/>
+        <w:sz w:val="20"/>
+      </w:rPr>
+    </w:lvl>
+    <w:lvl w:ilvl="8" w:tentative="1">
+      <w:start w:val="1"/>
+      <w:numFmt w:val="bullet"/>
+      <w:lvlText w:val=""/>
+      <w:lvlJc w:val="left"/>
+      <w:pPr>
+        <w:tabs>
+          <w:tab w:val="num" w:pos="6480"/>
+        </w:tabs>
+        <w:ind w:left="6480" w:hanging="360"/>
+      </w:pPr>
+      <w:rPr>
+        <w:rFonts w:ascii="Wingdings" w:hAnsi="Wingdings" w:hint="default"/>
+        <w:sz w:val="20"/>
+      </w:rPr>
+    </w:lvl>
+  </w:abstractNum>
+  <w:abstractNum w:abstractNumId="25" w15:restartNumberingAfterBreak="0">
+    <w:nsid w:val="7ED21DE3"/>
+    <w:multiLevelType w:val="multilevel"/>
+    <w:tmpl w:val="9424BC2E"/>
+    <w:lvl w:ilvl="0">
+      <w:start w:val="1"/>
+      <w:numFmt w:val="bullet"/>
+      <w:lvlText w:val=""/>
+      <w:lvlJc w:val="left"/>
+      <w:pPr>
+        <w:tabs>
+          <w:tab w:val="num" w:pos="720"/>
+        </w:tabs>
+        <w:ind w:left="720" w:hanging="360"/>
+      </w:pPr>
+      <w:rPr>
+        <w:rFonts w:ascii="Symbol" w:hAnsi="Symbol" w:hint="default"/>
+        <w:sz w:val="20"/>
+      </w:rPr>
+    </w:lvl>
+    <w:lvl w:ilvl="1" w:tentative="1">
+      <w:start w:val="1"/>
+      <w:numFmt w:val="bullet"/>
+      <w:lvlText w:val="o"/>
+      <w:lvlJc w:val="left"/>
+      <w:pPr>
+        <w:tabs>
+          <w:tab w:val="num" w:pos="1440"/>
+        </w:tabs>
+        <w:ind w:left="1440" w:hanging="360"/>
+      </w:pPr>
+      <w:rPr>
+        <w:rFonts w:ascii="Courier New" w:hAnsi="Courier New" w:hint="default"/>
+        <w:sz w:val="20"/>
+      </w:rPr>
+    </w:lvl>
+    <w:lvl w:ilvl="2" w:tentative="1">
+      <w:start w:val="1"/>
+      <w:numFmt w:val="bullet"/>
+      <w:lvlText w:val=""/>
+      <w:lvlJc w:val="left"/>
+      <w:pPr>
+        <w:tabs>
+          <w:tab w:val="num" w:pos="2160"/>
+        </w:tabs>
+        <w:ind w:left="2160" w:hanging="360"/>
+      </w:pPr>
+      <w:rPr>
+        <w:rFonts w:ascii="Wingdings" w:hAnsi="Wingdings" w:hint="default"/>
+        <w:sz w:val="20"/>
+      </w:rPr>
+    </w:lvl>
+    <w:lvl w:ilvl="3" w:tentative="1">
+      <w:start w:val="1"/>
+      <w:numFmt w:val="bullet"/>
+      <w:lvlText w:val=""/>
+      <w:lvlJc w:val="left"/>
+      <w:pPr>
+        <w:tabs>
+          <w:tab w:val="num" w:pos="2880"/>
+        </w:tabs>
+        <w:ind w:left="2880" w:hanging="360"/>
+      </w:pPr>
+      <w:rPr>
+        <w:rFonts w:ascii="Wingdings" w:hAnsi="Wingdings" w:hint="default"/>
+        <w:sz w:val="20"/>
+      </w:rPr>
+    </w:lvl>
+    <w:lvl w:ilvl="4" w:tentative="1">
+      <w:start w:val="1"/>
+      <w:numFmt w:val="bullet"/>
+      <w:lvlText w:val=""/>
+      <w:lvlJc w:val="left"/>
+      <w:pPr>
+        <w:tabs>
+          <w:tab w:val="num" w:pos="3600"/>
+        </w:tabs>
+        <w:ind w:left="3600" w:hanging="360"/>
+      </w:pPr>
+      <w:rPr>
+        <w:rFonts w:ascii="Wingdings" w:hAnsi="Wingdings" w:hint="default"/>
+        <w:sz w:val="20"/>
+      </w:rPr>
+    </w:lvl>
+    <w:lvl w:ilvl="5" w:tentative="1">
+      <w:start w:val="1"/>
+      <w:numFmt w:val="bullet"/>
+      <w:lvlText w:val=""/>
+      <w:lvlJc w:val="left"/>
+      <w:pPr>
+        <w:tabs>
+          <w:tab w:val="num" w:pos="4320"/>
+        </w:tabs>
+        <w:ind w:left="4320" w:hanging="360"/>
+      </w:pPr>
+      <w:rPr>
+        <w:rFonts w:ascii="Wingdings" w:hAnsi="Wingdings" w:hint="default"/>
+        <w:sz w:val="20"/>
+      </w:rPr>
+    </w:lvl>
+    <w:lvl w:ilvl="6" w:tentative="1">
+      <w:start w:val="1"/>
+      <w:numFmt w:val="bullet"/>
+      <w:lvlText w:val=""/>
+      <w:lvlJc w:val="left"/>
+      <w:pPr>
+        <w:tabs>
+          <w:tab w:val="num" w:pos="5040"/>
+        </w:tabs>
+        <w:ind w:left="5040" w:hanging="360"/>
+      </w:pPr>
+      <w:rPr>
+        <w:rFonts w:ascii="Wingdings" w:hAnsi="Wingdings" w:hint="default"/>
+        <w:sz w:val="20"/>
+      </w:rPr>
+    </w:lvl>
+    <w:lvl w:ilvl="7" w:tentative="1">
+      <w:start w:val="1"/>
+      <w:numFmt w:val="bullet"/>
+      <w:lvlText w:val=""/>
+      <w:lvlJc w:val="left"/>
+      <w:pPr>
+        <w:tabs>
+          <w:tab w:val="num" w:pos="5760"/>
+        </w:tabs>
+        <w:ind w:left="5760" w:hanging="360"/>
+      </w:pPr>
+      <w:rPr>
+        <w:rFonts w:ascii="Wingdings" w:hAnsi="Wingdings" w:hint="default"/>
+        <w:sz w:val="20"/>
+      </w:rPr>
+    </w:lvl>
+    <w:lvl w:ilvl="8" w:tentative="1">
+      <w:start w:val="1"/>
+      <w:numFmt w:val="bullet"/>
+      <w:lvlText w:val=""/>
+      <w:lvlJc w:val="left"/>
+      <w:pPr>
+        <w:tabs>
+          <w:tab w:val="num" w:pos="6480"/>
+        </w:tabs>
+        <w:ind w:left="6480" w:hanging="360"/>
+      </w:pPr>
+      <w:rPr>
+        <w:rFonts w:ascii="Wingdings" w:hAnsi="Wingdings" w:hint="default"/>
+        <w:sz w:val="20"/>
+      </w:rPr>
+    </w:lvl>
+  </w:abstractNum>
   <w:num w:numId="1" w16cid:durableId="1160924178">
-    <w:abstractNumId w:val="13"/>
+    <w:abstractNumId w:val="17"/>
   </w:num>
   <w:num w:numId="2" w16cid:durableId="1923416265">
-    <w:abstractNumId w:val="11"/>
+    <w:abstractNumId w:val="13"/>
   </w:num>
   <w:num w:numId="3" w16cid:durableId="829710997">
     <w:abstractNumId w:val="1"/>
   </w:num>
   <w:num w:numId="4" w16cid:durableId="2013606748">
-    <w:abstractNumId w:val="19"/>
+    <w:abstractNumId w:val="23"/>
   </w:num>
   <w:num w:numId="5" w16cid:durableId="791050320">
     <w:abstractNumId w:val="3"/>
   </w:num>
   <w:num w:numId="6" w16cid:durableId="432550260">
-    <w:abstractNumId w:val="17"/>
+    <w:abstractNumId w:val="21"/>
   </w:num>
   <w:num w:numId="7" w16cid:durableId="1031808643">
-    <w:abstractNumId w:val="8"/>
+    <w:abstractNumId w:val="9"/>
   </w:num>
   <w:num w:numId="8" w16cid:durableId="1980183140">
-    <w:abstractNumId w:val="15"/>
+    <w:abstractNumId w:val="19"/>
   </w:num>
   <w:num w:numId="9" w16cid:durableId="1020814633">
-    <w:abstractNumId w:val="18"/>
+    <w:abstractNumId w:val="22"/>
   </w:num>
   <w:num w:numId="10" w16cid:durableId="839736409">
     <w:abstractNumId w:val="0"/>
   </w:num>
   <w:num w:numId="11" w16cid:durableId="188178400">
-    <w:abstractNumId w:val="12"/>
+    <w:abstractNumId w:val="15"/>
   </w:num>
   <w:num w:numId="12" w16cid:durableId="428964393">
-    <w:abstractNumId w:val="10"/>
+    <w:abstractNumId w:val="12"/>
   </w:num>
   <w:num w:numId="13" w16cid:durableId="751699360">
     <w:abstractNumId w:val="6"/>
   </w:num>
   <w:num w:numId="14" w16cid:durableId="2144619963">
-    <w:abstractNumId w:val="9"/>
+    <w:abstractNumId w:val="10"/>
   </w:num>
   <w:num w:numId="15" w16cid:durableId="489559174">
-    <w:abstractNumId w:val="14"/>
+    <w:abstractNumId w:val="18"/>
   </w:num>
   <w:num w:numId="16" w16cid:durableId="1227036670">
     <w:abstractNumId w:val="5"/>
   </w:num>
   <w:num w:numId="17" w16cid:durableId="27268346">
-    <w:abstractNumId w:val="16"/>
+    <w:abstractNumId w:val="20"/>
   </w:num>
   <w:num w:numId="18" w16cid:durableId="631979213">
     <w:abstractNumId w:val="7"/>
@@ -3276,6 +6294,24 @@
   </w:num>
   <w:num w:numId="20" w16cid:durableId="457800095">
     <w:abstractNumId w:val="4"/>
+  </w:num>
+  <w:num w:numId="21" w16cid:durableId="1524660764">
+    <w:abstractNumId w:val="8"/>
+  </w:num>
+  <w:num w:numId="22" w16cid:durableId="384649320">
+    <w:abstractNumId w:val="16"/>
+  </w:num>
+  <w:num w:numId="23" w16cid:durableId="45689456">
+    <w:abstractNumId w:val="25"/>
+  </w:num>
+  <w:num w:numId="24" w16cid:durableId="663356261">
+    <w:abstractNumId w:val="14"/>
+  </w:num>
+  <w:num w:numId="25" w16cid:durableId="1022122830">
+    <w:abstractNumId w:val="24"/>
+  </w:num>
+  <w:num w:numId="26" w16cid:durableId="117799638">
+    <w:abstractNumId w:val="11"/>
   </w:num>
 </w:numbering>
 </file>
@@ -3732,7 +6768,6 @@
   <w:style w:type="character" w:default="1" w:styleId="Fuentedeprrafopredeter">
     <w:name w:val="Default Paragraph Font"/>
     <w:uiPriority w:val="1"/>
-    <w:semiHidden/>
     <w:unhideWhenUsed/>
   </w:style>
   <w:style w:type="table" w:default="1" w:styleId="Tablanormal">
@@ -3860,6 +6895,30 @@
       <w:rFonts w:ascii="Courier New" w:eastAsia="Times New Roman" w:hAnsi="Courier New" w:cs="Courier New"/>
       <w:sz w:val="20"/>
       <w:szCs w:val="20"/>
+    </w:rPr>
+  </w:style>
+  <w:style w:type="character" w:styleId="Mencinsinresolver">
+    <w:name w:val="Unresolved Mention"/>
+    <w:basedOn w:val="Fuentedeprrafopredeter"/>
+    <w:uiPriority w:val="99"/>
+    <w:semiHidden/>
+    <w:unhideWhenUsed/>
+    <w:rsid w:val="003B591B"/>
+    <w:rPr>
+      <w:color w:val="605E5C"/>
+      <w:shd w:val="clear" w:color="auto" w:fill="E1DFDD"/>
+    </w:rPr>
+  </w:style>
+  <w:style w:type="character" w:styleId="Hipervnculovisitado">
+    <w:name w:val="FollowedHyperlink"/>
+    <w:basedOn w:val="Fuentedeprrafopredeter"/>
+    <w:uiPriority w:val="99"/>
+    <w:semiHidden/>
+    <w:unhideWhenUsed/>
+    <w:rsid w:val="003B591B"/>
+    <w:rPr>
+      <w:color w:val="954F72" w:themeColor="followedHyperlink"/>
+      <w:u w:val="single"/>
     </w:rPr>
   </w:style>
 </w:styles>

</xml_diff>